<commit_message>
text has been slightly corrected
</commit_message>
<xml_diff>
--- a/report.docx
+++ b/report.docx
@@ -9004,7 +9004,7 @@
           <w:szCs w:val="28"/>
           <w:rtl w:val="0"/>
         </w:rPr>
-        <w:t xml:space="preserve">Данный класс отвечает за считывание графа из файла. Он содержит методы, позволяющие считывать информацию о вершинах и ребрах графа из текстового файла и создавать объект класса Graph на основе этой информации. </w:t>
+        <w:t xml:space="preserve">Данный класс отвечает за считывание графа из файла. Он содержит методы, позволяющие считывать информацию о вершинах и ребрах графа из текстового файла. Объект этого класса создается классом Panel для того, чтобы визуализировать входные данные.</w:t>
       </w:r>
     </w:p>
     <w:p>
@@ -9096,7 +9096,7 @@
           <w:szCs w:val="28"/>
           <w:rtl w:val="0"/>
         </w:rPr>
-        <w:t xml:space="preserve">Данный класс отвечает за считывание графа с помощью пользовательского ввода через графический интерфейс. Он содержит методы, которые позволяют обрабатывать действия пользователя, связанные с созданием вершин, добавлением ребер и взаимодействием с графическим представлением графа. Этот класс должен содержать методы которые обрабатывают соответствующие события мыши и создают вершины или ребра на основе координат, полученных от пользователя.</w:t>
+        <w:t xml:space="preserve">Данный класс отвечает за считывание графа с помощью пользовательского ввода через графический интерфейс. Он содержит методы, которые позволяют обрабатывать действия пользователя, связанные с созданием вершин, добавлением ребер и взаимодействием с графическим представлением графа, обрабатывая соответствующие события мыши и создают вершины или ребра на основе координат, полученных от пользователя. Может хранить данные о вершине или ребре с которым взаимодействует пользователь в настоящее время.</w:t>
       </w:r>
     </w:p>
     <w:p>
@@ -9142,25 +9142,7 @@
           <w:szCs w:val="28"/>
           <w:rtl w:val="0"/>
         </w:rPr>
-        <w:t xml:space="preserve">Класс Panel отвечает за отрисовку графического интерфейса, включая отображение вершин и ребер графа, а также взаимодействие с пользователем. Он содержит методы для отрисовки элементов интерфейса, обработки событий и обновления графического представления при изменении структуры графа. Этот класс должен содержать методы, которые </w:t>
-      </w:r>
-      <w:r>
-        <w:rPr>
-          <w:rFonts w:ascii="Times New Roman" w:cs="Times New Roman" w:eastAsia="Times New Roman" w:hAnsi="Times New Roman"/>
-          <w:sz w:val="28"/>
-          <w:szCs w:val="28"/>
-          <w:rtl w:val="0"/>
-        </w:rPr>
-        <w:t xml:space="preserve">отрисовывают</w:t>
-      </w:r>
-      <w:r>
-        <w:rPr>
-          <w:rFonts w:ascii="Times New Roman" w:cs="Times New Roman" w:eastAsia="Times New Roman" w:hAnsi="Times New Roman"/>
-          <w:sz w:val="28"/>
-          <w:szCs w:val="28"/>
-          <w:rtl w:val="0"/>
-        </w:rPr>
-        <w:t xml:space="preserve"> вершины и ребра, обрабатывают события мыши и обновляют интерфейс в соответствии с взаимодействием пользователя.</w:t>
+        <w:t xml:space="preserve">Класс Panel отвечает за отрисовку графического интерфейса, включая отображение вершин и ребер графа, а также взаимодействие с пользователем. Он содержит методы для отрисовки элементов интерфейса, а именно вершин и ребер графа и текстовой информации, обработки событий и обновления графического представления при изменении структуры графа в соответствии с взаимодействием пользователя. Также хранит информацию о графе в виде списков смежности вершин для изображения вершин и ребер.</w:t>
       </w:r>
     </w:p>
     <w:p>
@@ -9206,7 +9188,7 @@
           <w:szCs w:val="28"/>
           <w:rtl w:val="0"/>
         </w:rPr>
-        <w:t xml:space="preserve">Данный класс представляет вершину графа и хранит информацию о ее координатах, а также другую необходимую информацию. Он содержит методы для получения и установки координат вершины, а также для работы с дополнительными атрибутами, такими как цвет или метки. Этот класс должен содержать методы, которые позволяют получать и устанавливать координаты вершины, задавать ей цвет и выполнять другие операции с атрибутами вершины.</w:t>
+        <w:t xml:space="preserve">Данный класс представляет вершину графа и хранит информацию о ее координатах, идентификатора, а также другую необходимую информацию. Он содержит методы для получения и установки координат вершины, а также для работы с дополнительными атрибутами, такими как цвет или метки.</w:t>
       </w:r>
     </w:p>
     <w:p>

</xml_diff>

<commit_message>
added new class GraphicalInterface.kt, refactored the code, corrected the report
</commit_message>
<xml_diff>
--- a/report.docx
+++ b/report.docx
@@ -8744,8 +8744,14 @@
         <w:rPr>
           <w:rFonts w:ascii="Times New Roman" w:cs="Times New Roman" w:eastAsia="Times New Roman" w:hAnsi="Times New Roman"/>
           <w:b w:val="1"/>
-          <w:sz w:val="28"/>
-          <w:szCs w:val="28"/>
+          <w:i w:val="0"/>
+          <w:smallCaps w:val="0"/>
+          <w:strike w:val="0"/>
+          <w:sz w:val="28"/>
+          <w:szCs w:val="28"/>
+          <w:u w:val="none"/>
+          <w:shd w:fill="auto" w:val="clear"/>
+          <w:vertAlign w:val="baseline"/>
         </w:rPr>
       </w:pPr>
       <w:r>
@@ -8780,469 +8786,147 @@
         </w:rPr>
         <w:t xml:space="preserve">Исходные Требования к программе</w:t>
       </w:r>
-      <w:r>
-        <w:rPr>
-          <w:rtl w:val="0"/>
-        </w:rPr>
-      </w:r>
-    </w:p>
-    <w:p>
-      <w:pPr>
+    </w:p>
+    <w:p>
+      <w:pPr>
+        <w:keepNext w:val="0"/>
+        <w:keepLines w:val="0"/>
+        <w:pageBreakBefore w:val="0"/>
+        <w:widowControl w:val="1"/>
+        <w:pBdr>
+          <w:top w:space="0" w:sz="0" w:val="nil"/>
+          <w:left w:space="0" w:sz="0" w:val="nil"/>
+          <w:bottom w:space="0" w:sz="0" w:val="nil"/>
+          <w:right w:space="0" w:sz="0" w:val="nil"/>
+          <w:between w:space="0" w:sz="0" w:val="nil"/>
+        </w:pBdr>
+        <w:shd w:fill="auto" w:val="clear"/>
+        <w:spacing w:after="0" w:before="0" w:line="360" w:lineRule="auto"/>
+        <w:ind w:left="0" w:right="0" w:firstLine="709"/>
+        <w:jc w:val="both"/>
+        <w:rPr>
+          <w:rFonts w:ascii="Times New Roman" w:cs="Times New Roman" w:eastAsia="Times New Roman" w:hAnsi="Times New Roman"/>
+          <w:b w:val="1"/>
+          <w:sz w:val="28"/>
+          <w:szCs w:val="28"/>
+        </w:rPr>
+      </w:pPr>
+      <w:r>
+        <w:rPr>
+          <w:rFonts w:ascii="Times New Roman" w:cs="Times New Roman" w:eastAsia="Times New Roman" w:hAnsi="Times New Roman"/>
+          <w:b w:val="1"/>
+          <w:sz w:val="28"/>
+          <w:szCs w:val="28"/>
+          <w:rtl w:val="0"/>
+        </w:rPr>
+        <w:t xml:space="preserve">1.1.1 Требования к графическому интерфейсу</w:t>
+      </w:r>
+    </w:p>
+    <w:p>
+      <w:pPr>
+        <w:pBdr>
+          <w:top w:color="auto" w:space="0" w:sz="0" w:val="none"/>
+          <w:left w:color="auto" w:space="0" w:sz="0" w:val="none"/>
+          <w:bottom w:color="auto" w:space="0" w:sz="0" w:val="none"/>
+          <w:right w:color="auto" w:space="0" w:sz="0" w:val="none"/>
+          <w:between w:color="auto" w:space="0" w:sz="0" w:val="none"/>
+        </w:pBdr>
+        <w:shd w:fill="ffffff" w:val="clear"/>
         <w:spacing w:line="360" w:lineRule="auto"/>
         <w:ind w:firstLine="720"/>
         <w:jc w:val="both"/>
         <w:rPr>
           <w:rFonts w:ascii="Times New Roman" w:cs="Times New Roman" w:eastAsia="Times New Roman" w:hAnsi="Times New Roman"/>
-          <w:b w:val="1"/>
-          <w:sz w:val="28"/>
-          <w:szCs w:val="28"/>
-        </w:rPr>
-      </w:pPr>
-      <w:r>
-        <w:rPr>
-          <w:rFonts w:ascii="Times New Roman" w:cs="Times New Roman" w:eastAsia="Times New Roman" w:hAnsi="Times New Roman"/>
-          <w:b w:val="1"/>
-          <w:sz w:val="28"/>
-          <w:szCs w:val="28"/>
-          <w:rtl w:val="0"/>
-        </w:rPr>
-        <w:t xml:space="preserve">1.1.1. Требования к архитектуре</w:t>
-      </w:r>
-    </w:p>
-    <w:p>
-      <w:pPr>
-        <w:spacing w:line="360" w:lineRule="auto"/>
-        <w:ind w:firstLine="720"/>
-        <w:jc w:val="both"/>
-        <w:rPr>
-          <w:rFonts w:ascii="Times New Roman" w:cs="Times New Roman" w:eastAsia="Times New Roman" w:hAnsi="Times New Roman"/>
-          <w:sz w:val="28"/>
-          <w:szCs w:val="28"/>
-        </w:rPr>
-      </w:pPr>
-      <w:r>
-        <w:rPr>
-          <w:rFonts w:ascii="Times New Roman" w:cs="Times New Roman" w:eastAsia="Times New Roman" w:hAnsi="Times New Roman"/>
-          <w:sz w:val="28"/>
-          <w:szCs w:val="28"/>
-          <w:rtl w:val="0"/>
-        </w:rPr>
-        <w:t xml:space="preserve">Архитектура проекта будет состоять из следующих основных классов:</w:t>
-      </w:r>
-    </w:p>
-    <w:p>
-      <w:pPr>
-        <w:numPr>
-          <w:ilvl w:val="0"/>
-          <w:numId w:val="2"/>
-        </w:numPr>
-        <w:spacing w:line="360" w:lineRule="auto"/>
-        <w:ind w:left="720" w:hanging="360"/>
-        <w:jc w:val="both"/>
-        <w:rPr>
-          <w:rFonts w:ascii="Times New Roman" w:cs="Times New Roman" w:eastAsia="Times New Roman" w:hAnsi="Times New Roman"/>
-          <w:sz w:val="28"/>
-          <w:szCs w:val="28"/>
-        </w:rPr>
-      </w:pPr>
-      <w:r>
-        <w:rPr>
-          <w:rFonts w:ascii="Times New Roman" w:cs="Times New Roman" w:eastAsia="Times New Roman" w:hAnsi="Times New Roman"/>
-          <w:sz w:val="28"/>
-          <w:szCs w:val="28"/>
-          <w:rtl w:val="0"/>
-        </w:rPr>
-        <w:t xml:space="preserve">Graph</w:t>
-      </w:r>
-    </w:p>
-    <w:p>
-      <w:pPr>
-        <w:spacing w:line="360" w:lineRule="auto"/>
-        <w:ind w:left="0" w:firstLine="720"/>
-        <w:jc w:val="both"/>
-        <w:rPr>
-          <w:rFonts w:ascii="Times New Roman" w:cs="Times New Roman" w:eastAsia="Times New Roman" w:hAnsi="Times New Roman"/>
-          <w:sz w:val="28"/>
-          <w:szCs w:val="28"/>
-        </w:rPr>
-      </w:pPr>
-      <w:r>
-        <w:rPr>
-          <w:rFonts w:ascii="Times New Roman" w:cs="Times New Roman" w:eastAsia="Times New Roman" w:hAnsi="Times New Roman"/>
-          <w:sz w:val="28"/>
-          <w:szCs w:val="28"/>
-          <w:rtl w:val="0"/>
-        </w:rPr>
-        <w:t xml:space="preserve">Данный класс необходим для хранения графа. В качестве способа представления графа был выбран подход на основе списка смежности. Этот подход является наиболее подходящим для реализации алгоритма Косарайю, который включает в себя обход графа в глубину, требующий быстрый доступ к инцидентным вершинам к данной. Список смежности будет реализован с помощью стандартной модифицируемой коллекции Mutable Map, где в качестве ключа будет идентификатор вершины графа, а в качестве значения модифицируемый список Mutable List, содержащий идентификаторы инцидентных вершин.   </w:t>
-      </w:r>
-    </w:p>
-    <w:p>
-      <w:pPr>
-        <w:spacing w:line="360" w:lineRule="auto"/>
-        <w:ind w:left="0" w:firstLine="720"/>
-        <w:jc w:val="both"/>
-        <w:rPr>
-          <w:rFonts w:ascii="Times New Roman" w:cs="Times New Roman" w:eastAsia="Times New Roman" w:hAnsi="Times New Roman"/>
-          <w:sz w:val="28"/>
-          <w:szCs w:val="28"/>
-        </w:rPr>
-      </w:pPr>
-      <w:r>
-        <w:rPr>
-          <w:rFonts w:ascii="Times New Roman" w:cs="Times New Roman" w:eastAsia="Times New Roman" w:hAnsi="Times New Roman"/>
-          <w:sz w:val="28"/>
-          <w:szCs w:val="28"/>
-          <w:rtl w:val="0"/>
-        </w:rPr>
-        <w:t xml:space="preserve">В этом классе должны быть реализованы методы для совершения следующих базовых операций на графе: добавление вершины, добавление ориентированного ребра, удаление вершины, удаление ребра, получение списка всех вершин, получение инцидентных вершин для данной вершины, получение транспонированного графа.</w:t>
-      </w:r>
-    </w:p>
-    <w:p>
-      <w:pPr>
-        <w:numPr>
-          <w:ilvl w:val="0"/>
-          <w:numId w:val="2"/>
-        </w:numPr>
-        <w:spacing w:line="360" w:lineRule="auto"/>
-        <w:ind w:left="720" w:hanging="360"/>
-        <w:jc w:val="both"/>
-        <w:rPr>
-          <w:rFonts w:ascii="Times New Roman" w:cs="Times New Roman" w:eastAsia="Times New Roman" w:hAnsi="Times New Roman"/>
-          <w:sz w:val="28"/>
-          <w:szCs w:val="28"/>
-          <w:u w:val="none"/>
-        </w:rPr>
-      </w:pPr>
-      <w:r>
-        <w:rPr>
-          <w:rFonts w:ascii="Times New Roman" w:cs="Times New Roman" w:eastAsia="Times New Roman" w:hAnsi="Times New Roman"/>
-          <w:sz w:val="28"/>
-          <w:szCs w:val="28"/>
-          <w:rtl w:val="0"/>
-        </w:rPr>
-        <w:t xml:space="preserve">Algorithm</w:t>
-      </w:r>
-    </w:p>
-    <w:p>
-      <w:pPr>
-        <w:spacing w:line="360" w:lineRule="auto"/>
-        <w:ind w:firstLine="720"/>
-        <w:jc w:val="both"/>
-        <w:rPr>
-          <w:rFonts w:ascii="Times New Roman" w:cs="Times New Roman" w:eastAsia="Times New Roman" w:hAnsi="Times New Roman"/>
-          <w:sz w:val="28"/>
-          <w:szCs w:val="28"/>
-        </w:rPr>
-      </w:pPr>
-      <w:r>
-        <w:rPr>
-          <w:rFonts w:ascii="Times New Roman" w:cs="Times New Roman" w:eastAsia="Times New Roman" w:hAnsi="Times New Roman"/>
-          <w:sz w:val="28"/>
-          <w:szCs w:val="28"/>
-          <w:rtl w:val="0"/>
-        </w:rPr>
-        <w:t xml:space="preserve">Данный класс реализует алгоритм Косарайю, который решает задачу поиска компонент сильной связности в ориентированном графе. Конструктор данного класса должен принимать объект класса Graph. В этом классе планируется реализовать методы выполняющие следующие операции: первоначальная обработка графа, построение транспонированного графа, выполнение обхода в глубину согласно измененному порядку вершин и определение сильно связных компонент. Планируется, что в качестве результата работы будет создан и возвращен объект стандартной коллекции содержащий информацию о расположении сильно связных компонент графа.</w:t>
-      </w:r>
-    </w:p>
-    <w:p>
-      <w:pPr>
-        <w:spacing w:line="360" w:lineRule="auto"/>
-        <w:ind w:left="720" w:firstLine="0"/>
-        <w:jc w:val="both"/>
-        <w:rPr>
-          <w:rFonts w:ascii="Times New Roman" w:cs="Times New Roman" w:eastAsia="Times New Roman" w:hAnsi="Times New Roman"/>
-          <w:sz w:val="28"/>
-          <w:szCs w:val="28"/>
-        </w:rPr>
-      </w:pPr>
-      <w:r>
-        <w:rPr>
-          <w:rtl w:val="0"/>
-        </w:rPr>
-      </w:r>
-    </w:p>
-    <w:p>
-      <w:pPr>
-        <w:numPr>
-          <w:ilvl w:val="0"/>
-          <w:numId w:val="2"/>
-        </w:numPr>
-        <w:spacing w:line="360" w:lineRule="auto"/>
-        <w:ind w:left="720" w:hanging="360"/>
-        <w:jc w:val="both"/>
-        <w:rPr>
-          <w:rFonts w:ascii="Times New Roman" w:cs="Times New Roman" w:eastAsia="Times New Roman" w:hAnsi="Times New Roman"/>
-          <w:sz w:val="28"/>
-          <w:szCs w:val="28"/>
-        </w:rPr>
-      </w:pPr>
-      <w:r>
-        <w:rPr>
-          <w:rFonts w:ascii="Times New Roman" w:cs="Times New Roman" w:eastAsia="Times New Roman" w:hAnsi="Times New Roman"/>
-          <w:sz w:val="28"/>
-          <w:szCs w:val="28"/>
-          <w:rtl w:val="0"/>
-        </w:rPr>
-        <w:t xml:space="preserve">FileHandler</w:t>
-      </w:r>
-    </w:p>
-    <w:p>
-      <w:pPr>
-        <w:spacing w:line="360" w:lineRule="auto"/>
-        <w:ind w:firstLine="720"/>
-        <w:jc w:val="both"/>
-        <w:rPr>
-          <w:rFonts w:ascii="Times New Roman" w:cs="Times New Roman" w:eastAsia="Times New Roman" w:hAnsi="Times New Roman"/>
-          <w:sz w:val="28"/>
-          <w:szCs w:val="28"/>
-        </w:rPr>
-      </w:pPr>
-      <w:r>
-        <w:rPr>
-          <w:rFonts w:ascii="Times New Roman" w:cs="Times New Roman" w:eastAsia="Times New Roman" w:hAnsi="Times New Roman"/>
-          <w:sz w:val="28"/>
-          <w:szCs w:val="28"/>
-          <w:rtl w:val="0"/>
-        </w:rPr>
-        <w:t xml:space="preserve">Данный класс отвечает за считывание графа из файла. Он содержит методы, позволяющие считывать информацию о вершинах и ребрах графа из текстового файла. Объект этого класса создается классом Panel для того, чтобы визуализировать входные данные.</w:t>
-      </w:r>
-    </w:p>
-    <w:p>
-      <w:pPr>
-        <w:numPr>
-          <w:ilvl w:val="0"/>
-          <w:numId w:val="2"/>
-        </w:numPr>
-        <w:spacing w:line="360" w:lineRule="auto"/>
-        <w:ind w:left="720" w:hanging="360"/>
-        <w:jc w:val="both"/>
-        <w:rPr>
-          <w:rFonts w:ascii="Times New Roman" w:cs="Times New Roman" w:eastAsia="Times New Roman" w:hAnsi="Times New Roman"/>
-          <w:sz w:val="28"/>
-          <w:szCs w:val="28"/>
-        </w:rPr>
-      </w:pPr>
-      <w:r>
-        <w:rPr>
-          <w:rFonts w:ascii="Times New Roman" w:cs="Times New Roman" w:eastAsia="Times New Roman" w:hAnsi="Times New Roman"/>
-          <w:sz w:val="28"/>
-          <w:szCs w:val="28"/>
-          <w:rtl w:val="0"/>
-        </w:rPr>
-        <w:t xml:space="preserve">Main</w:t>
-      </w:r>
-    </w:p>
-    <w:p>
-      <w:pPr>
-        <w:spacing w:line="360" w:lineRule="auto"/>
-        <w:ind w:left="0" w:firstLine="720"/>
-        <w:jc w:val="both"/>
-        <w:rPr>
-          <w:rFonts w:ascii="Times New Roman" w:cs="Times New Roman" w:eastAsia="Times New Roman" w:hAnsi="Times New Roman"/>
-          <w:sz w:val="28"/>
-          <w:szCs w:val="28"/>
-        </w:rPr>
-      </w:pPr>
-      <w:r>
-        <w:rPr>
-          <w:rFonts w:ascii="Times New Roman" w:cs="Times New Roman" w:eastAsia="Times New Roman" w:hAnsi="Times New Roman"/>
-          <w:sz w:val="28"/>
-          <w:szCs w:val="28"/>
-          <w:rtl w:val="0"/>
-        </w:rPr>
-        <w:t xml:space="preserve">Данный класс является точкой входа в программу и агрегирует работу других классов. Он содержит метод main(), который запускает выполнение программы. В классе Main должны создаваться экземпляры классов Panel, Graph и Algorithm, а затем использоваться для считывания графа, выполнения алгоритма Косарайю и вывода визуализации работы алгоритма.</w:t>
-      </w:r>
-    </w:p>
-    <w:p>
-      <w:pPr>
-        <w:numPr>
-          <w:ilvl w:val="0"/>
-          <w:numId w:val="2"/>
-        </w:numPr>
-        <w:spacing w:line="360" w:lineRule="auto"/>
-        <w:ind w:left="720" w:hanging="360"/>
-        <w:jc w:val="both"/>
-        <w:rPr>
-          <w:rFonts w:ascii="Times New Roman" w:cs="Times New Roman" w:eastAsia="Times New Roman" w:hAnsi="Times New Roman"/>
-          <w:sz w:val="28"/>
-          <w:szCs w:val="28"/>
-        </w:rPr>
-      </w:pPr>
-      <w:r>
-        <w:rPr>
-          <w:rFonts w:ascii="Times New Roman" w:cs="Times New Roman" w:eastAsia="Times New Roman" w:hAnsi="Times New Roman"/>
-          <w:sz w:val="28"/>
-          <w:szCs w:val="28"/>
-          <w:rtl w:val="0"/>
-        </w:rPr>
-        <w:t xml:space="preserve">MouseHandler</w:t>
-      </w:r>
-    </w:p>
-    <w:p>
-      <w:pPr>
-        <w:spacing w:line="360" w:lineRule="auto"/>
-        <w:ind w:left="0" w:firstLine="720"/>
-        <w:jc w:val="both"/>
-        <w:rPr>
-          <w:rFonts w:ascii="Times New Roman" w:cs="Times New Roman" w:eastAsia="Times New Roman" w:hAnsi="Times New Roman"/>
-          <w:sz w:val="28"/>
-          <w:szCs w:val="28"/>
-        </w:rPr>
-      </w:pPr>
-      <w:r>
-        <w:rPr>
-          <w:rFonts w:ascii="Times New Roman" w:cs="Times New Roman" w:eastAsia="Times New Roman" w:hAnsi="Times New Roman"/>
-          <w:sz w:val="28"/>
-          <w:szCs w:val="28"/>
-          <w:rtl w:val="0"/>
-        </w:rPr>
-        <w:t xml:space="preserve">Данный класс отвечает за считывание графа с помощью пользовательского ввода через графический интерфейс. Он содержит методы, которые позволяют обрабатывать действия пользователя, связанные с созданием вершин, добавлением ребер и взаимодействием с графическим представлением графа, обрабатывая соответствующие события мыши и создают вершины или ребра на основе координат, полученных от пользователя. Может хранить данные о вершине или ребре с которым взаимодействует пользователь в настоящее время.</w:t>
-      </w:r>
-    </w:p>
-    <w:p>
-      <w:pPr>
-        <w:numPr>
-          <w:ilvl w:val="0"/>
-          <w:numId w:val="2"/>
-        </w:numPr>
-        <w:spacing w:line="360" w:lineRule="auto"/>
-        <w:ind w:left="720" w:hanging="360"/>
-        <w:jc w:val="both"/>
-        <w:rPr>
-          <w:rFonts w:ascii="Times New Roman" w:cs="Times New Roman" w:eastAsia="Times New Roman" w:hAnsi="Times New Roman"/>
-          <w:sz w:val="28"/>
-          <w:szCs w:val="28"/>
-        </w:rPr>
-      </w:pPr>
-      <w:r>
-        <w:rPr>
-          <w:rFonts w:ascii="Times New Roman" w:cs="Times New Roman" w:eastAsia="Times New Roman" w:hAnsi="Times New Roman"/>
-          <w:sz w:val="28"/>
-          <w:szCs w:val="28"/>
-          <w:rtl w:val="0"/>
-        </w:rPr>
-        <w:t xml:space="preserve">Panel</w:t>
-      </w:r>
-    </w:p>
-    <w:p>
-      <w:pPr>
-        <w:spacing w:line="360" w:lineRule="auto"/>
-        <w:ind w:left="0" w:firstLine="720"/>
-        <w:jc w:val="both"/>
-        <w:rPr>
-          <w:rFonts w:ascii="Times New Roman" w:cs="Times New Roman" w:eastAsia="Times New Roman" w:hAnsi="Times New Roman"/>
-          <w:sz w:val="28"/>
-          <w:szCs w:val="28"/>
-        </w:rPr>
-      </w:pPr>
-      <w:r>
-        <w:rPr>
-          <w:rFonts w:ascii="Times New Roman" w:cs="Times New Roman" w:eastAsia="Times New Roman" w:hAnsi="Times New Roman"/>
-          <w:sz w:val="28"/>
-          <w:szCs w:val="28"/>
-          <w:rtl w:val="0"/>
-        </w:rPr>
-        <w:t xml:space="preserve">Класс Panel отвечает за отрисовку графического интерфейса, включая отображение вершин и ребер графа, а также взаимодействие с пользователем. Он содержит методы для отрисовки элементов интерфейса, а именно вершин и ребер графа и текстовой информации, обработки событий и обновления графического представления при изменении структуры графа в соответствии с взаимодействием пользователя. Также хранит информацию о графе в виде списков смежности вершин для изображения вершин и ребер.</w:t>
-      </w:r>
-    </w:p>
-    <w:p>
-      <w:pPr>
-        <w:numPr>
-          <w:ilvl w:val="0"/>
-          <w:numId w:val="2"/>
-        </w:numPr>
-        <w:spacing w:line="360" w:lineRule="auto"/>
-        <w:ind w:left="720" w:hanging="360"/>
-        <w:jc w:val="both"/>
-        <w:rPr>
-          <w:rFonts w:ascii="Times New Roman" w:cs="Times New Roman" w:eastAsia="Times New Roman" w:hAnsi="Times New Roman"/>
-          <w:sz w:val="28"/>
-          <w:szCs w:val="28"/>
-        </w:rPr>
-      </w:pPr>
-      <w:r>
-        <w:rPr>
-          <w:rFonts w:ascii="Times New Roman" w:cs="Times New Roman" w:eastAsia="Times New Roman" w:hAnsi="Times New Roman"/>
-          <w:sz w:val="28"/>
-          <w:szCs w:val="28"/>
-          <w:rtl w:val="0"/>
-        </w:rPr>
-        <w:t xml:space="preserve">Vertex</w:t>
-      </w:r>
-    </w:p>
-    <w:p>
-      <w:pPr>
-        <w:spacing w:line="360" w:lineRule="auto"/>
-        <w:ind w:left="0" w:firstLine="720"/>
-        <w:jc w:val="both"/>
-        <w:rPr>
-          <w:rFonts w:ascii="Times New Roman" w:cs="Times New Roman" w:eastAsia="Times New Roman" w:hAnsi="Times New Roman"/>
-          <w:sz w:val="28"/>
-          <w:szCs w:val="28"/>
-        </w:rPr>
-      </w:pPr>
-      <w:r>
-        <w:rPr>
-          <w:rFonts w:ascii="Times New Roman" w:cs="Times New Roman" w:eastAsia="Times New Roman" w:hAnsi="Times New Roman"/>
-          <w:sz w:val="28"/>
-          <w:szCs w:val="28"/>
-          <w:rtl w:val="0"/>
-        </w:rPr>
-        <w:t xml:space="preserve">Данный класс представляет вершину графа и хранит информацию о ее координатах, идентификатора, а также другую необходимую информацию. Он содержит методы для получения и установки координат вершины, а также для работы с дополнительными атрибутами, такими как цвет или метки.</w:t>
-      </w:r>
-    </w:p>
-    <w:p>
-      <w:pPr>
+          <w:sz w:val="26"/>
+          <w:szCs w:val="26"/>
+        </w:rPr>
+      </w:pPr>
+      <w:r>
+        <w:rPr>
+          <w:rFonts w:ascii="Times New Roman" w:cs="Times New Roman" w:eastAsia="Times New Roman" w:hAnsi="Times New Roman"/>
+          <w:sz w:val="26"/>
+          <w:szCs w:val="26"/>
+          <w:rtl w:val="0"/>
+        </w:rPr>
+        <w:t xml:space="preserve">Данное приложение должно иметь графический интерфейс, что означает, что пользователи смогут взаимодействовать с программой с помощью графических элементов, таких как кнопки, поля ввода и т. д. Также следует предусмотреть возможности взаимодействия с графическими элементами с помощью мыши.</w:t>
+      </w:r>
+    </w:p>
+    <w:p>
+      <w:pPr>
+        <w:pBdr>
+          <w:top w:color="auto" w:space="0" w:sz="0" w:val="none"/>
+          <w:left w:color="auto" w:space="0" w:sz="0" w:val="none"/>
+          <w:bottom w:color="auto" w:space="0" w:sz="0" w:val="none"/>
+          <w:right w:color="auto" w:space="0" w:sz="0" w:val="none"/>
+          <w:between w:color="auto" w:space="0" w:sz="0" w:val="none"/>
+        </w:pBdr>
+        <w:shd w:fill="ffffff" w:val="clear"/>
         <w:spacing w:line="360" w:lineRule="auto"/>
         <w:jc w:val="both"/>
         <w:rPr>
           <w:rFonts w:ascii="Times New Roman" w:cs="Times New Roman" w:eastAsia="Times New Roman" w:hAnsi="Times New Roman"/>
-          <w:sz w:val="28"/>
-          <w:szCs w:val="28"/>
-        </w:rPr>
-      </w:pPr>
-      <w:r>
-        <w:rPr>
-          <w:rtl w:val="0"/>
-        </w:rPr>
-      </w:r>
-    </w:p>
-    <w:p>
-      <w:pPr>
-        <w:spacing w:line="360" w:lineRule="auto"/>
+          <w:b w:val="1"/>
+          <w:sz w:val="28"/>
+          <w:szCs w:val="28"/>
+        </w:rPr>
+      </w:pPr>
+      <w:r>
+        <w:rPr>
+          <w:rFonts w:ascii="Times New Roman" w:cs="Times New Roman" w:eastAsia="Times New Roman" w:hAnsi="Times New Roman"/>
+          <w:sz w:val="26"/>
+          <w:szCs w:val="26"/>
+          <w:rtl w:val="0"/>
+        </w:rPr>
+        <w:tab/>
+      </w:r>
+      <w:r>
+        <w:rPr>
+          <w:rtl w:val="0"/>
+        </w:rPr>
+      </w:r>
+    </w:p>
+    <w:p>
+      <w:pPr>
+        <w:keepNext w:val="0"/>
+        <w:keepLines w:val="0"/>
+        <w:pageBreakBefore w:val="0"/>
+        <w:widowControl w:val="1"/>
+        <w:pBdr>
+          <w:top w:space="0" w:sz="0" w:val="nil"/>
+          <w:left w:space="0" w:sz="0" w:val="nil"/>
+          <w:bottom w:space="0" w:sz="0" w:val="nil"/>
+          <w:right w:space="0" w:sz="0" w:val="nil"/>
+          <w:between w:space="0" w:sz="0" w:val="nil"/>
+        </w:pBdr>
+        <w:shd w:fill="auto" w:val="clear"/>
+        <w:spacing w:after="0" w:before="0" w:line="360" w:lineRule="auto"/>
+        <w:ind w:left="0" w:right="0" w:firstLine="709"/>
         <w:jc w:val="both"/>
         <w:rPr>
           <w:rFonts w:ascii="Times New Roman" w:cs="Times New Roman" w:eastAsia="Times New Roman" w:hAnsi="Times New Roman"/>
-          <w:sz w:val="28"/>
-          <w:szCs w:val="28"/>
-        </w:rPr>
-      </w:pPr>
-      <w:r>
-        <w:rPr>
-          <w:rtl w:val="0"/>
-        </w:rPr>
-      </w:r>
-    </w:p>
-    <w:p>
-      <w:pPr>
-        <w:spacing w:line="360" w:lineRule="auto"/>
-        <w:jc w:val="both"/>
-        <w:rPr>
-          <w:rFonts w:ascii="Times New Roman" w:cs="Times New Roman" w:eastAsia="Times New Roman" w:hAnsi="Times New Roman"/>
-          <w:sz w:val="28"/>
-          <w:szCs w:val="28"/>
-        </w:rPr>
-      </w:pPr>
-      <w:r>
-        <w:rPr>
-          <w:rFonts w:ascii="Times New Roman" w:cs="Times New Roman" w:eastAsia="Times New Roman" w:hAnsi="Times New Roman"/>
-          <w:sz w:val="28"/>
-          <w:szCs w:val="28"/>
-        </w:rPr>
+          <w:b w:val="1"/>
+          <w:sz w:val="28"/>
+          <w:szCs w:val="28"/>
+        </w:rPr>
+      </w:pPr>
+      <w:r>
+        <w:rPr>
+          <w:rtl w:val="0"/>
+        </w:rPr>
+      </w:r>
+      <w:r>
         <w:drawing>
-          <wp:inline distB="114300" distT="114300" distL="114300" distR="114300">
-            <wp:extent cx="6119820" cy="2692400"/>
+          <wp:anchor allowOverlap="1" behindDoc="0" distB="114300" distT="114300" distL="114300" distR="114300" hidden="0" layoutInCell="1" locked="0" relativeHeight="0" simplePos="0">
+            <wp:simplePos x="0" y="0"/>
+            <wp:positionH relativeFrom="column">
+              <wp:posOffset>466725</wp:posOffset>
+            </wp:positionH>
+            <wp:positionV relativeFrom="paragraph">
+              <wp:posOffset>325729</wp:posOffset>
+            </wp:positionV>
+            <wp:extent cx="4752975" cy="4511144"/>
             <wp:effectExtent b="0" l="0" r="0" t="0"/>
+            <wp:wrapTopAndBottom distB="114300" distT="114300"/>
             <wp:docPr id="1" name="image1.png"/>
             <a:graphic>
               <a:graphicData uri="http://schemas.openxmlformats.org/drawingml/2006/picture">
@@ -9253,7 +8937,7 @@
                   </pic:nvPicPr>
                   <pic:blipFill>
                     <a:blip r:embed="rId6"/>
-                    <a:srcRect b="0" l="0" r="0" t="0"/>
+                    <a:srcRect b="45675" l="24508" r="46795" t="5780"/>
                     <a:stretch>
                       <a:fillRect/>
                     </a:stretch>
@@ -9261,7 +8945,7 @@
                   <pic:spPr>
                     <a:xfrm>
                       <a:off x="0" y="0"/>
-                      <a:ext cx="6119820" cy="2692400"/>
+                      <a:ext cx="4752975" cy="4511144"/>
                     </a:xfrm>
                     <a:prstGeom prst="rect"/>
                     <a:ln/>
@@ -9269,50 +8953,41 @@
                 </pic:pic>
               </a:graphicData>
             </a:graphic>
-          </wp:inline>
+          </wp:anchor>
         </w:drawing>
       </w:r>
-      <w:r>
-        <w:rPr>
-          <w:rtl w:val="0"/>
-        </w:rPr>
-      </w:r>
-    </w:p>
-    <w:p>
-      <w:pPr>
-        <w:spacing w:line="360" w:lineRule="auto"/>
-        <w:jc w:val="both"/>
-        <w:rPr>
-          <w:rFonts w:ascii="Times New Roman" w:cs="Times New Roman" w:eastAsia="Times New Roman" w:hAnsi="Times New Roman"/>
-          <w:sz w:val="26"/>
-          <w:szCs w:val="26"/>
-        </w:rPr>
-      </w:pPr>
-      <w:r>
-        <w:rPr>
-          <w:rFonts w:ascii="Times New Roman" w:cs="Times New Roman" w:eastAsia="Times New Roman" w:hAnsi="Times New Roman"/>
-          <w:sz w:val="26"/>
-          <w:szCs w:val="26"/>
-          <w:rtl w:val="0"/>
-        </w:rPr>
-        <w:t xml:space="preserve">Рисунок 1. UML-диаграмма.</w:t>
-      </w:r>
-    </w:p>
-    <w:p>
-      <w:pPr>
-        <w:spacing w:line="360" w:lineRule="auto"/>
-        <w:ind w:firstLine="720"/>
-        <w:rPr>
-          <w:rFonts w:ascii="Times New Roman" w:cs="Times New Roman" w:eastAsia="Times New Roman" w:hAnsi="Times New Roman"/>
-          <w:b w:val="1"/>
-          <w:sz w:val="28"/>
-          <w:szCs w:val="28"/>
-        </w:rPr>
-      </w:pPr>
-      <w:r>
-        <w:rPr>
-          <w:rtl w:val="0"/>
-        </w:rPr>
+    </w:p>
+    <w:p>
+      <w:pPr>
+        <w:keepNext w:val="0"/>
+        <w:keepLines w:val="0"/>
+        <w:pageBreakBefore w:val="0"/>
+        <w:widowControl w:val="1"/>
+        <w:pBdr>
+          <w:top w:space="0" w:sz="0" w:val="nil"/>
+          <w:left w:space="0" w:sz="0" w:val="nil"/>
+          <w:bottom w:space="0" w:sz="0" w:val="nil"/>
+          <w:right w:space="0" w:sz="0" w:val="nil"/>
+          <w:between w:space="0" w:sz="0" w:val="nil"/>
+        </w:pBdr>
+        <w:shd w:fill="auto" w:val="clear"/>
+        <w:spacing w:after="0" w:before="0" w:line="360" w:lineRule="auto"/>
+        <w:ind w:left="720" w:right="0" w:firstLine="0"/>
+        <w:jc w:val="left"/>
+        <w:rPr>
+          <w:rFonts w:ascii="Times New Roman" w:cs="Times New Roman" w:eastAsia="Times New Roman" w:hAnsi="Times New Roman"/>
+          <w:sz w:val="28"/>
+          <w:szCs w:val="28"/>
+        </w:rPr>
+      </w:pPr>
+      <w:r>
+        <w:rPr>
+          <w:rFonts w:ascii="Times New Roman" w:cs="Times New Roman" w:eastAsia="Times New Roman" w:hAnsi="Times New Roman"/>
+          <w:sz w:val="28"/>
+          <w:szCs w:val="28"/>
+          <w:rtl w:val="0"/>
+        </w:rPr>
+        <w:t xml:space="preserve">Рисунок 1. Скриншот графического интерфейса.</w:t>
       </w:r>
     </w:p>
     <w:p>
@@ -9341,13 +9016,140 @@
       </w:pPr>
       <w:r>
         <w:rPr>
+          <w:rtl w:val="0"/>
+        </w:rPr>
+      </w:r>
+    </w:p>
+    <w:p>
+      <w:pPr>
+        <w:keepNext w:val="0"/>
+        <w:keepLines w:val="0"/>
+        <w:pageBreakBefore w:val="0"/>
+        <w:widowControl w:val="1"/>
+        <w:pBdr>
+          <w:top w:space="0" w:sz="0" w:val="nil"/>
+          <w:left w:space="0" w:sz="0" w:val="nil"/>
+          <w:bottom w:space="0" w:sz="0" w:val="nil"/>
+          <w:right w:space="0" w:sz="0" w:val="nil"/>
+          <w:between w:space="0" w:sz="0" w:val="nil"/>
+        </w:pBdr>
+        <w:shd w:fill="auto" w:val="clear"/>
+        <w:spacing w:after="0" w:before="0" w:line="360" w:lineRule="auto"/>
+        <w:ind w:left="0" w:right="0" w:firstLine="720"/>
+        <w:jc w:val="left"/>
+        <w:rPr>
           <w:rFonts w:ascii="Times New Roman" w:cs="Times New Roman" w:eastAsia="Times New Roman" w:hAnsi="Times New Roman"/>
           <w:b w:val="1"/>
           <w:sz w:val="28"/>
           <w:szCs w:val="28"/>
-          <w:rtl w:val="0"/>
-        </w:rPr>
-        <w:t xml:space="preserve">1.1.2. Требования к вводу исходных данных</w:t>
+        </w:rPr>
+      </w:pPr>
+      <w:r>
+        <w:rPr>
+          <w:rFonts w:ascii="Times New Roman" w:cs="Times New Roman" w:eastAsia="Times New Roman" w:hAnsi="Times New Roman"/>
+          <w:b w:val="1"/>
+          <w:sz w:val="28"/>
+          <w:szCs w:val="28"/>
+        </w:rPr>
+        <w:drawing>
+          <wp:inline distB="114300" distT="114300" distL="114300" distR="114300">
+            <wp:extent cx="4820603" cy="4554322"/>
+            <wp:effectExtent b="0" l="0" r="0" t="0"/>
+            <wp:docPr id="3" name="image3.png"/>
+            <a:graphic>
+              <a:graphicData uri="http://schemas.openxmlformats.org/drawingml/2006/picture">
+                <pic:pic>
+                  <pic:nvPicPr>
+                    <pic:cNvPr id="0" name="image3.png"/>
+                    <pic:cNvPicPr preferRelativeResize="0"/>
+                  </pic:nvPicPr>
+                  <pic:blipFill>
+                    <a:blip r:embed="rId7"/>
+                    <a:srcRect b="45587" l="24547" r="46710" t="5952"/>
+                    <a:stretch>
+                      <a:fillRect/>
+                    </a:stretch>
+                  </pic:blipFill>
+                  <pic:spPr>
+                    <a:xfrm>
+                      <a:off x="0" y="0"/>
+                      <a:ext cx="4820603" cy="4554322"/>
+                    </a:xfrm>
+                    <a:prstGeom prst="rect"/>
+                    <a:ln/>
+                  </pic:spPr>
+                </pic:pic>
+              </a:graphicData>
+            </a:graphic>
+          </wp:inline>
+        </w:drawing>
+      </w:r>
+      <w:r>
+        <w:rPr>
+          <w:rtl w:val="0"/>
+        </w:rPr>
+      </w:r>
+    </w:p>
+    <w:p>
+      <w:pPr>
+        <w:keepNext w:val="0"/>
+        <w:keepLines w:val="0"/>
+        <w:pageBreakBefore w:val="0"/>
+        <w:widowControl w:val="1"/>
+        <w:pBdr>
+          <w:top w:space="0" w:sz="0" w:val="nil"/>
+          <w:left w:space="0" w:sz="0" w:val="nil"/>
+          <w:bottom w:space="0" w:sz="0" w:val="nil"/>
+          <w:right w:space="0" w:sz="0" w:val="nil"/>
+          <w:between w:space="0" w:sz="0" w:val="nil"/>
+        </w:pBdr>
+        <w:shd w:fill="auto" w:val="clear"/>
+        <w:spacing w:after="0" w:before="0" w:line="360" w:lineRule="auto"/>
+        <w:ind w:left="0" w:right="0" w:firstLine="720"/>
+        <w:jc w:val="left"/>
+        <w:rPr>
+          <w:rFonts w:ascii="Times New Roman" w:cs="Times New Roman" w:eastAsia="Times New Roman" w:hAnsi="Times New Roman"/>
+          <w:sz w:val="28"/>
+          <w:szCs w:val="28"/>
+        </w:rPr>
+      </w:pPr>
+      <w:r>
+        <w:rPr>
+          <w:rFonts w:ascii="Times New Roman" w:cs="Times New Roman" w:eastAsia="Times New Roman" w:hAnsi="Times New Roman"/>
+          <w:sz w:val="28"/>
+          <w:szCs w:val="28"/>
+          <w:rtl w:val="0"/>
+        </w:rPr>
+        <w:t xml:space="preserve">Рисунок 2. Скриншот выбора файла.</w:t>
+      </w:r>
+    </w:p>
+    <w:p>
+      <w:pPr>
+        <w:keepNext w:val="0"/>
+        <w:keepLines w:val="0"/>
+        <w:pageBreakBefore w:val="0"/>
+        <w:widowControl w:val="1"/>
+        <w:pBdr>
+          <w:top w:space="0" w:sz="0" w:val="nil"/>
+          <w:left w:space="0" w:sz="0" w:val="nil"/>
+          <w:bottom w:space="0" w:sz="0" w:val="nil"/>
+          <w:right w:space="0" w:sz="0" w:val="nil"/>
+          <w:between w:space="0" w:sz="0" w:val="nil"/>
+        </w:pBdr>
+        <w:shd w:fill="auto" w:val="clear"/>
+        <w:spacing w:after="0" w:before="0" w:line="360" w:lineRule="auto"/>
+        <w:ind w:left="0" w:right="0" w:firstLine="0"/>
+        <w:jc w:val="both"/>
+        <w:rPr>
+          <w:rFonts w:ascii="Times New Roman" w:cs="Times New Roman" w:eastAsia="Times New Roman" w:hAnsi="Times New Roman"/>
+          <w:sz w:val="28"/>
+          <w:szCs w:val="28"/>
+        </w:rPr>
+      </w:pPr>
+      <w:r>
+        <w:rPr>
+          <w:rtl w:val="0"/>
+        </w:rPr>
       </w:r>
     </w:p>
     <w:p>
@@ -9380,7 +9182,574 @@
           <w:szCs w:val="28"/>
           <w:rtl w:val="0"/>
         </w:rPr>
-        <w:t xml:space="preserve">Должна быть возможность считывания входных данных из файла. Данные будут представлены в следующем виде: на каждой строке будут записаны через пробел индексы двух вершин, соответствующие вершинам и направленному ребру графа. Также входные данные могут создаваться при работе в приложении, то есть при добавлении вершин и ребер на панели приложения, а именно при нажатии мышки или соответствующей кнопки на панели приложения, задается некоторый граф, на котором будет запускаться алгоритм. После задания графа в приложении или с помощью файла данные будут преобразованы к спискам смежности.</w:t>
+        <w:t xml:space="preserve">Функциональность программы:  </w:t>
+      </w:r>
+    </w:p>
+    <w:p>
+      <w:pPr>
+        <w:keepNext w:val="0"/>
+        <w:keepLines w:val="0"/>
+        <w:pageBreakBefore w:val="0"/>
+        <w:widowControl w:val="1"/>
+        <w:pBdr>
+          <w:top w:space="0" w:sz="0" w:val="nil"/>
+          <w:left w:space="0" w:sz="0" w:val="nil"/>
+          <w:bottom w:space="0" w:sz="0" w:val="nil"/>
+          <w:right w:space="0" w:sz="0" w:val="nil"/>
+          <w:between w:space="0" w:sz="0" w:val="nil"/>
+        </w:pBdr>
+        <w:shd w:fill="auto" w:val="clear"/>
+        <w:spacing w:after="0" w:before="0" w:line="360" w:lineRule="auto"/>
+        <w:ind w:left="0" w:right="0" w:firstLine="720"/>
+        <w:jc w:val="both"/>
+        <w:rPr>
+          <w:rFonts w:ascii="Times New Roman" w:cs="Times New Roman" w:eastAsia="Times New Roman" w:hAnsi="Times New Roman"/>
+          <w:sz w:val="28"/>
+          <w:szCs w:val="28"/>
+        </w:rPr>
+      </w:pPr>
+      <w:r>
+        <w:rPr>
+          <w:rFonts w:ascii="Times New Roman" w:cs="Times New Roman" w:eastAsia="Times New Roman" w:hAnsi="Times New Roman"/>
+          <w:sz w:val="28"/>
+          <w:szCs w:val="28"/>
+          <w:rtl w:val="0"/>
+        </w:rPr>
+        <w:t xml:space="preserve">1. Кнопка "Очистить":   </w:t>
+      </w:r>
+    </w:p>
+    <w:p>
+      <w:pPr>
+        <w:keepNext w:val="0"/>
+        <w:keepLines w:val="0"/>
+        <w:pageBreakBefore w:val="0"/>
+        <w:widowControl w:val="1"/>
+        <w:pBdr>
+          <w:top w:space="0" w:sz="0" w:val="nil"/>
+          <w:left w:space="0" w:sz="0" w:val="nil"/>
+          <w:bottom w:space="0" w:sz="0" w:val="nil"/>
+          <w:right w:space="0" w:sz="0" w:val="nil"/>
+          <w:between w:space="0" w:sz="0" w:val="nil"/>
+        </w:pBdr>
+        <w:shd w:fill="auto" w:val="clear"/>
+        <w:spacing w:after="0" w:before="0" w:line="360" w:lineRule="auto"/>
+        <w:ind w:left="0" w:right="0" w:firstLine="720"/>
+        <w:jc w:val="both"/>
+        <w:rPr>
+          <w:rFonts w:ascii="Times New Roman" w:cs="Times New Roman" w:eastAsia="Times New Roman" w:hAnsi="Times New Roman"/>
+          <w:sz w:val="28"/>
+          <w:szCs w:val="28"/>
+        </w:rPr>
+      </w:pPr>
+      <w:r>
+        <w:rPr>
+          <w:rFonts w:ascii="Times New Roman" w:cs="Times New Roman" w:eastAsia="Times New Roman" w:hAnsi="Times New Roman"/>
+          <w:sz w:val="28"/>
+          <w:szCs w:val="28"/>
+          <w:rtl w:val="0"/>
+        </w:rPr>
+        <w:t xml:space="preserve">При нажатии данной кнопки весь граф на холсте будет удален. Все вершины и ребра, отображаемые на холсте, будут удалены, и холст будет очищен.  </w:t>
+      </w:r>
+    </w:p>
+    <w:p>
+      <w:pPr>
+        <w:keepNext w:val="0"/>
+        <w:keepLines w:val="0"/>
+        <w:pageBreakBefore w:val="0"/>
+        <w:widowControl w:val="1"/>
+        <w:pBdr>
+          <w:top w:space="0" w:sz="0" w:val="nil"/>
+          <w:left w:space="0" w:sz="0" w:val="nil"/>
+          <w:bottom w:space="0" w:sz="0" w:val="nil"/>
+          <w:right w:space="0" w:sz="0" w:val="nil"/>
+          <w:between w:space="0" w:sz="0" w:val="nil"/>
+        </w:pBdr>
+        <w:shd w:fill="auto" w:val="clear"/>
+        <w:spacing w:after="0" w:before="0" w:line="360" w:lineRule="auto"/>
+        <w:ind w:left="0" w:right="0" w:firstLine="720"/>
+        <w:jc w:val="both"/>
+        <w:rPr>
+          <w:rFonts w:ascii="Times New Roman" w:cs="Times New Roman" w:eastAsia="Times New Roman" w:hAnsi="Times New Roman"/>
+          <w:sz w:val="28"/>
+          <w:szCs w:val="28"/>
+        </w:rPr>
+      </w:pPr>
+      <w:r>
+        <w:rPr>
+          <w:rFonts w:ascii="Times New Roman" w:cs="Times New Roman" w:eastAsia="Times New Roman" w:hAnsi="Times New Roman"/>
+          <w:sz w:val="28"/>
+          <w:szCs w:val="28"/>
+          <w:rtl w:val="0"/>
+        </w:rPr>
+        <w:t xml:space="preserve">2. Кнопка "Добавить ребро":    </w:t>
+      </w:r>
+    </w:p>
+    <w:p>
+      <w:pPr>
+        <w:keepNext w:val="0"/>
+        <w:keepLines w:val="0"/>
+        <w:pageBreakBefore w:val="0"/>
+        <w:widowControl w:val="1"/>
+        <w:pBdr>
+          <w:top w:space="0" w:sz="0" w:val="nil"/>
+          <w:left w:space="0" w:sz="0" w:val="nil"/>
+          <w:bottom w:space="0" w:sz="0" w:val="nil"/>
+          <w:right w:space="0" w:sz="0" w:val="nil"/>
+          <w:between w:space="0" w:sz="0" w:val="nil"/>
+        </w:pBdr>
+        <w:shd w:fill="auto" w:val="clear"/>
+        <w:spacing w:after="0" w:before="0" w:line="360" w:lineRule="auto"/>
+        <w:ind w:left="0" w:right="0" w:firstLine="720"/>
+        <w:jc w:val="both"/>
+        <w:rPr>
+          <w:rFonts w:ascii="Times New Roman" w:cs="Times New Roman" w:eastAsia="Times New Roman" w:hAnsi="Times New Roman"/>
+          <w:sz w:val="28"/>
+          <w:szCs w:val="28"/>
+        </w:rPr>
+      </w:pPr>
+      <w:r>
+        <w:rPr>
+          <w:rFonts w:ascii="Times New Roman" w:cs="Times New Roman" w:eastAsia="Times New Roman" w:hAnsi="Times New Roman"/>
+          <w:sz w:val="28"/>
+          <w:szCs w:val="28"/>
+          <w:rtl w:val="0"/>
+        </w:rPr>
+        <w:t xml:space="preserve">Для соединения двух вершин необходимо выполнить следующие шаги:      </w:t>
+      </w:r>
+    </w:p>
+    <w:p>
+      <w:pPr>
+        <w:keepNext w:val="0"/>
+        <w:keepLines w:val="0"/>
+        <w:pageBreakBefore w:val="0"/>
+        <w:widowControl w:val="1"/>
+        <w:pBdr>
+          <w:top w:space="0" w:sz="0" w:val="nil"/>
+          <w:left w:space="0" w:sz="0" w:val="nil"/>
+          <w:bottom w:space="0" w:sz="0" w:val="nil"/>
+          <w:right w:space="0" w:sz="0" w:val="nil"/>
+          <w:between w:space="0" w:sz="0" w:val="nil"/>
+        </w:pBdr>
+        <w:shd w:fill="auto" w:val="clear"/>
+        <w:spacing w:after="0" w:before="0" w:line="360" w:lineRule="auto"/>
+        <w:ind w:left="0" w:right="0" w:firstLine="720"/>
+        <w:jc w:val="both"/>
+        <w:rPr>
+          <w:rFonts w:ascii="Times New Roman" w:cs="Times New Roman" w:eastAsia="Times New Roman" w:hAnsi="Times New Roman"/>
+          <w:sz w:val="28"/>
+          <w:szCs w:val="28"/>
+        </w:rPr>
+      </w:pPr>
+      <w:r>
+        <w:rPr>
+          <w:rFonts w:ascii="Times New Roman" w:cs="Times New Roman" w:eastAsia="Times New Roman" w:hAnsi="Times New Roman"/>
+          <w:sz w:val="28"/>
+          <w:szCs w:val="28"/>
+          <w:rtl w:val="0"/>
+        </w:rPr>
+        <w:t xml:space="preserve">1. Выделите одну вершину, щелкнув на нее.      </w:t>
+      </w:r>
+    </w:p>
+    <w:p>
+      <w:pPr>
+        <w:keepNext w:val="0"/>
+        <w:keepLines w:val="0"/>
+        <w:pageBreakBefore w:val="0"/>
+        <w:widowControl w:val="1"/>
+        <w:pBdr>
+          <w:top w:space="0" w:sz="0" w:val="nil"/>
+          <w:left w:space="0" w:sz="0" w:val="nil"/>
+          <w:bottom w:space="0" w:sz="0" w:val="nil"/>
+          <w:right w:space="0" w:sz="0" w:val="nil"/>
+          <w:between w:space="0" w:sz="0" w:val="nil"/>
+        </w:pBdr>
+        <w:shd w:fill="auto" w:val="clear"/>
+        <w:spacing w:after="0" w:before="0" w:line="360" w:lineRule="auto"/>
+        <w:ind w:left="0" w:right="0" w:firstLine="720"/>
+        <w:jc w:val="both"/>
+        <w:rPr>
+          <w:rFonts w:ascii="Times New Roman" w:cs="Times New Roman" w:eastAsia="Times New Roman" w:hAnsi="Times New Roman"/>
+          <w:sz w:val="28"/>
+          <w:szCs w:val="28"/>
+        </w:rPr>
+      </w:pPr>
+      <w:r>
+        <w:rPr>
+          <w:rFonts w:ascii="Times New Roman" w:cs="Times New Roman" w:eastAsia="Times New Roman" w:hAnsi="Times New Roman"/>
+          <w:sz w:val="28"/>
+          <w:szCs w:val="28"/>
+          <w:rtl w:val="0"/>
+        </w:rPr>
+        <w:t xml:space="preserve">2. Выделите вторую вершину, щелкнув на нее.     </w:t>
+      </w:r>
+    </w:p>
+    <w:p>
+      <w:pPr>
+        <w:keepNext w:val="0"/>
+        <w:keepLines w:val="0"/>
+        <w:pageBreakBefore w:val="0"/>
+        <w:widowControl w:val="1"/>
+        <w:pBdr>
+          <w:top w:space="0" w:sz="0" w:val="nil"/>
+          <w:left w:space="0" w:sz="0" w:val="nil"/>
+          <w:bottom w:space="0" w:sz="0" w:val="nil"/>
+          <w:right w:space="0" w:sz="0" w:val="nil"/>
+          <w:between w:space="0" w:sz="0" w:val="nil"/>
+        </w:pBdr>
+        <w:shd w:fill="auto" w:val="clear"/>
+        <w:spacing w:after="0" w:before="0" w:line="360" w:lineRule="auto"/>
+        <w:ind w:left="0" w:right="0" w:firstLine="720"/>
+        <w:jc w:val="both"/>
+        <w:rPr>
+          <w:rFonts w:ascii="Times New Roman" w:cs="Times New Roman" w:eastAsia="Times New Roman" w:hAnsi="Times New Roman"/>
+          <w:sz w:val="28"/>
+          <w:szCs w:val="28"/>
+        </w:rPr>
+      </w:pPr>
+      <w:r>
+        <w:rPr>
+          <w:rFonts w:ascii="Times New Roman" w:cs="Times New Roman" w:eastAsia="Times New Roman" w:hAnsi="Times New Roman"/>
+          <w:sz w:val="28"/>
+          <w:szCs w:val="28"/>
+          <w:rtl w:val="0"/>
+        </w:rPr>
+        <w:t xml:space="preserve">3. После выполнения этих шагов между выделенными вершинами будет установлено ребро.   </w:t>
+      </w:r>
+    </w:p>
+    <w:p>
+      <w:pPr>
+        <w:keepNext w:val="0"/>
+        <w:keepLines w:val="0"/>
+        <w:pageBreakBefore w:val="0"/>
+        <w:widowControl w:val="1"/>
+        <w:pBdr>
+          <w:top w:space="0" w:sz="0" w:val="nil"/>
+          <w:left w:space="0" w:sz="0" w:val="nil"/>
+          <w:bottom w:space="0" w:sz="0" w:val="nil"/>
+          <w:right w:space="0" w:sz="0" w:val="nil"/>
+          <w:between w:space="0" w:sz="0" w:val="nil"/>
+        </w:pBdr>
+        <w:shd w:fill="auto" w:val="clear"/>
+        <w:spacing w:after="0" w:before="0" w:line="360" w:lineRule="auto"/>
+        <w:ind w:left="0" w:right="0" w:firstLine="720"/>
+        <w:jc w:val="both"/>
+        <w:rPr>
+          <w:rFonts w:ascii="Times New Roman" w:cs="Times New Roman" w:eastAsia="Times New Roman" w:hAnsi="Times New Roman"/>
+          <w:sz w:val="28"/>
+          <w:szCs w:val="28"/>
+        </w:rPr>
+      </w:pPr>
+      <w:r>
+        <w:rPr>
+          <w:rFonts w:ascii="Times New Roman" w:cs="Times New Roman" w:eastAsia="Times New Roman" w:hAnsi="Times New Roman"/>
+          <w:sz w:val="28"/>
+          <w:szCs w:val="28"/>
+          <w:rtl w:val="0"/>
+        </w:rPr>
+        <w:t xml:space="preserve"> Ребро будет нарисовано между выбранными вершинами на холсте.  </w:t>
+      </w:r>
+    </w:p>
+    <w:p>
+      <w:pPr>
+        <w:keepNext w:val="0"/>
+        <w:keepLines w:val="0"/>
+        <w:pageBreakBefore w:val="0"/>
+        <w:widowControl w:val="1"/>
+        <w:pBdr>
+          <w:top w:space="0" w:sz="0" w:val="nil"/>
+          <w:left w:space="0" w:sz="0" w:val="nil"/>
+          <w:bottom w:space="0" w:sz="0" w:val="nil"/>
+          <w:right w:space="0" w:sz="0" w:val="nil"/>
+          <w:between w:space="0" w:sz="0" w:val="nil"/>
+        </w:pBdr>
+        <w:shd w:fill="auto" w:val="clear"/>
+        <w:spacing w:after="0" w:before="0" w:line="360" w:lineRule="auto"/>
+        <w:ind w:left="0" w:right="0" w:firstLine="720"/>
+        <w:jc w:val="both"/>
+        <w:rPr>
+          <w:rFonts w:ascii="Times New Roman" w:cs="Times New Roman" w:eastAsia="Times New Roman" w:hAnsi="Times New Roman"/>
+          <w:sz w:val="28"/>
+          <w:szCs w:val="28"/>
+        </w:rPr>
+      </w:pPr>
+      <w:r>
+        <w:rPr>
+          <w:rFonts w:ascii="Times New Roman" w:cs="Times New Roman" w:eastAsia="Times New Roman" w:hAnsi="Times New Roman"/>
+          <w:sz w:val="28"/>
+          <w:szCs w:val="28"/>
+          <w:rtl w:val="0"/>
+        </w:rPr>
+        <w:t xml:space="preserve">3. Кнопка "Удалить вершину":    </w:t>
+      </w:r>
+    </w:p>
+    <w:p>
+      <w:pPr>
+        <w:keepNext w:val="0"/>
+        <w:keepLines w:val="0"/>
+        <w:pageBreakBefore w:val="0"/>
+        <w:widowControl w:val="1"/>
+        <w:pBdr>
+          <w:top w:space="0" w:sz="0" w:val="nil"/>
+          <w:left w:space="0" w:sz="0" w:val="nil"/>
+          <w:bottom w:space="0" w:sz="0" w:val="nil"/>
+          <w:right w:space="0" w:sz="0" w:val="nil"/>
+          <w:between w:space="0" w:sz="0" w:val="nil"/>
+        </w:pBdr>
+        <w:shd w:fill="auto" w:val="clear"/>
+        <w:spacing w:after="0" w:before="0" w:line="360" w:lineRule="auto"/>
+        <w:ind w:left="0" w:right="0" w:firstLine="720"/>
+        <w:jc w:val="both"/>
+        <w:rPr>
+          <w:rFonts w:ascii="Times New Roman" w:cs="Times New Roman" w:eastAsia="Times New Roman" w:hAnsi="Times New Roman"/>
+          <w:sz w:val="28"/>
+          <w:szCs w:val="28"/>
+        </w:rPr>
+      </w:pPr>
+      <w:r>
+        <w:rPr>
+          <w:rFonts w:ascii="Times New Roman" w:cs="Times New Roman" w:eastAsia="Times New Roman" w:hAnsi="Times New Roman"/>
+          <w:sz w:val="28"/>
+          <w:szCs w:val="28"/>
+          <w:rtl w:val="0"/>
+        </w:rPr>
+        <w:t xml:space="preserve">При нажатии данной кнопки будет удалена выбранная вершина и все ребра, связанные с этой вершиной. Щелчок на вершину, которую нужно удалить, выберет ее и все соединенные с ней ребра будут также удалены.  </w:t>
+      </w:r>
+    </w:p>
+    <w:p>
+      <w:pPr>
+        <w:keepNext w:val="0"/>
+        <w:keepLines w:val="0"/>
+        <w:pageBreakBefore w:val="0"/>
+        <w:widowControl w:val="1"/>
+        <w:pBdr>
+          <w:top w:space="0" w:sz="0" w:val="nil"/>
+          <w:left w:space="0" w:sz="0" w:val="nil"/>
+          <w:bottom w:space="0" w:sz="0" w:val="nil"/>
+          <w:right w:space="0" w:sz="0" w:val="nil"/>
+          <w:between w:space="0" w:sz="0" w:val="nil"/>
+        </w:pBdr>
+        <w:shd w:fill="auto" w:val="clear"/>
+        <w:spacing w:after="0" w:before="0" w:line="360" w:lineRule="auto"/>
+        <w:ind w:left="0" w:right="0" w:firstLine="720"/>
+        <w:jc w:val="both"/>
+        <w:rPr>
+          <w:rFonts w:ascii="Times New Roman" w:cs="Times New Roman" w:eastAsia="Times New Roman" w:hAnsi="Times New Roman"/>
+          <w:sz w:val="28"/>
+          <w:szCs w:val="28"/>
+        </w:rPr>
+      </w:pPr>
+      <w:r>
+        <w:rPr>
+          <w:rFonts w:ascii="Times New Roman" w:cs="Times New Roman" w:eastAsia="Times New Roman" w:hAnsi="Times New Roman"/>
+          <w:sz w:val="28"/>
+          <w:szCs w:val="28"/>
+          <w:rtl w:val="0"/>
+        </w:rPr>
+        <w:t xml:space="preserve">4. Кнопка "Вычислить":    </w:t>
+      </w:r>
+    </w:p>
+    <w:p>
+      <w:pPr>
+        <w:keepNext w:val="0"/>
+        <w:keepLines w:val="0"/>
+        <w:pageBreakBefore w:val="0"/>
+        <w:widowControl w:val="1"/>
+        <w:pBdr>
+          <w:top w:space="0" w:sz="0" w:val="nil"/>
+          <w:left w:space="0" w:sz="0" w:val="nil"/>
+          <w:bottom w:space="0" w:sz="0" w:val="nil"/>
+          <w:right w:space="0" w:sz="0" w:val="nil"/>
+          <w:between w:space="0" w:sz="0" w:val="nil"/>
+        </w:pBdr>
+        <w:shd w:fill="auto" w:val="clear"/>
+        <w:spacing w:after="0" w:before="0" w:line="360" w:lineRule="auto"/>
+        <w:ind w:left="0" w:right="0" w:firstLine="720"/>
+        <w:jc w:val="both"/>
+        <w:rPr>
+          <w:rFonts w:ascii="Times New Roman" w:cs="Times New Roman" w:eastAsia="Times New Roman" w:hAnsi="Times New Roman"/>
+          <w:sz w:val="28"/>
+          <w:szCs w:val="28"/>
+        </w:rPr>
+      </w:pPr>
+      <w:r>
+        <w:rPr>
+          <w:rFonts w:ascii="Times New Roman" w:cs="Times New Roman" w:eastAsia="Times New Roman" w:hAnsi="Times New Roman"/>
+          <w:sz w:val="28"/>
+          <w:szCs w:val="28"/>
+          <w:rtl w:val="0"/>
+        </w:rPr>
+        <w:t xml:space="preserve">При нажатии данной кнопки будет запущен алгоритм Косарайю для поиска сильно связных компонент графа.   Результатом выполнения алгоритма будет визуализация сильно связных компонент графа на холсте.  </w:t>
+      </w:r>
+    </w:p>
+    <w:p>
+      <w:pPr>
+        <w:keepNext w:val="0"/>
+        <w:keepLines w:val="0"/>
+        <w:pageBreakBefore w:val="0"/>
+        <w:widowControl w:val="1"/>
+        <w:pBdr>
+          <w:top w:space="0" w:sz="0" w:val="nil"/>
+          <w:left w:space="0" w:sz="0" w:val="nil"/>
+          <w:bottom w:space="0" w:sz="0" w:val="nil"/>
+          <w:right w:space="0" w:sz="0" w:val="nil"/>
+          <w:between w:space="0" w:sz="0" w:val="nil"/>
+        </w:pBdr>
+        <w:shd w:fill="auto" w:val="clear"/>
+        <w:spacing w:after="0" w:before="0" w:line="360" w:lineRule="auto"/>
+        <w:ind w:left="0" w:right="0" w:firstLine="720"/>
+        <w:jc w:val="both"/>
+        <w:rPr>
+          <w:rFonts w:ascii="Times New Roman" w:cs="Times New Roman" w:eastAsia="Times New Roman" w:hAnsi="Times New Roman"/>
+          <w:sz w:val="28"/>
+          <w:szCs w:val="28"/>
+        </w:rPr>
+      </w:pPr>
+      <w:r>
+        <w:rPr>
+          <w:rFonts w:ascii="Times New Roman" w:cs="Times New Roman" w:eastAsia="Times New Roman" w:hAnsi="Times New Roman"/>
+          <w:sz w:val="28"/>
+          <w:szCs w:val="28"/>
+          <w:rtl w:val="0"/>
+        </w:rPr>
+        <w:t xml:space="preserve">5. Кнопка "Файл":    </w:t>
+      </w:r>
+    </w:p>
+    <w:p>
+      <w:pPr>
+        <w:keepNext w:val="0"/>
+        <w:keepLines w:val="0"/>
+        <w:pageBreakBefore w:val="0"/>
+        <w:widowControl w:val="1"/>
+        <w:pBdr>
+          <w:top w:space="0" w:sz="0" w:val="nil"/>
+          <w:left w:space="0" w:sz="0" w:val="nil"/>
+          <w:bottom w:space="0" w:sz="0" w:val="nil"/>
+          <w:right w:space="0" w:sz="0" w:val="nil"/>
+          <w:between w:space="0" w:sz="0" w:val="nil"/>
+        </w:pBdr>
+        <w:shd w:fill="auto" w:val="clear"/>
+        <w:spacing w:after="0" w:before="0" w:line="360" w:lineRule="auto"/>
+        <w:ind w:left="0" w:right="0" w:firstLine="720"/>
+        <w:jc w:val="both"/>
+        <w:rPr>
+          <w:rFonts w:ascii="Times New Roman" w:cs="Times New Roman" w:eastAsia="Times New Roman" w:hAnsi="Times New Roman"/>
+          <w:sz w:val="28"/>
+          <w:szCs w:val="28"/>
+        </w:rPr>
+      </w:pPr>
+      <w:r>
+        <w:rPr>
+          <w:rFonts w:ascii="Times New Roman" w:cs="Times New Roman" w:eastAsia="Times New Roman" w:hAnsi="Times New Roman"/>
+          <w:sz w:val="28"/>
+          <w:szCs w:val="28"/>
+          <w:rtl w:val="0"/>
+        </w:rPr>
+        <w:t xml:space="preserve">При нажатии данной кнопки открывается проводник для выбора файла.    Пользователь может выбрать файл, содержащий описание графа в виде списка ребер.    Выбранный файл будет загружен, и граф из файла будет отображен на холсте.  </w:t>
+      </w:r>
+    </w:p>
+    <w:p>
+      <w:pPr>
+        <w:keepNext w:val="0"/>
+        <w:keepLines w:val="0"/>
+        <w:pageBreakBefore w:val="0"/>
+        <w:widowControl w:val="1"/>
+        <w:pBdr>
+          <w:top w:space="0" w:sz="0" w:val="nil"/>
+          <w:left w:space="0" w:sz="0" w:val="nil"/>
+          <w:bottom w:space="0" w:sz="0" w:val="nil"/>
+          <w:right w:space="0" w:sz="0" w:val="nil"/>
+          <w:between w:space="0" w:sz="0" w:val="nil"/>
+        </w:pBdr>
+        <w:shd w:fill="auto" w:val="clear"/>
+        <w:spacing w:after="0" w:before="0" w:line="360" w:lineRule="auto"/>
+        <w:ind w:left="0" w:right="0" w:firstLine="720"/>
+        <w:jc w:val="both"/>
+        <w:rPr>
+          <w:rFonts w:ascii="Times New Roman" w:cs="Times New Roman" w:eastAsia="Times New Roman" w:hAnsi="Times New Roman"/>
+          <w:sz w:val="28"/>
+          <w:szCs w:val="28"/>
+        </w:rPr>
+      </w:pPr>
+      <w:r>
+        <w:rPr>
+          <w:rFonts w:ascii="Times New Roman" w:cs="Times New Roman" w:eastAsia="Times New Roman" w:hAnsi="Times New Roman"/>
+          <w:sz w:val="28"/>
+          <w:szCs w:val="28"/>
+          <w:rtl w:val="0"/>
+        </w:rPr>
+        <w:t xml:space="preserve">Примечания: </w:t>
+      </w:r>
+    </w:p>
+    <w:p>
+      <w:pPr>
+        <w:keepNext w:val="0"/>
+        <w:keepLines w:val="0"/>
+        <w:pageBreakBefore w:val="0"/>
+        <w:widowControl w:val="1"/>
+        <w:pBdr>
+          <w:top w:space="0" w:sz="0" w:val="nil"/>
+          <w:left w:space="0" w:sz="0" w:val="nil"/>
+          <w:bottom w:space="0" w:sz="0" w:val="nil"/>
+          <w:right w:space="0" w:sz="0" w:val="nil"/>
+          <w:between w:space="0" w:sz="0" w:val="nil"/>
+        </w:pBdr>
+        <w:shd w:fill="auto" w:val="clear"/>
+        <w:spacing w:after="0" w:before="0" w:line="360" w:lineRule="auto"/>
+        <w:ind w:left="0" w:right="0" w:firstLine="720"/>
+        <w:jc w:val="both"/>
+        <w:rPr>
+          <w:rFonts w:ascii="Times New Roman" w:cs="Times New Roman" w:eastAsia="Times New Roman" w:hAnsi="Times New Roman"/>
+          <w:sz w:val="28"/>
+          <w:szCs w:val="28"/>
+        </w:rPr>
+      </w:pPr>
+      <w:r>
+        <w:rPr>
+          <w:rFonts w:ascii="Times New Roman" w:cs="Times New Roman" w:eastAsia="Times New Roman" w:hAnsi="Times New Roman"/>
+          <w:sz w:val="28"/>
+          <w:szCs w:val="28"/>
+          <w:rtl w:val="0"/>
+        </w:rPr>
+        <w:t xml:space="preserve">Вся визуализация графа и выполнение операций происходят на холсте программы. Для выделения вершины и соединения ребер необходимо использовать щелчки мыши. Графический интерфейс программы обеспечивает удобное взаимодействие с графами и операциями над ними. </w:t>
+      </w:r>
+    </w:p>
+    <w:p>
+      <w:pPr>
+        <w:keepNext w:val="0"/>
+        <w:keepLines w:val="0"/>
+        <w:pageBreakBefore w:val="0"/>
+        <w:widowControl w:val="1"/>
+        <w:pBdr>
+          <w:top w:space="0" w:sz="0" w:val="nil"/>
+          <w:left w:space="0" w:sz="0" w:val="nil"/>
+          <w:bottom w:space="0" w:sz="0" w:val="nil"/>
+          <w:right w:space="0" w:sz="0" w:val="nil"/>
+          <w:between w:space="0" w:sz="0" w:val="nil"/>
+        </w:pBdr>
+        <w:shd w:fill="auto" w:val="clear"/>
+        <w:spacing w:after="0" w:before="0" w:line="360" w:lineRule="auto"/>
+        <w:ind w:left="0" w:right="0" w:firstLine="720"/>
+        <w:jc w:val="both"/>
+        <w:rPr>
+          <w:rFonts w:ascii="Times New Roman" w:cs="Times New Roman" w:eastAsia="Times New Roman" w:hAnsi="Times New Roman"/>
+          <w:b w:val="1"/>
+          <w:sz w:val="28"/>
+          <w:szCs w:val="28"/>
+        </w:rPr>
+      </w:pPr>
+      <w:r>
+        <w:rPr>
+          <w:rFonts w:ascii="Times New Roman" w:cs="Times New Roman" w:eastAsia="Times New Roman" w:hAnsi="Times New Roman"/>
+          <w:sz w:val="28"/>
+          <w:szCs w:val="28"/>
+          <w:rtl w:val="0"/>
+        </w:rPr>
+        <w:t xml:space="preserve"> </w:t>
+      </w:r>
+      <w:r>
+        <w:rPr>
+          <w:rtl w:val="0"/>
+        </w:rPr>
       </w:r>
     </w:p>
     <w:p>
@@ -9409,8 +9778,46 @@
       </w:pPr>
       <w:r>
         <w:rPr>
-          <w:rtl w:val="0"/>
-        </w:rPr>
+          <w:rFonts w:ascii="Times New Roman" w:cs="Times New Roman" w:eastAsia="Times New Roman" w:hAnsi="Times New Roman"/>
+          <w:b w:val="1"/>
+          <w:sz w:val="28"/>
+          <w:szCs w:val="28"/>
+          <w:rtl w:val="0"/>
+        </w:rPr>
+        <w:t xml:space="preserve">1.1.1. Требования к вводу исходных данных</w:t>
+      </w:r>
+    </w:p>
+    <w:p>
+      <w:pPr>
+        <w:keepNext w:val="0"/>
+        <w:keepLines w:val="0"/>
+        <w:pageBreakBefore w:val="0"/>
+        <w:widowControl w:val="1"/>
+        <w:pBdr>
+          <w:top w:space="0" w:sz="0" w:val="nil"/>
+          <w:left w:space="0" w:sz="0" w:val="nil"/>
+          <w:bottom w:space="0" w:sz="0" w:val="nil"/>
+          <w:right w:space="0" w:sz="0" w:val="nil"/>
+          <w:between w:space="0" w:sz="0" w:val="nil"/>
+        </w:pBdr>
+        <w:shd w:fill="auto" w:val="clear"/>
+        <w:spacing w:after="0" w:before="0" w:line="360" w:lineRule="auto"/>
+        <w:ind w:left="0" w:right="0" w:firstLine="720"/>
+        <w:jc w:val="both"/>
+        <w:rPr>
+          <w:rFonts w:ascii="Times New Roman" w:cs="Times New Roman" w:eastAsia="Times New Roman" w:hAnsi="Times New Roman"/>
+          <w:sz w:val="28"/>
+          <w:szCs w:val="28"/>
+        </w:rPr>
+      </w:pPr>
+      <w:r>
+        <w:rPr>
+          <w:rFonts w:ascii="Times New Roman" w:cs="Times New Roman" w:eastAsia="Times New Roman" w:hAnsi="Times New Roman"/>
+          <w:sz w:val="28"/>
+          <w:szCs w:val="28"/>
+          <w:rtl w:val="0"/>
+        </w:rPr>
+        <w:t xml:space="preserve">Должна быть возможность считывания входных данных из файла. Данные будут представлены в следующем виде: на каждой строке будут записаны через пробел индексы двух вершин, соответствующие вершинам и направленному ребру графа. Также входные данные могут создаваться при работе в приложении, то есть при добавлении вершин и ребер на панели приложения, а именно при нажатии мышки или соответствующей кнопки на панели приложения, задается некоторый граф, на котором будет запускаться алгоритм. После задания графа в приложении или с помощью файла данные будут преобразованы к спискам смежности.</w:t>
       </w:r>
     </w:p>
     <w:p>
@@ -9432,24 +9839,83 @@
         <w:jc w:val="left"/>
         <w:rPr>
           <w:rFonts w:ascii="Times New Roman" w:cs="Times New Roman" w:eastAsia="Times New Roman" w:hAnsi="Times New Roman"/>
-          <w:sz w:val="28"/>
-          <w:szCs w:val="28"/>
-        </w:rPr>
-      </w:pPr>
-      <w:r>
-        <w:rPr>
-          <w:rFonts w:ascii="Times New Roman" w:cs="Times New Roman" w:eastAsia="Times New Roman" w:hAnsi="Times New Roman"/>
           <w:b w:val="1"/>
           <w:sz w:val="28"/>
           <w:szCs w:val="28"/>
-          <w:rtl w:val="0"/>
-        </w:rPr>
-        <w:t xml:space="preserve">1.1.3. Требования к визуализации</w:t>
-      </w:r>
-      <w:r>
-        <w:rPr>
-          <w:rtl w:val="0"/>
-        </w:rPr>
+        </w:rPr>
+      </w:pPr>
+      <w:r>
+        <w:rPr>
+          <w:rtl w:val="0"/>
+        </w:rPr>
+      </w:r>
+    </w:p>
+    <w:p>
+      <w:pPr>
+        <w:keepNext w:val="0"/>
+        <w:keepLines w:val="0"/>
+        <w:pageBreakBefore w:val="0"/>
+        <w:widowControl w:val="1"/>
+        <w:pBdr>
+          <w:top w:space="0" w:sz="0" w:val="nil"/>
+          <w:left w:space="0" w:sz="0" w:val="nil"/>
+          <w:bottom w:space="0" w:sz="0" w:val="nil"/>
+          <w:right w:space="0" w:sz="0" w:val="nil"/>
+          <w:between w:space="0" w:sz="0" w:val="nil"/>
+        </w:pBdr>
+        <w:shd w:fill="auto" w:val="clear"/>
+        <w:spacing w:after="0" w:before="0" w:line="360" w:lineRule="auto"/>
+        <w:ind w:left="0" w:right="0" w:firstLine="720"/>
+        <w:jc w:val="left"/>
+        <w:rPr>
+          <w:rFonts w:ascii="Times New Roman" w:cs="Times New Roman" w:eastAsia="Times New Roman" w:hAnsi="Times New Roman"/>
+          <w:sz w:val="26"/>
+          <w:szCs w:val="26"/>
+        </w:rPr>
+      </w:pPr>
+      <w:r>
+        <w:rPr>
+          <w:rFonts w:ascii="Times New Roman" w:cs="Times New Roman" w:eastAsia="Times New Roman" w:hAnsi="Times New Roman"/>
+          <w:b w:val="1"/>
+          <w:sz w:val="28"/>
+          <w:szCs w:val="28"/>
+          <w:rtl w:val="0"/>
+        </w:rPr>
+        <w:t xml:space="preserve">1.1.2. Требования к визуализации</w:t>
+      </w:r>
+      <w:r>
+        <w:rPr>
+          <w:rtl w:val="0"/>
+        </w:rPr>
+      </w:r>
+    </w:p>
+    <w:p>
+      <w:pPr>
+        <w:pBdr>
+          <w:top w:color="auto" w:space="0" w:sz="0" w:val="none"/>
+          <w:left w:color="auto" w:space="0" w:sz="0" w:val="none"/>
+          <w:bottom w:color="auto" w:space="0" w:sz="0" w:val="none"/>
+          <w:right w:color="auto" w:space="0" w:sz="0" w:val="none"/>
+          <w:between w:color="auto" w:space="0" w:sz="0" w:val="none"/>
+        </w:pBdr>
+        <w:shd w:fill="ffffff" w:val="clear"/>
+        <w:spacing w:line="360" w:lineRule="auto"/>
+        <w:jc w:val="both"/>
+        <w:rPr>
+          <w:rFonts w:ascii="Times New Roman" w:cs="Times New Roman" w:eastAsia="Times New Roman" w:hAnsi="Times New Roman"/>
+          <w:sz w:val="26"/>
+          <w:szCs w:val="26"/>
+        </w:rPr>
+      </w:pPr>
+      <w:r>
+        <w:rPr>
+          <w:rFonts w:ascii="Times New Roman" w:cs="Times New Roman" w:eastAsia="Times New Roman" w:hAnsi="Times New Roman"/>
+          <w:sz w:val="26"/>
+          <w:szCs w:val="26"/>
+          <w:rtl w:val="0"/>
+        </w:rPr>
+        <w:tab/>
+        <w:t xml:space="preserve">Визуализация алгоритма должна быть пошаговой и шаги не должны быть крупными. Это означает, что пользователи должны видеть каждый отдельный шаг алгоритма и иметь возможность контролировать процесс его выполнения. Это может быть реализовано, например, путем отображения каждого шага на экране и предоставления кнопок для перехода к следующему шагу.</w:t>
       </w:r>
     </w:p>
     <w:p>
@@ -9478,65 +9944,7 @@
           <w:szCs w:val="26"/>
           <w:rtl w:val="0"/>
         </w:rPr>
-        <w:t xml:space="preserve">Данное приложение должно иметь графический интерфейс, что означает, что пользователи смогут взаимодействовать с программой с помощью графических элементов, таких как кнопки, поля ввода и т. д. Также следует предусмотреть возможности взаимодействия с графическими элементами с помощью мыши.</w:t>
-      </w:r>
-    </w:p>
-    <w:p>
-      <w:pPr>
-        <w:pBdr>
-          <w:top w:color="auto" w:space="0" w:sz="0" w:val="none"/>
-          <w:left w:color="auto" w:space="0" w:sz="0" w:val="none"/>
-          <w:bottom w:color="auto" w:space="0" w:sz="0" w:val="none"/>
-          <w:right w:color="auto" w:space="0" w:sz="0" w:val="none"/>
-          <w:between w:color="auto" w:space="0" w:sz="0" w:val="none"/>
-        </w:pBdr>
-        <w:shd w:fill="ffffff" w:val="clear"/>
-        <w:spacing w:line="360" w:lineRule="auto"/>
-        <w:jc w:val="both"/>
-        <w:rPr>
-          <w:rFonts w:ascii="Times New Roman" w:cs="Times New Roman" w:eastAsia="Times New Roman" w:hAnsi="Times New Roman"/>
-          <w:sz w:val="26"/>
-          <w:szCs w:val="26"/>
-        </w:rPr>
-      </w:pPr>
-      <w:r>
-        <w:rPr>
-          <w:rFonts w:ascii="Times New Roman" w:cs="Times New Roman" w:eastAsia="Times New Roman" w:hAnsi="Times New Roman"/>
-          <w:sz w:val="26"/>
-          <w:szCs w:val="26"/>
-          <w:rtl w:val="0"/>
-        </w:rPr>
-        <w:tab/>
         <w:t xml:space="preserve">Помимо визуализации алгоритма, в приложении должны также выводиться текстовые пояснения происходящего для пользователя. Это означает, что при выполнении алгоритма на экране должны появляться текстовые сообщения, объясняющие каждый шаг алгоритма и его результаты.</w:t>
-      </w:r>
-    </w:p>
-    <w:p>
-      <w:pPr>
-        <w:pBdr>
-          <w:top w:color="auto" w:space="0" w:sz="0" w:val="none"/>
-          <w:left w:color="auto" w:space="0" w:sz="0" w:val="none"/>
-          <w:bottom w:color="auto" w:space="0" w:sz="0" w:val="none"/>
-          <w:right w:color="auto" w:space="0" w:sz="0" w:val="none"/>
-          <w:between w:color="auto" w:space="0" w:sz="0" w:val="none"/>
-        </w:pBdr>
-        <w:shd w:fill="ffffff" w:val="clear"/>
-        <w:spacing w:line="360" w:lineRule="auto"/>
-        <w:jc w:val="both"/>
-        <w:rPr>
-          <w:rFonts w:ascii="Times New Roman" w:cs="Times New Roman" w:eastAsia="Times New Roman" w:hAnsi="Times New Roman"/>
-          <w:sz w:val="26"/>
-          <w:szCs w:val="26"/>
-        </w:rPr>
-      </w:pPr>
-      <w:r>
-        <w:rPr>
-          <w:rFonts w:ascii="Times New Roman" w:cs="Times New Roman" w:eastAsia="Times New Roman" w:hAnsi="Times New Roman"/>
-          <w:sz w:val="26"/>
-          <w:szCs w:val="26"/>
-          <w:rtl w:val="0"/>
-        </w:rPr>
-        <w:tab/>
-        <w:t xml:space="preserve">Визуализация алгоритма должна быть пошаговой и шаги не должны быть крупными. Это означает, что пользователи должны видеть каждый отдельный шаг алгоритма и иметь возможность контролировать процесс его выполнения. Это может быть реализовано, например, путем отображения каждого шага на экране и предоставления кнопок для перехода к следующему шагу.</w:t>
       </w:r>
     </w:p>
     <w:p>
@@ -9762,7 +10170,7 @@
         </w:pBdr>
         <w:shd w:fill="auto" w:val="clear"/>
         <w:spacing w:after="0" w:before="0" w:line="360" w:lineRule="auto"/>
-        <w:ind w:left="0" w:right="0" w:firstLine="709"/>
+        <w:ind w:left="720" w:right="0" w:firstLine="0"/>
         <w:jc w:val="left"/>
         <w:rPr>
           <w:rFonts w:ascii="Times New Roman" w:cs="Times New Roman" w:eastAsia="Times New Roman" w:hAnsi="Times New Roman"/>
@@ -9974,12 +10382,8 @@
       </w:r>
       <w:r>
         <w:rPr>
-          <w:rFonts w:ascii="Times New Roman" w:cs="Times New Roman" w:eastAsia="Times New Roman" w:hAnsi="Times New Roman"/>
-          <w:sz w:val="28"/>
-          <w:szCs w:val="28"/>
-          <w:rtl w:val="0"/>
-        </w:rPr>
-        <w:t xml:space="preserve">Спецификация и план разработки должны быть написаны и сданы к 3-му июля. Прототип будет написан (или ранее) и сдан к 5-му июля. Алгоритм Косарайю будет реализован к 6-му июлю или ранее. После реализации алгоритма будет происходить объединение двух частей проекта (самого алгоритма или прототипа приложения) до 7-го июля. Сдача 1-ой версии будет происходить 7-8 июля. После сдачи первой версии, 10-13 июля и возможно 8-го июля, будут исправлены возможные замечания и  ошибки, а также реализован дополнительный функционал при необходимости для сдачи второй и третьей версии проекта.</w:t>
+          <w:rtl w:val="0"/>
+        </w:rPr>
       </w:r>
     </w:p>
     <w:p>
@@ -10007,13 +10411,784 @@
       </w:pPr>
       <w:r>
         <w:rPr>
-          <w:rFonts w:ascii="Times New Roman" w:cs="Times New Roman" w:eastAsia="Times New Roman" w:hAnsi="Times New Roman"/>
-          <w:sz w:val="28"/>
-          <w:szCs w:val="28"/>
-          <w:rtl w:val="0"/>
-        </w:rPr>
-        <w:tab/>
-        <w:t xml:space="preserve">Также планируется написать план тестирования, который будет сдан совместно с прототипом к 5-му июля.</w:t>
+          <w:rtl w:val="0"/>
+        </w:rPr>
+      </w:r>
+    </w:p>
+    <w:tbl>
+      <w:tblPr>
+        <w:tblStyle w:val="Table4"/>
+        <w:tblW w:w="9638.0" w:type="dxa"/>
+        <w:jc w:val="left"/>
+        <w:tblBorders>
+          <w:top w:color="000000" w:space="0" w:sz="8" w:val="single"/>
+          <w:left w:color="000000" w:space="0" w:sz="8" w:val="single"/>
+          <w:bottom w:color="000000" w:space="0" w:sz="8" w:val="single"/>
+          <w:right w:color="000000" w:space="0" w:sz="8" w:val="single"/>
+          <w:insideH w:color="000000" w:space="0" w:sz="8" w:val="single"/>
+          <w:insideV w:color="000000" w:space="0" w:sz="8" w:val="single"/>
+        </w:tblBorders>
+        <w:tblLayout w:type="fixed"/>
+        <w:tblLook w:val="0600"/>
+      </w:tblPr>
+      <w:tblGrid>
+        <w:gridCol w:w="4819"/>
+        <w:gridCol w:w="4819"/>
+        <w:tblGridChange w:id="0">
+          <w:tblGrid>
+            <w:gridCol w:w="4819"/>
+            <w:gridCol w:w="4819"/>
+          </w:tblGrid>
+        </w:tblGridChange>
+      </w:tblGrid>
+      <w:tr>
+        <w:trPr>
+          <w:cantSplit w:val="0"/>
+          <w:tblHeader w:val="0"/>
+        </w:trPr>
+        <w:tc>
+          <w:tcPr>
+            <w:tcBorders>
+              <w:top w:color="000000" w:space="0" w:sz="8" w:val="single"/>
+              <w:left w:color="000000" w:space="0" w:sz="8" w:val="single"/>
+              <w:bottom w:color="000000" w:space="0" w:sz="8" w:val="single"/>
+              <w:right w:color="000000" w:space="0" w:sz="8" w:val="single"/>
+            </w:tcBorders>
+            <w:tcMar>
+              <w:top w:w="100.0" w:type="dxa"/>
+              <w:left w:w="100.0" w:type="dxa"/>
+              <w:bottom w:w="100.0" w:type="dxa"/>
+              <w:right w:w="100.0" w:type="dxa"/>
+            </w:tcMar>
+            <w:vAlign w:val="bottom"/>
+          </w:tcPr>
+          <w:p>
+            <w:pPr>
+              <w:widowControl w:val="0"/>
+              <w:spacing w:after="380" w:line="411.42960000000005" w:lineRule="auto"/>
+              <w:jc w:val="center"/>
+              <w:rPr>
+                <w:rFonts w:ascii="Times New Roman" w:cs="Times New Roman" w:eastAsia="Times New Roman" w:hAnsi="Times New Roman"/>
+                <w:sz w:val="28"/>
+                <w:szCs w:val="28"/>
+              </w:rPr>
+            </w:pPr>
+            <w:r>
+              <w:rPr>
+                <w:rFonts w:ascii="Times New Roman" w:cs="Times New Roman" w:eastAsia="Times New Roman" w:hAnsi="Times New Roman"/>
+                <w:b w:val="1"/>
+                <w:sz w:val="28"/>
+                <w:szCs w:val="28"/>
+                <w:rtl w:val="0"/>
+              </w:rPr>
+              <w:t xml:space="preserve">Задача</w:t>
+            </w:r>
+            <w:r>
+              <w:rPr>
+                <w:rtl w:val="0"/>
+              </w:rPr>
+            </w:r>
+          </w:p>
+        </w:tc>
+        <w:tc>
+          <w:tcPr>
+            <w:tcBorders>
+              <w:top w:color="000000" w:space="0" w:sz="8" w:val="single"/>
+              <w:left w:color="000000" w:space="0" w:sz="8" w:val="single"/>
+              <w:bottom w:color="000000" w:space="0" w:sz="8" w:val="single"/>
+              <w:right w:color="000000" w:space="0" w:sz="8" w:val="single"/>
+            </w:tcBorders>
+            <w:tcMar>
+              <w:top w:w="100.0" w:type="dxa"/>
+              <w:left w:w="100.0" w:type="dxa"/>
+              <w:bottom w:w="100.0" w:type="dxa"/>
+              <w:right w:w="100.0" w:type="dxa"/>
+            </w:tcMar>
+            <w:vAlign w:val="bottom"/>
+          </w:tcPr>
+          <w:p>
+            <w:pPr>
+              <w:widowControl w:val="0"/>
+              <w:spacing w:after="380" w:line="411.42960000000005" w:lineRule="auto"/>
+              <w:jc w:val="center"/>
+              <w:rPr>
+                <w:rFonts w:ascii="Times New Roman" w:cs="Times New Roman" w:eastAsia="Times New Roman" w:hAnsi="Times New Roman"/>
+                <w:sz w:val="28"/>
+                <w:szCs w:val="28"/>
+              </w:rPr>
+            </w:pPr>
+            <w:r>
+              <w:rPr>
+                <w:rFonts w:ascii="Times New Roman" w:cs="Times New Roman" w:eastAsia="Times New Roman" w:hAnsi="Times New Roman"/>
+                <w:b w:val="1"/>
+                <w:sz w:val="28"/>
+                <w:szCs w:val="28"/>
+                <w:rtl w:val="0"/>
+              </w:rPr>
+              <w:t xml:space="preserve">Сроки выполнения</w:t>
+            </w:r>
+            <w:r>
+              <w:rPr>
+                <w:rtl w:val="0"/>
+              </w:rPr>
+            </w:r>
+          </w:p>
+        </w:tc>
+      </w:tr>
+      <w:tr>
+        <w:trPr>
+          <w:cantSplit w:val="0"/>
+          <w:tblHeader w:val="0"/>
+        </w:trPr>
+        <w:tc>
+          <w:tcPr>
+            <w:tcBorders>
+              <w:top w:color="000000" w:space="0" w:sz="8" w:val="single"/>
+              <w:left w:color="000000" w:space="0" w:sz="8" w:val="single"/>
+              <w:bottom w:color="000000" w:space="0" w:sz="8" w:val="single"/>
+              <w:right w:color="000000" w:space="0" w:sz="8" w:val="single"/>
+            </w:tcBorders>
+            <w:tcMar>
+              <w:top w:w="100.0" w:type="dxa"/>
+              <w:left w:w="100.0" w:type="dxa"/>
+              <w:bottom w:w="100.0" w:type="dxa"/>
+              <w:right w:w="100.0" w:type="dxa"/>
+            </w:tcMar>
+            <w:vAlign w:val="center"/>
+          </w:tcPr>
+          <w:p>
+            <w:pPr>
+              <w:widowControl w:val="0"/>
+              <w:spacing w:after="380" w:line="411.42960000000005" w:lineRule="auto"/>
+              <w:rPr>
+                <w:rFonts w:ascii="Times New Roman" w:cs="Times New Roman" w:eastAsia="Times New Roman" w:hAnsi="Times New Roman"/>
+                <w:sz w:val="28"/>
+                <w:szCs w:val="28"/>
+              </w:rPr>
+            </w:pPr>
+            <w:r>
+              <w:rPr>
+                <w:rFonts w:ascii="Times New Roman" w:cs="Times New Roman" w:eastAsia="Times New Roman" w:hAnsi="Times New Roman"/>
+                <w:sz w:val="28"/>
+                <w:szCs w:val="28"/>
+                <w:rtl w:val="0"/>
+              </w:rPr>
+              <w:t xml:space="preserve">Спецификация</w:t>
+            </w:r>
+          </w:p>
+        </w:tc>
+        <w:tc>
+          <w:tcPr>
+            <w:tcBorders>
+              <w:top w:color="000000" w:space="0" w:sz="8" w:val="single"/>
+              <w:left w:color="000000" w:space="0" w:sz="8" w:val="single"/>
+              <w:bottom w:color="000000" w:space="0" w:sz="8" w:val="single"/>
+              <w:right w:color="000000" w:space="0" w:sz="8" w:val="single"/>
+            </w:tcBorders>
+            <w:tcMar>
+              <w:top w:w="100.0" w:type="dxa"/>
+              <w:left w:w="100.0" w:type="dxa"/>
+              <w:bottom w:w="100.0" w:type="dxa"/>
+              <w:right w:w="100.0" w:type="dxa"/>
+            </w:tcMar>
+            <w:vAlign w:val="center"/>
+          </w:tcPr>
+          <w:p>
+            <w:pPr>
+              <w:widowControl w:val="0"/>
+              <w:spacing w:after="380" w:line="411.42960000000005" w:lineRule="auto"/>
+              <w:rPr>
+                <w:rFonts w:ascii="Times New Roman" w:cs="Times New Roman" w:eastAsia="Times New Roman" w:hAnsi="Times New Roman"/>
+                <w:sz w:val="28"/>
+                <w:szCs w:val="28"/>
+              </w:rPr>
+            </w:pPr>
+            <w:r>
+              <w:rPr>
+                <w:rFonts w:ascii="Times New Roman" w:cs="Times New Roman" w:eastAsia="Times New Roman" w:hAnsi="Times New Roman"/>
+                <w:sz w:val="28"/>
+                <w:szCs w:val="28"/>
+                <w:rtl w:val="0"/>
+              </w:rPr>
+              <w:t xml:space="preserve">До 3 июля</w:t>
+            </w:r>
+          </w:p>
+        </w:tc>
+      </w:tr>
+      <w:tr>
+        <w:trPr>
+          <w:cantSplit w:val="0"/>
+          <w:tblHeader w:val="0"/>
+        </w:trPr>
+        <w:tc>
+          <w:tcPr>
+            <w:tcBorders>
+              <w:top w:color="000000" w:space="0" w:sz="8" w:val="single"/>
+              <w:left w:color="000000" w:space="0" w:sz="8" w:val="single"/>
+              <w:bottom w:color="000000" w:space="0" w:sz="8" w:val="single"/>
+              <w:right w:color="000000" w:space="0" w:sz="8" w:val="single"/>
+            </w:tcBorders>
+            <w:tcMar>
+              <w:top w:w="100.0" w:type="dxa"/>
+              <w:left w:w="100.0" w:type="dxa"/>
+              <w:bottom w:w="100.0" w:type="dxa"/>
+              <w:right w:w="100.0" w:type="dxa"/>
+            </w:tcMar>
+            <w:vAlign w:val="center"/>
+          </w:tcPr>
+          <w:p>
+            <w:pPr>
+              <w:widowControl w:val="0"/>
+              <w:spacing w:after="380" w:line="411.42960000000005" w:lineRule="auto"/>
+              <w:rPr>
+                <w:rFonts w:ascii="Times New Roman" w:cs="Times New Roman" w:eastAsia="Times New Roman" w:hAnsi="Times New Roman"/>
+                <w:sz w:val="28"/>
+                <w:szCs w:val="28"/>
+              </w:rPr>
+            </w:pPr>
+            <w:r>
+              <w:rPr>
+                <w:rFonts w:ascii="Times New Roman" w:cs="Times New Roman" w:eastAsia="Times New Roman" w:hAnsi="Times New Roman"/>
+                <w:sz w:val="28"/>
+                <w:szCs w:val="28"/>
+                <w:rtl w:val="0"/>
+              </w:rPr>
+              <w:t xml:space="preserve">План разработки</w:t>
+            </w:r>
+          </w:p>
+        </w:tc>
+        <w:tc>
+          <w:tcPr>
+            <w:tcBorders>
+              <w:top w:color="000000" w:space="0" w:sz="8" w:val="single"/>
+              <w:left w:color="000000" w:space="0" w:sz="8" w:val="single"/>
+              <w:bottom w:color="000000" w:space="0" w:sz="8" w:val="single"/>
+              <w:right w:color="000000" w:space="0" w:sz="8" w:val="single"/>
+            </w:tcBorders>
+            <w:tcMar>
+              <w:top w:w="100.0" w:type="dxa"/>
+              <w:left w:w="100.0" w:type="dxa"/>
+              <w:bottom w:w="100.0" w:type="dxa"/>
+              <w:right w:w="100.0" w:type="dxa"/>
+            </w:tcMar>
+            <w:vAlign w:val="center"/>
+          </w:tcPr>
+          <w:p>
+            <w:pPr>
+              <w:widowControl w:val="0"/>
+              <w:spacing w:after="380" w:line="411.42960000000005" w:lineRule="auto"/>
+              <w:rPr>
+                <w:rFonts w:ascii="Times New Roman" w:cs="Times New Roman" w:eastAsia="Times New Roman" w:hAnsi="Times New Roman"/>
+                <w:sz w:val="28"/>
+                <w:szCs w:val="28"/>
+              </w:rPr>
+            </w:pPr>
+            <w:r>
+              <w:rPr>
+                <w:rFonts w:ascii="Times New Roman" w:cs="Times New Roman" w:eastAsia="Times New Roman" w:hAnsi="Times New Roman"/>
+                <w:sz w:val="28"/>
+                <w:szCs w:val="28"/>
+                <w:rtl w:val="0"/>
+              </w:rPr>
+              <w:t xml:space="preserve">До 3 июля</w:t>
+            </w:r>
+          </w:p>
+        </w:tc>
+      </w:tr>
+      <w:tr>
+        <w:trPr>
+          <w:cantSplit w:val="0"/>
+          <w:tblHeader w:val="0"/>
+        </w:trPr>
+        <w:tc>
+          <w:tcPr>
+            <w:tcBorders>
+              <w:top w:color="000000" w:space="0" w:sz="8" w:val="single"/>
+              <w:left w:color="000000" w:space="0" w:sz="8" w:val="single"/>
+              <w:bottom w:color="000000" w:space="0" w:sz="8" w:val="single"/>
+              <w:right w:color="000000" w:space="0" w:sz="8" w:val="single"/>
+            </w:tcBorders>
+            <w:tcMar>
+              <w:top w:w="100.0" w:type="dxa"/>
+              <w:left w:w="100.0" w:type="dxa"/>
+              <w:bottom w:w="100.0" w:type="dxa"/>
+              <w:right w:w="100.0" w:type="dxa"/>
+            </w:tcMar>
+            <w:vAlign w:val="center"/>
+          </w:tcPr>
+          <w:p>
+            <w:pPr>
+              <w:widowControl w:val="0"/>
+              <w:spacing w:after="380" w:line="411.42960000000005" w:lineRule="auto"/>
+              <w:rPr>
+                <w:rFonts w:ascii="Times New Roman" w:cs="Times New Roman" w:eastAsia="Times New Roman" w:hAnsi="Times New Roman"/>
+                <w:sz w:val="28"/>
+                <w:szCs w:val="28"/>
+              </w:rPr>
+            </w:pPr>
+            <w:r>
+              <w:rPr>
+                <w:rFonts w:ascii="Times New Roman" w:cs="Times New Roman" w:eastAsia="Times New Roman" w:hAnsi="Times New Roman"/>
+                <w:sz w:val="28"/>
+                <w:szCs w:val="28"/>
+                <w:rtl w:val="0"/>
+              </w:rPr>
+              <w:t xml:space="preserve">Написание прототипа</w:t>
+            </w:r>
+          </w:p>
+        </w:tc>
+        <w:tc>
+          <w:tcPr>
+            <w:tcBorders>
+              <w:top w:color="000000" w:space="0" w:sz="8" w:val="single"/>
+              <w:left w:color="000000" w:space="0" w:sz="8" w:val="single"/>
+              <w:bottom w:color="000000" w:space="0" w:sz="8" w:val="single"/>
+              <w:right w:color="000000" w:space="0" w:sz="8" w:val="single"/>
+            </w:tcBorders>
+            <w:tcMar>
+              <w:top w:w="100.0" w:type="dxa"/>
+              <w:left w:w="100.0" w:type="dxa"/>
+              <w:bottom w:w="100.0" w:type="dxa"/>
+              <w:right w:w="100.0" w:type="dxa"/>
+            </w:tcMar>
+            <w:vAlign w:val="center"/>
+          </w:tcPr>
+          <w:p>
+            <w:pPr>
+              <w:widowControl w:val="0"/>
+              <w:spacing w:after="380" w:line="411.42960000000005" w:lineRule="auto"/>
+              <w:rPr>
+                <w:rFonts w:ascii="Times New Roman" w:cs="Times New Roman" w:eastAsia="Times New Roman" w:hAnsi="Times New Roman"/>
+                <w:sz w:val="28"/>
+                <w:szCs w:val="28"/>
+              </w:rPr>
+            </w:pPr>
+            <w:r>
+              <w:rPr>
+                <w:rFonts w:ascii="Times New Roman" w:cs="Times New Roman" w:eastAsia="Times New Roman" w:hAnsi="Times New Roman"/>
+                <w:sz w:val="28"/>
+                <w:szCs w:val="28"/>
+                <w:rtl w:val="0"/>
+              </w:rPr>
+              <w:t xml:space="preserve">До 5 июля</w:t>
+            </w:r>
+          </w:p>
+        </w:tc>
+      </w:tr>
+      <w:tr>
+        <w:trPr>
+          <w:cantSplit w:val="0"/>
+          <w:tblHeader w:val="0"/>
+        </w:trPr>
+        <w:tc>
+          <w:tcPr>
+            <w:tcBorders>
+              <w:top w:color="000000" w:space="0" w:sz="8" w:val="single"/>
+              <w:left w:color="000000" w:space="0" w:sz="8" w:val="single"/>
+              <w:bottom w:color="000000" w:space="0" w:sz="8" w:val="single"/>
+              <w:right w:color="000000" w:space="0" w:sz="8" w:val="single"/>
+            </w:tcBorders>
+            <w:tcMar>
+              <w:top w:w="100.0" w:type="dxa"/>
+              <w:left w:w="100.0" w:type="dxa"/>
+              <w:bottom w:w="100.0" w:type="dxa"/>
+              <w:right w:w="100.0" w:type="dxa"/>
+            </w:tcMar>
+            <w:vAlign w:val="center"/>
+          </w:tcPr>
+          <w:p>
+            <w:pPr>
+              <w:widowControl w:val="0"/>
+              <w:spacing w:after="380" w:line="411.42960000000005" w:lineRule="auto"/>
+              <w:rPr>
+                <w:rFonts w:ascii="Times New Roman" w:cs="Times New Roman" w:eastAsia="Times New Roman" w:hAnsi="Times New Roman"/>
+                <w:sz w:val="28"/>
+                <w:szCs w:val="28"/>
+              </w:rPr>
+            </w:pPr>
+            <w:r>
+              <w:rPr>
+                <w:rFonts w:ascii="Times New Roman" w:cs="Times New Roman" w:eastAsia="Times New Roman" w:hAnsi="Times New Roman"/>
+                <w:sz w:val="28"/>
+                <w:szCs w:val="28"/>
+                <w:rtl w:val="0"/>
+              </w:rPr>
+              <w:t xml:space="preserve">Реализация алгоритма Косарайю</w:t>
+            </w:r>
+          </w:p>
+        </w:tc>
+        <w:tc>
+          <w:tcPr>
+            <w:tcBorders>
+              <w:top w:color="000000" w:space="0" w:sz="8" w:val="single"/>
+              <w:left w:color="000000" w:space="0" w:sz="8" w:val="single"/>
+              <w:bottom w:color="000000" w:space="0" w:sz="8" w:val="single"/>
+              <w:right w:color="000000" w:space="0" w:sz="8" w:val="single"/>
+            </w:tcBorders>
+            <w:tcMar>
+              <w:top w:w="100.0" w:type="dxa"/>
+              <w:left w:w="100.0" w:type="dxa"/>
+              <w:bottom w:w="100.0" w:type="dxa"/>
+              <w:right w:w="100.0" w:type="dxa"/>
+            </w:tcMar>
+            <w:vAlign w:val="center"/>
+          </w:tcPr>
+          <w:p>
+            <w:pPr>
+              <w:widowControl w:val="0"/>
+              <w:spacing w:after="380" w:line="411.42960000000005" w:lineRule="auto"/>
+              <w:rPr>
+                <w:rFonts w:ascii="Times New Roman" w:cs="Times New Roman" w:eastAsia="Times New Roman" w:hAnsi="Times New Roman"/>
+                <w:sz w:val="28"/>
+                <w:szCs w:val="28"/>
+              </w:rPr>
+            </w:pPr>
+            <w:r>
+              <w:rPr>
+                <w:rFonts w:ascii="Times New Roman" w:cs="Times New Roman" w:eastAsia="Times New Roman" w:hAnsi="Times New Roman"/>
+                <w:sz w:val="28"/>
+                <w:szCs w:val="28"/>
+                <w:rtl w:val="0"/>
+              </w:rPr>
+              <w:t xml:space="preserve">До 6 июля</w:t>
+            </w:r>
+          </w:p>
+        </w:tc>
+      </w:tr>
+      <w:tr>
+        <w:trPr>
+          <w:cantSplit w:val="0"/>
+          <w:tblHeader w:val="0"/>
+        </w:trPr>
+        <w:tc>
+          <w:tcPr>
+            <w:tcBorders>
+              <w:top w:color="000000" w:space="0" w:sz="8" w:val="single"/>
+              <w:left w:color="000000" w:space="0" w:sz="8" w:val="single"/>
+              <w:bottom w:color="000000" w:space="0" w:sz="8" w:val="single"/>
+              <w:right w:color="000000" w:space="0" w:sz="8" w:val="single"/>
+            </w:tcBorders>
+            <w:tcMar>
+              <w:top w:w="100.0" w:type="dxa"/>
+              <w:left w:w="100.0" w:type="dxa"/>
+              <w:bottom w:w="100.0" w:type="dxa"/>
+              <w:right w:w="100.0" w:type="dxa"/>
+            </w:tcMar>
+            <w:vAlign w:val="center"/>
+          </w:tcPr>
+          <w:p>
+            <w:pPr>
+              <w:widowControl w:val="0"/>
+              <w:spacing w:after="380" w:line="411.42960000000005" w:lineRule="auto"/>
+              <w:rPr>
+                <w:rFonts w:ascii="Times New Roman" w:cs="Times New Roman" w:eastAsia="Times New Roman" w:hAnsi="Times New Roman"/>
+                <w:sz w:val="28"/>
+                <w:szCs w:val="28"/>
+              </w:rPr>
+            </w:pPr>
+            <w:r>
+              <w:rPr>
+                <w:rFonts w:ascii="Times New Roman" w:cs="Times New Roman" w:eastAsia="Times New Roman" w:hAnsi="Times New Roman"/>
+                <w:sz w:val="28"/>
+                <w:szCs w:val="28"/>
+                <w:rtl w:val="0"/>
+              </w:rPr>
+              <w:t xml:space="preserve">Объединение двух частей проекта</w:t>
+            </w:r>
+          </w:p>
+        </w:tc>
+        <w:tc>
+          <w:tcPr>
+            <w:tcBorders>
+              <w:top w:color="000000" w:space="0" w:sz="8" w:val="single"/>
+              <w:left w:color="000000" w:space="0" w:sz="8" w:val="single"/>
+              <w:bottom w:color="000000" w:space="0" w:sz="8" w:val="single"/>
+              <w:right w:color="000000" w:space="0" w:sz="8" w:val="single"/>
+            </w:tcBorders>
+            <w:tcMar>
+              <w:top w:w="100.0" w:type="dxa"/>
+              <w:left w:w="100.0" w:type="dxa"/>
+              <w:bottom w:w="100.0" w:type="dxa"/>
+              <w:right w:w="100.0" w:type="dxa"/>
+            </w:tcMar>
+            <w:vAlign w:val="center"/>
+          </w:tcPr>
+          <w:p>
+            <w:pPr>
+              <w:widowControl w:val="0"/>
+              <w:spacing w:after="380" w:line="411.42960000000005" w:lineRule="auto"/>
+              <w:rPr>
+                <w:rFonts w:ascii="Times New Roman" w:cs="Times New Roman" w:eastAsia="Times New Roman" w:hAnsi="Times New Roman"/>
+                <w:sz w:val="28"/>
+                <w:szCs w:val="28"/>
+              </w:rPr>
+            </w:pPr>
+            <w:r>
+              <w:rPr>
+                <w:rFonts w:ascii="Times New Roman" w:cs="Times New Roman" w:eastAsia="Times New Roman" w:hAnsi="Times New Roman"/>
+                <w:sz w:val="28"/>
+                <w:szCs w:val="28"/>
+                <w:rtl w:val="0"/>
+              </w:rPr>
+              <w:t xml:space="preserve">До 7 июля</w:t>
+            </w:r>
+          </w:p>
+        </w:tc>
+      </w:tr>
+      <w:tr>
+        <w:trPr>
+          <w:cantSplit w:val="0"/>
+          <w:tblHeader w:val="0"/>
+        </w:trPr>
+        <w:tc>
+          <w:tcPr>
+            <w:tcBorders>
+              <w:top w:color="000000" w:space="0" w:sz="8" w:val="single"/>
+              <w:left w:color="000000" w:space="0" w:sz="8" w:val="single"/>
+              <w:bottom w:color="000000" w:space="0" w:sz="8" w:val="single"/>
+              <w:right w:color="000000" w:space="0" w:sz="8" w:val="single"/>
+            </w:tcBorders>
+            <w:tcMar>
+              <w:top w:w="100.0" w:type="dxa"/>
+              <w:left w:w="100.0" w:type="dxa"/>
+              <w:bottom w:w="100.0" w:type="dxa"/>
+              <w:right w:w="100.0" w:type="dxa"/>
+            </w:tcMar>
+            <w:vAlign w:val="center"/>
+          </w:tcPr>
+          <w:p>
+            <w:pPr>
+              <w:widowControl w:val="0"/>
+              <w:spacing w:after="380" w:line="411.42960000000005" w:lineRule="auto"/>
+              <w:rPr>
+                <w:rFonts w:ascii="Times New Roman" w:cs="Times New Roman" w:eastAsia="Times New Roman" w:hAnsi="Times New Roman"/>
+                <w:sz w:val="28"/>
+                <w:szCs w:val="28"/>
+              </w:rPr>
+            </w:pPr>
+            <w:r>
+              <w:rPr>
+                <w:rFonts w:ascii="Times New Roman" w:cs="Times New Roman" w:eastAsia="Times New Roman" w:hAnsi="Times New Roman"/>
+                <w:sz w:val="28"/>
+                <w:szCs w:val="28"/>
+                <w:rtl w:val="0"/>
+              </w:rPr>
+              <w:t xml:space="preserve">Сдача 1-ой версии</w:t>
+            </w:r>
+          </w:p>
+        </w:tc>
+        <w:tc>
+          <w:tcPr>
+            <w:tcBorders>
+              <w:top w:color="000000" w:space="0" w:sz="8" w:val="single"/>
+              <w:left w:color="000000" w:space="0" w:sz="8" w:val="single"/>
+              <w:bottom w:color="000000" w:space="0" w:sz="8" w:val="single"/>
+              <w:right w:color="000000" w:space="0" w:sz="8" w:val="single"/>
+            </w:tcBorders>
+            <w:tcMar>
+              <w:top w:w="100.0" w:type="dxa"/>
+              <w:left w:w="100.0" w:type="dxa"/>
+              <w:bottom w:w="100.0" w:type="dxa"/>
+              <w:right w:w="100.0" w:type="dxa"/>
+            </w:tcMar>
+            <w:vAlign w:val="center"/>
+          </w:tcPr>
+          <w:p>
+            <w:pPr>
+              <w:widowControl w:val="0"/>
+              <w:spacing w:after="380" w:line="411.42960000000005" w:lineRule="auto"/>
+              <w:rPr>
+                <w:rFonts w:ascii="Times New Roman" w:cs="Times New Roman" w:eastAsia="Times New Roman" w:hAnsi="Times New Roman"/>
+                <w:sz w:val="28"/>
+                <w:szCs w:val="28"/>
+              </w:rPr>
+            </w:pPr>
+            <w:r>
+              <w:rPr>
+                <w:rFonts w:ascii="Times New Roman" w:cs="Times New Roman" w:eastAsia="Times New Roman" w:hAnsi="Times New Roman"/>
+                <w:sz w:val="28"/>
+                <w:szCs w:val="28"/>
+                <w:rtl w:val="0"/>
+              </w:rPr>
+              <w:t xml:space="preserve">7-8 июля</w:t>
+            </w:r>
+          </w:p>
+        </w:tc>
+      </w:tr>
+      <w:tr>
+        <w:trPr>
+          <w:cantSplit w:val="0"/>
+          <w:tblHeader w:val="0"/>
+        </w:trPr>
+        <w:tc>
+          <w:tcPr>
+            <w:tcBorders>
+              <w:top w:color="000000" w:space="0" w:sz="8" w:val="single"/>
+              <w:left w:color="000000" w:space="0" w:sz="8" w:val="single"/>
+              <w:bottom w:color="000000" w:space="0" w:sz="8" w:val="single"/>
+              <w:right w:color="000000" w:space="0" w:sz="8" w:val="single"/>
+            </w:tcBorders>
+            <w:tcMar>
+              <w:top w:w="100.0" w:type="dxa"/>
+              <w:left w:w="100.0" w:type="dxa"/>
+              <w:bottom w:w="100.0" w:type="dxa"/>
+              <w:right w:w="100.0" w:type="dxa"/>
+            </w:tcMar>
+            <w:vAlign w:val="center"/>
+          </w:tcPr>
+          <w:p>
+            <w:pPr>
+              <w:widowControl w:val="0"/>
+              <w:spacing w:after="380" w:line="411.42960000000005" w:lineRule="auto"/>
+              <w:rPr>
+                <w:rFonts w:ascii="Times New Roman" w:cs="Times New Roman" w:eastAsia="Times New Roman" w:hAnsi="Times New Roman"/>
+                <w:sz w:val="28"/>
+                <w:szCs w:val="28"/>
+              </w:rPr>
+            </w:pPr>
+            <w:r>
+              <w:rPr>
+                <w:rFonts w:ascii="Times New Roman" w:cs="Times New Roman" w:eastAsia="Times New Roman" w:hAnsi="Times New Roman"/>
+                <w:sz w:val="28"/>
+                <w:szCs w:val="28"/>
+                <w:rtl w:val="0"/>
+              </w:rPr>
+              <w:t xml:space="preserve">Исправление замечаний и ошибок, реализация дополнительного функционала</w:t>
+            </w:r>
+          </w:p>
+        </w:tc>
+        <w:tc>
+          <w:tcPr>
+            <w:tcBorders>
+              <w:top w:color="000000" w:space="0" w:sz="8" w:val="single"/>
+              <w:left w:color="000000" w:space="0" w:sz="8" w:val="single"/>
+              <w:bottom w:color="000000" w:space="0" w:sz="8" w:val="single"/>
+              <w:right w:color="000000" w:space="0" w:sz="8" w:val="single"/>
+            </w:tcBorders>
+            <w:tcMar>
+              <w:top w:w="100.0" w:type="dxa"/>
+              <w:left w:w="100.0" w:type="dxa"/>
+              <w:bottom w:w="100.0" w:type="dxa"/>
+              <w:right w:w="100.0" w:type="dxa"/>
+            </w:tcMar>
+            <w:vAlign w:val="center"/>
+          </w:tcPr>
+          <w:p>
+            <w:pPr>
+              <w:widowControl w:val="0"/>
+              <w:spacing w:after="380" w:line="411.42960000000005" w:lineRule="auto"/>
+              <w:rPr>
+                <w:rFonts w:ascii="Times New Roman" w:cs="Times New Roman" w:eastAsia="Times New Roman" w:hAnsi="Times New Roman"/>
+                <w:sz w:val="28"/>
+                <w:szCs w:val="28"/>
+              </w:rPr>
+            </w:pPr>
+            <w:r>
+              <w:rPr>
+                <w:rFonts w:ascii="Times New Roman" w:cs="Times New Roman" w:eastAsia="Times New Roman" w:hAnsi="Times New Roman"/>
+                <w:sz w:val="28"/>
+                <w:szCs w:val="28"/>
+                <w:rtl w:val="0"/>
+              </w:rPr>
+              <w:t xml:space="preserve">10-13 июля (возможно 8 июля)</w:t>
+            </w:r>
+          </w:p>
+        </w:tc>
+      </w:tr>
+    </w:tbl>
+    <w:p>
+      <w:pPr>
+        <w:keepNext w:val="0"/>
+        <w:keepLines w:val="0"/>
+        <w:pageBreakBefore w:val="0"/>
+        <w:widowControl w:val="1"/>
+        <w:pBdr>
+          <w:top w:space="0" w:sz="0" w:val="nil"/>
+          <w:left w:space="0" w:sz="0" w:val="nil"/>
+          <w:bottom w:space="0" w:sz="0" w:val="nil"/>
+          <w:right w:space="0" w:sz="0" w:val="nil"/>
+          <w:between w:space="0" w:sz="0" w:val="nil"/>
+        </w:pBdr>
+        <w:shd w:fill="auto" w:val="clear"/>
+        <w:spacing w:after="0" w:before="0" w:line="360" w:lineRule="auto"/>
+        <w:ind w:left="0" w:right="0" w:firstLine="0"/>
+        <w:jc w:val="both"/>
+        <w:rPr>
+          <w:rFonts w:ascii="Times New Roman" w:cs="Times New Roman" w:eastAsia="Times New Roman" w:hAnsi="Times New Roman"/>
+          <w:sz w:val="28"/>
+          <w:szCs w:val="28"/>
+        </w:rPr>
+      </w:pPr>
+      <w:r>
+        <w:rPr>
+          <w:rtl w:val="0"/>
+        </w:rPr>
+      </w:r>
+    </w:p>
+    <w:p>
+      <w:pPr>
+        <w:keepNext w:val="0"/>
+        <w:keepLines w:val="0"/>
+        <w:pageBreakBefore w:val="0"/>
+        <w:widowControl w:val="1"/>
+        <w:pBdr>
+          <w:top w:space="0" w:sz="0" w:val="nil"/>
+          <w:left w:space="0" w:sz="0" w:val="nil"/>
+          <w:bottom w:space="0" w:sz="0" w:val="nil"/>
+          <w:right w:space="0" w:sz="0" w:val="nil"/>
+          <w:between w:space="0" w:sz="0" w:val="nil"/>
+        </w:pBdr>
+        <w:shd w:fill="auto" w:val="clear"/>
+        <w:spacing w:after="0" w:before="0" w:line="360" w:lineRule="auto"/>
+        <w:ind w:left="0" w:right="0" w:firstLine="0"/>
+        <w:jc w:val="both"/>
+        <w:rPr>
+          <w:rFonts w:ascii="Times New Roman" w:cs="Times New Roman" w:eastAsia="Times New Roman" w:hAnsi="Times New Roman"/>
+          <w:sz w:val="28"/>
+          <w:szCs w:val="28"/>
+        </w:rPr>
+      </w:pPr>
+      <w:r>
+        <w:rPr>
+          <w:rFonts w:ascii="Times New Roman" w:cs="Times New Roman" w:eastAsia="Times New Roman" w:hAnsi="Times New Roman"/>
+          <w:sz w:val="28"/>
+          <w:szCs w:val="28"/>
+          <w:rtl w:val="0"/>
+        </w:rPr>
+        <w:t xml:space="preserve">Примечание:  </w:t>
+      </w:r>
+    </w:p>
+    <w:p>
+      <w:pPr>
+        <w:keepNext w:val="0"/>
+        <w:keepLines w:val="0"/>
+        <w:pageBreakBefore w:val="0"/>
+        <w:widowControl w:val="1"/>
+        <w:pBdr>
+          <w:top w:space="0" w:sz="0" w:val="nil"/>
+          <w:left w:space="0" w:sz="0" w:val="nil"/>
+          <w:bottom w:space="0" w:sz="0" w:val="nil"/>
+          <w:right w:space="0" w:sz="0" w:val="nil"/>
+          <w:between w:space="0" w:sz="0" w:val="nil"/>
+        </w:pBdr>
+        <w:shd w:fill="auto" w:val="clear"/>
+        <w:spacing w:after="0" w:before="0" w:line="360" w:lineRule="auto"/>
+        <w:ind w:left="0" w:right="0" w:firstLine="720"/>
+        <w:jc w:val="both"/>
+        <w:rPr>
+          <w:rFonts w:ascii="Times New Roman" w:cs="Times New Roman" w:eastAsia="Times New Roman" w:hAnsi="Times New Roman"/>
+          <w:sz w:val="28"/>
+          <w:szCs w:val="28"/>
+        </w:rPr>
+      </w:pPr>
+      <w:r>
+        <w:rPr>
+          <w:rFonts w:ascii="Times New Roman" w:cs="Times New Roman" w:eastAsia="Times New Roman" w:hAnsi="Times New Roman"/>
+          <w:sz w:val="28"/>
+          <w:szCs w:val="28"/>
+          <w:rtl w:val="0"/>
+        </w:rPr>
+        <w:t xml:space="preserve">Сдача 1-ой версии проекта планируется на 7-8 июля. После сдачи первой версии будут исправлены замечания и ошибки, а также реализован дополнительный функционал при необходимости для сдачи второй и третьей версии проекта. Дополнительные сроки и детали разработки могут быть определены в дальнейшем в зависимости от потребностей проекта и обсуждений с командой разработчиков. Также планируется написать план тестирования, который будет сдан совместно с прототипом к 5-му июля.</w:t>
       </w:r>
     </w:p>
     <w:p>
@@ -10142,7 +11317,7 @@
     </w:p>
     <w:tbl>
       <w:tblPr>
-        <w:tblStyle w:val="Table4"/>
+        <w:tblStyle w:val="Table5"/>
         <w:tblW w:w="9600.0" w:type="dxa"/>
         <w:jc w:val="left"/>
         <w:tblBorders>
@@ -11323,7 +12498,7 @@
         <w:shd w:fill="auto" w:val="clear"/>
         <w:spacing w:after="0" w:before="0" w:line="360" w:lineRule="auto"/>
         <w:ind w:left="0" w:right="0" w:firstLine="0"/>
-        <w:jc w:val="left"/>
+        <w:jc w:val="center"/>
         <w:rPr>
           <w:rFonts w:ascii="Times New Roman" w:cs="Times New Roman" w:eastAsia="Times New Roman" w:hAnsi="Times New Roman"/>
           <w:b w:val="0"/>
@@ -11383,16 +12558,568 @@
         <w:jc w:val="center"/>
         <w:rPr>
           <w:rFonts w:ascii="Times New Roman" w:cs="Times New Roman" w:eastAsia="Times New Roman" w:hAnsi="Times New Roman"/>
-          <w:b w:val="0"/>
-          <w:i w:val="0"/>
-          <w:smallCaps w:val="0"/>
-          <w:strike w:val="0"/>
-          <w:color w:val="000000"/>
-          <w:sz w:val="28"/>
-          <w:szCs w:val="28"/>
-          <w:u w:val="none"/>
-          <w:shd w:fill="auto" w:val="clear"/>
-          <w:vertAlign w:val="baseline"/>
+          <w:sz w:val="28"/>
+          <w:szCs w:val="28"/>
+        </w:rPr>
+      </w:pPr>
+      <w:r>
+        <w:rPr>
+          <w:rtl w:val="0"/>
+        </w:rPr>
+      </w:r>
+    </w:p>
+    <w:p>
+      <w:pPr>
+        <w:keepNext w:val="0"/>
+        <w:keepLines w:val="0"/>
+        <w:pageBreakBefore w:val="0"/>
+        <w:widowControl w:val="1"/>
+        <w:pBdr>
+          <w:top w:space="0" w:sz="0" w:val="nil"/>
+          <w:left w:space="0" w:sz="0" w:val="nil"/>
+          <w:bottom w:space="0" w:sz="0" w:val="nil"/>
+          <w:right w:space="0" w:sz="0" w:val="nil"/>
+          <w:between w:space="0" w:sz="0" w:val="nil"/>
+        </w:pBdr>
+        <w:shd w:fill="auto" w:val="clear"/>
+        <w:spacing w:after="0" w:before="0" w:line="360" w:lineRule="auto"/>
+        <w:ind w:left="0" w:right="0" w:firstLine="720"/>
+        <w:jc w:val="left"/>
+        <w:rPr>
+          <w:rFonts w:ascii="Times New Roman" w:cs="Times New Roman" w:eastAsia="Times New Roman" w:hAnsi="Times New Roman"/>
+          <w:sz w:val="28"/>
+          <w:szCs w:val="28"/>
+        </w:rPr>
+      </w:pPr>
+      <w:r>
+        <w:rPr>
+          <w:rFonts w:ascii="Times New Roman" w:cs="Times New Roman" w:eastAsia="Times New Roman" w:hAnsi="Times New Roman"/>
+          <w:b w:val="1"/>
+          <w:sz w:val="28"/>
+          <w:szCs w:val="28"/>
+          <w:rtl w:val="0"/>
+        </w:rPr>
+        <w:t xml:space="preserve">3.1 Основные классы</w:t>
+      </w:r>
+      <w:r>
+        <w:rPr>
+          <w:rFonts w:ascii="Times New Roman" w:cs="Times New Roman" w:eastAsia="Times New Roman" w:hAnsi="Times New Roman"/>
+          <w:sz w:val="28"/>
+          <w:szCs w:val="28"/>
+          <w:rtl w:val="0"/>
+        </w:rPr>
+        <w:t xml:space="preserve"> </w:t>
+      </w:r>
+    </w:p>
+    <w:p>
+      <w:pPr>
+        <w:spacing w:line="360" w:lineRule="auto"/>
+        <w:ind w:firstLine="720"/>
+        <w:jc w:val="both"/>
+        <w:rPr>
+          <w:rFonts w:ascii="Times New Roman" w:cs="Times New Roman" w:eastAsia="Times New Roman" w:hAnsi="Times New Roman"/>
+          <w:sz w:val="28"/>
+          <w:szCs w:val="28"/>
+        </w:rPr>
+      </w:pPr>
+      <w:r>
+        <w:rPr>
+          <w:rFonts w:ascii="Times New Roman" w:cs="Times New Roman" w:eastAsia="Times New Roman" w:hAnsi="Times New Roman"/>
+          <w:sz w:val="28"/>
+          <w:szCs w:val="28"/>
+          <w:rtl w:val="0"/>
+        </w:rPr>
+        <w:t xml:space="preserve">Архитектура проекта будет состоять из следующих основных классов:</w:t>
+      </w:r>
+    </w:p>
+    <w:p>
+      <w:pPr>
+        <w:numPr>
+          <w:ilvl w:val="0"/>
+          <w:numId w:val="2"/>
+        </w:numPr>
+        <w:spacing w:line="360" w:lineRule="auto"/>
+        <w:ind w:left="720" w:hanging="360"/>
+        <w:jc w:val="both"/>
+        <w:rPr>
+          <w:rFonts w:ascii="Times New Roman" w:cs="Times New Roman" w:eastAsia="Times New Roman" w:hAnsi="Times New Roman"/>
+          <w:sz w:val="28"/>
+          <w:szCs w:val="28"/>
+        </w:rPr>
+      </w:pPr>
+      <w:r>
+        <w:rPr>
+          <w:rFonts w:ascii="Times New Roman" w:cs="Times New Roman" w:eastAsia="Times New Roman" w:hAnsi="Times New Roman"/>
+          <w:sz w:val="28"/>
+          <w:szCs w:val="28"/>
+          <w:rtl w:val="0"/>
+        </w:rPr>
+        <w:t xml:space="preserve">Graph</w:t>
+      </w:r>
+    </w:p>
+    <w:p>
+      <w:pPr>
+        <w:spacing w:line="360" w:lineRule="auto"/>
+        <w:ind w:firstLine="720"/>
+        <w:jc w:val="both"/>
+        <w:rPr>
+          <w:rFonts w:ascii="Times New Roman" w:cs="Times New Roman" w:eastAsia="Times New Roman" w:hAnsi="Times New Roman"/>
+          <w:sz w:val="28"/>
+          <w:szCs w:val="28"/>
+        </w:rPr>
+      </w:pPr>
+      <w:r>
+        <w:rPr>
+          <w:rFonts w:ascii="Times New Roman" w:cs="Times New Roman" w:eastAsia="Times New Roman" w:hAnsi="Times New Roman"/>
+          <w:sz w:val="28"/>
+          <w:szCs w:val="28"/>
+          <w:rtl w:val="0"/>
+        </w:rPr>
+        <w:t xml:space="preserve">Данный класс необходим для хранения графа. В качестве способа представления графа был выбран подход на основе списка смежности. Этот подход является наиболее подходящим для реализации алгоритма Косарайю, который включает в себя обход графа в глубину, требующий быстрый доступ к инцидентным вершинам к данной. Список смежности будет реализован с помощью стандартной модифицируемой коллекции Mutable Map, где в качестве ключа будет идентификатор вершины графа, а в качестве значения модифицируемый список Mutable List, содержащий идентификаторы инцидентных вершин.   </w:t>
+      </w:r>
+    </w:p>
+    <w:p>
+      <w:pPr>
+        <w:spacing w:line="360" w:lineRule="auto"/>
+        <w:ind w:firstLine="720"/>
+        <w:jc w:val="both"/>
+        <w:rPr>
+          <w:rFonts w:ascii="Times New Roman" w:cs="Times New Roman" w:eastAsia="Times New Roman" w:hAnsi="Times New Roman"/>
+          <w:sz w:val="28"/>
+          <w:szCs w:val="28"/>
+        </w:rPr>
+      </w:pPr>
+      <w:r>
+        <w:rPr>
+          <w:rFonts w:ascii="Times New Roman" w:cs="Times New Roman" w:eastAsia="Times New Roman" w:hAnsi="Times New Roman"/>
+          <w:sz w:val="28"/>
+          <w:szCs w:val="28"/>
+          <w:rtl w:val="0"/>
+        </w:rPr>
+        <w:t xml:space="preserve">В этом классе должны быть реализованы методы для совершения следующих базовых операций на графе: добавление вершины, добавление ориентированного ребра, удаление вершины, удаление ребра, получение списка всех вершин, получение инцидентных вершин для данной вершины, получение транспонированного графа.</w:t>
+      </w:r>
+    </w:p>
+    <w:p>
+      <w:pPr>
+        <w:numPr>
+          <w:ilvl w:val="0"/>
+          <w:numId w:val="2"/>
+        </w:numPr>
+        <w:spacing w:line="360" w:lineRule="auto"/>
+        <w:ind w:left="720" w:hanging="360"/>
+        <w:jc w:val="both"/>
+        <w:rPr>
+          <w:rFonts w:ascii="Times New Roman" w:cs="Times New Roman" w:eastAsia="Times New Roman" w:hAnsi="Times New Roman"/>
+          <w:sz w:val="28"/>
+          <w:szCs w:val="28"/>
+        </w:rPr>
+      </w:pPr>
+      <w:r>
+        <w:rPr>
+          <w:rFonts w:ascii="Times New Roman" w:cs="Times New Roman" w:eastAsia="Times New Roman" w:hAnsi="Times New Roman"/>
+          <w:sz w:val="28"/>
+          <w:szCs w:val="28"/>
+          <w:rtl w:val="0"/>
+        </w:rPr>
+        <w:t xml:space="preserve">Algorithm</w:t>
+      </w:r>
+    </w:p>
+    <w:p>
+      <w:pPr>
+        <w:spacing w:line="360" w:lineRule="auto"/>
+        <w:ind w:firstLine="720"/>
+        <w:jc w:val="both"/>
+        <w:rPr>
+          <w:rFonts w:ascii="Times New Roman" w:cs="Times New Roman" w:eastAsia="Times New Roman" w:hAnsi="Times New Roman"/>
+          <w:sz w:val="28"/>
+          <w:szCs w:val="28"/>
+        </w:rPr>
+      </w:pPr>
+      <w:r>
+        <w:rPr>
+          <w:rFonts w:ascii="Times New Roman" w:cs="Times New Roman" w:eastAsia="Times New Roman" w:hAnsi="Times New Roman"/>
+          <w:sz w:val="28"/>
+          <w:szCs w:val="28"/>
+          <w:rtl w:val="0"/>
+        </w:rPr>
+        <w:t xml:space="preserve">Данный класс реализует алгоритм Косарайю, который решает задачу поиска компонент сильной связности в ориентированном графе. Конструктор данного класса должен принимать объект класса Graph. В этом классе планируется реализовать методы выполняющие следующие операции: первоначальная обработка графа, построение транспонированного графа, выполнение обхода в глубину согласно измененному порядку вершин и определение сильно связных компонент. Планируется, что в качестве результата работы будет создан и возвращен объект стандартной коллекции содержащий информацию о расположении сильно связных компонент графа.</w:t>
+      </w:r>
+    </w:p>
+    <w:p>
+      <w:pPr>
+        <w:spacing w:line="360" w:lineRule="auto"/>
+        <w:ind w:left="720" w:firstLine="0"/>
+        <w:jc w:val="both"/>
+        <w:rPr>
+          <w:rFonts w:ascii="Times New Roman" w:cs="Times New Roman" w:eastAsia="Times New Roman" w:hAnsi="Times New Roman"/>
+          <w:sz w:val="28"/>
+          <w:szCs w:val="28"/>
+        </w:rPr>
+      </w:pPr>
+      <w:r>
+        <w:rPr>
+          <w:rtl w:val="0"/>
+        </w:rPr>
+      </w:r>
+    </w:p>
+    <w:p>
+      <w:pPr>
+        <w:numPr>
+          <w:ilvl w:val="0"/>
+          <w:numId w:val="2"/>
+        </w:numPr>
+        <w:spacing w:line="360" w:lineRule="auto"/>
+        <w:ind w:left="720" w:hanging="360"/>
+        <w:jc w:val="both"/>
+        <w:rPr>
+          <w:rFonts w:ascii="Times New Roman" w:cs="Times New Roman" w:eastAsia="Times New Roman" w:hAnsi="Times New Roman"/>
+          <w:sz w:val="28"/>
+          <w:szCs w:val="28"/>
+        </w:rPr>
+      </w:pPr>
+      <w:r>
+        <w:rPr>
+          <w:rFonts w:ascii="Times New Roman" w:cs="Times New Roman" w:eastAsia="Times New Roman" w:hAnsi="Times New Roman"/>
+          <w:sz w:val="28"/>
+          <w:szCs w:val="28"/>
+          <w:rtl w:val="0"/>
+        </w:rPr>
+        <w:t xml:space="preserve">FileHandler</w:t>
+      </w:r>
+    </w:p>
+    <w:p>
+      <w:pPr>
+        <w:spacing w:line="360" w:lineRule="auto"/>
+        <w:ind w:firstLine="720"/>
+        <w:jc w:val="both"/>
+        <w:rPr>
+          <w:rFonts w:ascii="Times New Roman" w:cs="Times New Roman" w:eastAsia="Times New Roman" w:hAnsi="Times New Roman"/>
+          <w:sz w:val="28"/>
+          <w:szCs w:val="28"/>
+        </w:rPr>
+      </w:pPr>
+      <w:r>
+        <w:rPr>
+          <w:rFonts w:ascii="Times New Roman" w:cs="Times New Roman" w:eastAsia="Times New Roman" w:hAnsi="Times New Roman"/>
+          <w:sz w:val="28"/>
+          <w:szCs w:val="28"/>
+          <w:rtl w:val="0"/>
+        </w:rPr>
+        <w:t xml:space="preserve">Данный класс отвечает за считывание графа из файла. Он содержит методы, позволяющие считывать информацию о вершинах и ребрах графа из текстового файла. Объект этого класса создается классом Panel для того, чтобы визуализировать входные данные.</w:t>
+      </w:r>
+    </w:p>
+    <w:p>
+      <w:pPr>
+        <w:numPr>
+          <w:ilvl w:val="0"/>
+          <w:numId w:val="2"/>
+        </w:numPr>
+        <w:spacing w:line="360" w:lineRule="auto"/>
+        <w:ind w:left="720" w:hanging="360"/>
+        <w:jc w:val="both"/>
+        <w:rPr>
+          <w:rFonts w:ascii="Times New Roman" w:cs="Times New Roman" w:eastAsia="Times New Roman" w:hAnsi="Times New Roman"/>
+          <w:sz w:val="28"/>
+          <w:szCs w:val="28"/>
+        </w:rPr>
+      </w:pPr>
+      <w:r>
+        <w:rPr>
+          <w:rFonts w:ascii="Times New Roman" w:cs="Times New Roman" w:eastAsia="Times New Roman" w:hAnsi="Times New Roman"/>
+          <w:sz w:val="28"/>
+          <w:szCs w:val="28"/>
+          <w:rtl w:val="0"/>
+        </w:rPr>
+        <w:t xml:space="preserve">Main</w:t>
+      </w:r>
+    </w:p>
+    <w:p>
+      <w:pPr>
+        <w:spacing w:line="360" w:lineRule="auto"/>
+        <w:ind w:firstLine="720"/>
+        <w:jc w:val="both"/>
+        <w:rPr>
+          <w:rFonts w:ascii="Times New Roman" w:cs="Times New Roman" w:eastAsia="Times New Roman" w:hAnsi="Times New Roman"/>
+          <w:sz w:val="28"/>
+          <w:szCs w:val="28"/>
+        </w:rPr>
+      </w:pPr>
+      <w:r>
+        <w:rPr>
+          <w:rFonts w:ascii="Times New Roman" w:cs="Times New Roman" w:eastAsia="Times New Roman" w:hAnsi="Times New Roman"/>
+          <w:sz w:val="28"/>
+          <w:szCs w:val="28"/>
+          <w:rtl w:val="0"/>
+        </w:rPr>
+        <w:t xml:space="preserve">Данный класс является точкой входа в программу и агрегирует работу других классов. Он содержит метод main(), который запускает выполнение программы. В классе Main должны создаваться экземпляры классов Panel, Graph и Algorithm, а затем использоваться для считывания графа, выполнения алгоритма Косарайю и вывода визуализации работы алгоритма.</w:t>
+      </w:r>
+    </w:p>
+    <w:p>
+      <w:pPr>
+        <w:numPr>
+          <w:ilvl w:val="0"/>
+          <w:numId w:val="2"/>
+        </w:numPr>
+        <w:spacing w:line="360" w:lineRule="auto"/>
+        <w:ind w:left="720" w:hanging="360"/>
+        <w:jc w:val="both"/>
+        <w:rPr>
+          <w:rFonts w:ascii="Times New Roman" w:cs="Times New Roman" w:eastAsia="Times New Roman" w:hAnsi="Times New Roman"/>
+          <w:sz w:val="28"/>
+          <w:szCs w:val="28"/>
+        </w:rPr>
+      </w:pPr>
+      <w:r>
+        <w:rPr>
+          <w:rFonts w:ascii="Times New Roman" w:cs="Times New Roman" w:eastAsia="Times New Roman" w:hAnsi="Times New Roman"/>
+          <w:sz w:val="28"/>
+          <w:szCs w:val="28"/>
+          <w:rtl w:val="0"/>
+        </w:rPr>
+        <w:t xml:space="preserve">MouseHandler</w:t>
+      </w:r>
+    </w:p>
+    <w:p>
+      <w:pPr>
+        <w:spacing w:line="360" w:lineRule="auto"/>
+        <w:ind w:firstLine="720"/>
+        <w:jc w:val="both"/>
+        <w:rPr>
+          <w:rFonts w:ascii="Times New Roman" w:cs="Times New Roman" w:eastAsia="Times New Roman" w:hAnsi="Times New Roman"/>
+          <w:sz w:val="28"/>
+          <w:szCs w:val="28"/>
+        </w:rPr>
+      </w:pPr>
+      <w:r>
+        <w:rPr>
+          <w:rFonts w:ascii="Times New Roman" w:cs="Times New Roman" w:eastAsia="Times New Roman" w:hAnsi="Times New Roman"/>
+          <w:sz w:val="28"/>
+          <w:szCs w:val="28"/>
+          <w:rtl w:val="0"/>
+        </w:rPr>
+        <w:t xml:space="preserve">Данный класс отвечает за считывание графа с помощью пользовательского ввода через графический интерфейс. Он содержит методы, которые позволяют обрабатывать действия пользователя, связанные с созданием вершин, добавлением ребер и взаимодействием с графическим представлением графа, обрабатывая соответствующие события мыши и создают вершины или ребра на основе координат, полученных от пользователя. Может хранить данные о вершине или ребре с которым взаимодействует пользователь в настоящее время.</w:t>
+      </w:r>
+    </w:p>
+    <w:p>
+      <w:pPr>
+        <w:numPr>
+          <w:ilvl w:val="0"/>
+          <w:numId w:val="2"/>
+        </w:numPr>
+        <w:spacing w:line="360" w:lineRule="auto"/>
+        <w:ind w:left="720" w:hanging="360"/>
+        <w:jc w:val="both"/>
+        <w:rPr>
+          <w:rFonts w:ascii="Times New Roman" w:cs="Times New Roman" w:eastAsia="Times New Roman" w:hAnsi="Times New Roman"/>
+          <w:sz w:val="28"/>
+          <w:szCs w:val="28"/>
+        </w:rPr>
+      </w:pPr>
+      <w:r>
+        <w:rPr>
+          <w:rFonts w:ascii="Times New Roman" w:cs="Times New Roman" w:eastAsia="Times New Roman" w:hAnsi="Times New Roman"/>
+          <w:sz w:val="28"/>
+          <w:szCs w:val="28"/>
+          <w:rtl w:val="0"/>
+        </w:rPr>
+        <w:t xml:space="preserve">Panel</w:t>
+      </w:r>
+    </w:p>
+    <w:p>
+      <w:pPr>
+        <w:spacing w:line="360" w:lineRule="auto"/>
+        <w:ind w:firstLine="720"/>
+        <w:jc w:val="both"/>
+        <w:rPr>
+          <w:rFonts w:ascii="Times New Roman" w:cs="Times New Roman" w:eastAsia="Times New Roman" w:hAnsi="Times New Roman"/>
+          <w:sz w:val="28"/>
+          <w:szCs w:val="28"/>
+        </w:rPr>
+      </w:pPr>
+      <w:r>
+        <w:rPr>
+          <w:rFonts w:ascii="Times New Roman" w:cs="Times New Roman" w:eastAsia="Times New Roman" w:hAnsi="Times New Roman"/>
+          <w:sz w:val="28"/>
+          <w:szCs w:val="28"/>
+          <w:rtl w:val="0"/>
+        </w:rPr>
+        <w:t xml:space="preserve">Класс Panel отвечает за отрисовку графического интерфейса, включая отображение вершин и ребер графа, а также взаимодействие с пользователем. Он содержит методы для отрисовки элементов интерфейса, а именно вершин и ребер графа и текстовой информации, обработки событий и обновления графического представления при изменении структуры графа в соответствии с взаимодействием пользователя. Также хранит информацию о графе в виде списков смежности вершин для изображения вершин и ребер.</w:t>
+      </w:r>
+    </w:p>
+    <w:p>
+      <w:pPr>
+        <w:numPr>
+          <w:ilvl w:val="0"/>
+          <w:numId w:val="2"/>
+        </w:numPr>
+        <w:spacing w:line="360" w:lineRule="auto"/>
+        <w:ind w:left="720" w:hanging="360"/>
+        <w:jc w:val="both"/>
+        <w:rPr>
+          <w:rFonts w:ascii="Times New Roman" w:cs="Times New Roman" w:eastAsia="Times New Roman" w:hAnsi="Times New Roman"/>
+          <w:sz w:val="28"/>
+          <w:szCs w:val="28"/>
+        </w:rPr>
+      </w:pPr>
+      <w:r>
+        <w:rPr>
+          <w:rFonts w:ascii="Times New Roman" w:cs="Times New Roman" w:eastAsia="Times New Roman" w:hAnsi="Times New Roman"/>
+          <w:sz w:val="28"/>
+          <w:szCs w:val="28"/>
+          <w:rtl w:val="0"/>
+        </w:rPr>
+        <w:t xml:space="preserve">Vertex</w:t>
+      </w:r>
+    </w:p>
+    <w:p>
+      <w:pPr>
+        <w:spacing w:line="360" w:lineRule="auto"/>
+        <w:ind w:firstLine="720"/>
+        <w:jc w:val="both"/>
+        <w:rPr>
+          <w:rFonts w:ascii="Times New Roman" w:cs="Times New Roman" w:eastAsia="Times New Roman" w:hAnsi="Times New Roman"/>
+          <w:sz w:val="28"/>
+          <w:szCs w:val="28"/>
+        </w:rPr>
+      </w:pPr>
+      <w:r>
+        <w:rPr>
+          <w:rFonts w:ascii="Times New Roman" w:cs="Times New Roman" w:eastAsia="Times New Roman" w:hAnsi="Times New Roman"/>
+          <w:sz w:val="28"/>
+          <w:szCs w:val="28"/>
+          <w:rtl w:val="0"/>
+        </w:rPr>
+        <w:t xml:space="preserve">Данный класс представляет вершину графа и хранит информацию о ее координатах, идентификатора, а также другую необходимую информацию. Он содержит методы для получения и установки координат вершины, а также для работы с дополнительными атрибутами, такими как цвет или метки.</w:t>
+      </w:r>
+    </w:p>
+    <w:p>
+      <w:pPr>
+        <w:spacing w:line="360" w:lineRule="auto"/>
+        <w:jc w:val="both"/>
+        <w:rPr>
+          <w:rFonts w:ascii="Times New Roman" w:cs="Times New Roman" w:eastAsia="Times New Roman" w:hAnsi="Times New Roman"/>
+          <w:sz w:val="28"/>
+          <w:szCs w:val="28"/>
+        </w:rPr>
+      </w:pPr>
+      <w:r>
+        <w:rPr>
+          <w:rtl w:val="0"/>
+        </w:rPr>
+      </w:r>
+    </w:p>
+    <w:p>
+      <w:pPr>
+        <w:spacing w:line="360" w:lineRule="auto"/>
+        <w:jc w:val="both"/>
+        <w:rPr>
+          <w:rFonts w:ascii="Times New Roman" w:cs="Times New Roman" w:eastAsia="Times New Roman" w:hAnsi="Times New Roman"/>
+          <w:sz w:val="28"/>
+          <w:szCs w:val="28"/>
+        </w:rPr>
+      </w:pPr>
+      <w:r>
+        <w:rPr>
+          <w:rtl w:val="0"/>
+        </w:rPr>
+      </w:r>
+    </w:p>
+    <w:p>
+      <w:pPr>
+        <w:spacing w:line="360" w:lineRule="auto"/>
+        <w:jc w:val="both"/>
+        <w:rPr>
+          <w:rFonts w:ascii="Times New Roman" w:cs="Times New Roman" w:eastAsia="Times New Roman" w:hAnsi="Times New Roman"/>
+          <w:sz w:val="28"/>
+          <w:szCs w:val="28"/>
+        </w:rPr>
+      </w:pPr>
+      <w:r>
+        <w:rPr>
+          <w:rFonts w:ascii="Times New Roman" w:cs="Times New Roman" w:eastAsia="Times New Roman" w:hAnsi="Times New Roman"/>
+          <w:sz w:val="28"/>
+          <w:szCs w:val="28"/>
+        </w:rPr>
+        <w:drawing>
+          <wp:inline distB="114300" distT="114300" distL="114300" distR="114300">
+            <wp:extent cx="6119820" cy="2692400"/>
+            <wp:effectExtent b="0" l="0" r="0" t="0"/>
+            <wp:docPr id="2" name="image2.png"/>
+            <a:graphic>
+              <a:graphicData uri="http://schemas.openxmlformats.org/drawingml/2006/picture">
+                <pic:pic>
+                  <pic:nvPicPr>
+                    <pic:cNvPr id="0" name="image2.png"/>
+                    <pic:cNvPicPr preferRelativeResize="0"/>
+                  </pic:nvPicPr>
+                  <pic:blipFill>
+                    <a:blip r:embed="rId8"/>
+                    <a:srcRect b="0" l="0" r="0" t="0"/>
+                    <a:stretch>
+                      <a:fillRect/>
+                    </a:stretch>
+                  </pic:blipFill>
+                  <pic:spPr>
+                    <a:xfrm>
+                      <a:off x="0" y="0"/>
+                      <a:ext cx="6119820" cy="2692400"/>
+                    </a:xfrm>
+                    <a:prstGeom prst="rect"/>
+                    <a:ln/>
+                  </pic:spPr>
+                </pic:pic>
+              </a:graphicData>
+            </a:graphic>
+          </wp:inline>
+        </w:drawing>
+      </w:r>
+      <w:r>
+        <w:rPr>
+          <w:rtl w:val="0"/>
+        </w:rPr>
+      </w:r>
+    </w:p>
+    <w:p>
+      <w:pPr>
+        <w:spacing w:line="360" w:lineRule="auto"/>
+        <w:jc w:val="both"/>
+        <w:rPr>
+          <w:rFonts w:ascii="Times New Roman" w:cs="Times New Roman" w:eastAsia="Times New Roman" w:hAnsi="Times New Roman"/>
+          <w:sz w:val="26"/>
+          <w:szCs w:val="26"/>
+        </w:rPr>
+      </w:pPr>
+      <w:r>
+        <w:rPr>
+          <w:rFonts w:ascii="Times New Roman" w:cs="Times New Roman" w:eastAsia="Times New Roman" w:hAnsi="Times New Roman"/>
+          <w:sz w:val="26"/>
+          <w:szCs w:val="26"/>
+          <w:rtl w:val="0"/>
+        </w:rPr>
+        <w:t xml:space="preserve">Рисунок 3. UML-диаграмма.</w:t>
+      </w:r>
+    </w:p>
+    <w:p>
+      <w:pPr>
+        <w:keepNext w:val="0"/>
+        <w:keepLines w:val="0"/>
+        <w:pageBreakBefore w:val="0"/>
+        <w:widowControl w:val="1"/>
+        <w:pBdr>
+          <w:top w:space="0" w:sz="0" w:val="nil"/>
+          <w:left w:space="0" w:sz="0" w:val="nil"/>
+          <w:bottom w:space="0" w:sz="0" w:val="nil"/>
+          <w:right w:space="0" w:sz="0" w:val="nil"/>
+          <w:between w:space="0" w:sz="0" w:val="nil"/>
+        </w:pBdr>
+        <w:shd w:fill="auto" w:val="clear"/>
+        <w:spacing w:after="0" w:before="0" w:line="360" w:lineRule="auto"/>
+        <w:ind w:left="0" w:right="0" w:firstLine="0"/>
+        <w:jc w:val="left"/>
+        <w:rPr>
+          <w:rFonts w:ascii="Times New Roman" w:cs="Times New Roman" w:eastAsia="Times New Roman" w:hAnsi="Times New Roman"/>
+          <w:sz w:val="28"/>
+          <w:szCs w:val="28"/>
         </w:rPr>
       </w:pPr>
       <w:r>
@@ -13364,7 +15091,7 @@
       </w:r>
     </w:p>
     <w:sectPr>
-      <w:footerReference r:id="rId7" w:type="default"/>
+      <w:footerReference r:id="rId9" w:type="default"/>
       <w:pgSz w:h="16838" w:w="11906" w:orient="portrait"/>
       <w:pgMar w:bottom="1134" w:top="1134" w:left="1701" w:right="567" w:header="425" w:footer="709"/>
       <w:pgNumType w:start="1"/>
@@ -13892,6 +15619,55 @@
     </w:tblPr>
   </w:style>
   <w:style w:type="table" w:styleId="Table4">
+    <w:basedOn w:val="TableNormal"/>
+    <w:tblPr>
+      <w:tblStyleRowBandSize w:val="1"/>
+      <w:tblStyleColBandSize w:val="1"/>
+      <w:tblCellMar>
+        <w:top w:w="100.0" w:type="dxa"/>
+        <w:left w:w="100.0" w:type="dxa"/>
+        <w:bottom w:w="100.0" w:type="dxa"/>
+        <w:right w:w="100.0" w:type="dxa"/>
+      </w:tblCellMar>
+    </w:tblPr>
+    <w:tblStylePr w:type="band1Horz">
+      <w:tcPr/>
+    </w:tblStylePr>
+    <w:tblStylePr w:type="band1Vert">
+      <w:tcPr/>
+    </w:tblStylePr>
+    <w:tblStylePr w:type="band2Horz">
+      <w:tcPr/>
+    </w:tblStylePr>
+    <w:tblStylePr w:type="band2Vert">
+      <w:tcPr/>
+    </w:tblStylePr>
+    <w:tblStylePr w:type="firstCol">
+      <w:tcPr/>
+    </w:tblStylePr>
+    <w:tblStylePr w:type="firstRow">
+      <w:tcPr/>
+    </w:tblStylePr>
+    <w:tblStylePr w:type="lastCol">
+      <w:tcPr/>
+    </w:tblStylePr>
+    <w:tblStylePr w:type="lastRow">
+      <w:tcPr/>
+    </w:tblStylePr>
+    <w:tblStylePr w:type="neCell">
+      <w:tcPr/>
+    </w:tblStylePr>
+    <w:tblStylePr w:type="nwCell">
+      <w:tcPr/>
+    </w:tblStylePr>
+    <w:tblStylePr w:type="seCell">
+      <w:tcPr/>
+    </w:tblStylePr>
+    <w:tblStylePr w:type="swCell">
+      <w:tcPr/>
+    </w:tblStylePr>
+  </w:style>
+  <w:style w:type="table" w:styleId="Table5">
     <w:basedOn w:val="TableNormal"/>
     <w:tblPr>
       <w:tblStyleRowBandSize w:val="1"/>

</xml_diff>

<commit_message>
button layout has been changed. report has been submitted
</commit_message>
<xml_diff>
--- a/report.docx
+++ b/report.docx
@@ -8911,33 +8911,26 @@
       </w:pPr>
       <w:r>
         <w:rPr>
-          <w:rtl w:val="0"/>
-        </w:rPr>
-      </w:r>
-      <w:r>
+          <w:rFonts w:ascii="Times New Roman" w:cs="Times New Roman" w:eastAsia="Times New Roman" w:hAnsi="Times New Roman"/>
+          <w:b w:val="1"/>
+          <w:sz w:val="28"/>
+          <w:szCs w:val="28"/>
+        </w:rPr>
         <w:drawing>
-          <wp:anchor allowOverlap="1" behindDoc="0" distB="114300" distT="114300" distL="114300" distR="114300" hidden="0" layoutInCell="1" locked="0" relativeHeight="0" simplePos="0">
-            <wp:simplePos x="0" y="0"/>
-            <wp:positionH relativeFrom="column">
-              <wp:posOffset>466725</wp:posOffset>
-            </wp:positionH>
-            <wp:positionV relativeFrom="paragraph">
-              <wp:posOffset>325729</wp:posOffset>
-            </wp:positionV>
-            <wp:extent cx="4752975" cy="4511144"/>
+          <wp:inline distB="114300" distT="114300" distL="114300" distR="114300">
+            <wp:extent cx="5645700" cy="3834990"/>
             <wp:effectExtent b="0" l="0" r="0" t="0"/>
-            <wp:wrapTopAndBottom distB="114300" distT="114300"/>
-            <wp:docPr id="1" name="image1.png"/>
+            <wp:docPr id="2" name="image2.png"/>
             <a:graphic>
               <a:graphicData uri="http://schemas.openxmlformats.org/drawingml/2006/picture">
                 <pic:pic>
                   <pic:nvPicPr>
-                    <pic:cNvPr id="0" name="image1.png"/>
+                    <pic:cNvPr id="0" name="image2.png"/>
                     <pic:cNvPicPr preferRelativeResize="0"/>
                   </pic:nvPicPr>
                   <pic:blipFill>
                     <a:blip r:embed="rId6"/>
-                    <a:srcRect b="45675" l="24508" r="46795" t="5780"/>
+                    <a:srcRect b="0" l="0" r="0" t="0"/>
                     <a:stretch>
                       <a:fillRect/>
                     </a:stretch>
@@ -8945,7 +8938,7 @@
                   <pic:spPr>
                     <a:xfrm>
                       <a:off x="0" y="0"/>
-                      <a:ext cx="4752975" cy="4511144"/>
+                      <a:ext cx="5645700" cy="3834990"/>
                     </a:xfrm>
                     <a:prstGeom prst="rect"/>
                     <a:ln/>
@@ -8953,8 +8946,13 @@
                 </pic:pic>
               </a:graphicData>
             </a:graphic>
-          </wp:anchor>
+          </wp:inline>
         </w:drawing>
+      </w:r>
+      <w:r>
+        <w:rPr>
+          <w:rtl w:val="0"/>
+        </w:rPr>
       </w:r>
     </w:p>
     <w:p>
@@ -9053,19 +9051,19 @@
         </w:rPr>
         <w:drawing>
           <wp:inline distB="114300" distT="114300" distL="114300" distR="114300">
-            <wp:extent cx="4820603" cy="4554322"/>
+            <wp:extent cx="5571344" cy="3942397"/>
             <wp:effectExtent b="0" l="0" r="0" t="0"/>
-            <wp:docPr id="3" name="image3.png"/>
+            <wp:docPr id="3" name="image1.png"/>
             <a:graphic>
               <a:graphicData uri="http://schemas.openxmlformats.org/drawingml/2006/picture">
                 <pic:pic>
                   <pic:nvPicPr>
-                    <pic:cNvPr id="0" name="image3.png"/>
+                    <pic:cNvPr id="0" name="image1.png"/>
                     <pic:cNvPicPr preferRelativeResize="0"/>
                   </pic:nvPicPr>
                   <pic:blipFill>
                     <a:blip r:embed="rId7"/>
-                    <a:srcRect b="45587" l="24547" r="46710" t="5952"/>
+                    <a:srcRect b="0" l="0" r="0" t="0"/>
                     <a:stretch>
                       <a:fillRect/>
                     </a:stretch>
@@ -9073,7 +9071,7 @@
                   <pic:spPr>
                     <a:xfrm>
                       <a:off x="0" y="0"/>
-                      <a:ext cx="4820603" cy="4554322"/>
+                      <a:ext cx="5571344" cy="3942397"/>
                     </a:xfrm>
                     <a:prstGeom prst="rect"/>
                     <a:ln/>
@@ -9138,8 +9136,8 @@
         </w:pBdr>
         <w:shd w:fill="auto" w:val="clear"/>
         <w:spacing w:after="0" w:before="0" w:line="360" w:lineRule="auto"/>
-        <w:ind w:left="0" w:right="0" w:firstLine="0"/>
-        <w:jc w:val="both"/>
+        <w:ind w:left="0" w:right="0" w:firstLine="720"/>
+        <w:jc w:val="left"/>
         <w:rPr>
           <w:rFonts w:ascii="Times New Roman" w:cs="Times New Roman" w:eastAsia="Times New Roman" w:hAnsi="Times New Roman"/>
           <w:sz w:val="28"/>
@@ -9479,7 +9477,7 @@
           <w:szCs w:val="28"/>
           <w:rtl w:val="0"/>
         </w:rPr>
-        <w:t xml:space="preserve">3. Кнопка "Удалить вершину":    </w:t>
+        <w:t xml:space="preserve">Текстовые пояснения при этом также будут отображаться на графическом интерфейсе. Для удобства, первая вершина выделяется цветом.</w:t>
       </w:r>
     </w:p>
     <w:p>
@@ -9512,7 +9510,7 @@
           <w:szCs w:val="28"/>
           <w:rtl w:val="0"/>
         </w:rPr>
-        <w:t xml:space="preserve">При нажатии данной кнопки будет удалена выбранная вершина и все ребра, связанные с этой вершиной. Щелчок на вершину, которую нужно удалить, выберет ее и все соединенные с ней ребра будут также удалены.  </w:t>
+        <w:t xml:space="preserve">3. Кнопка "Удалить вершину":    </w:t>
       </w:r>
     </w:p>
     <w:p>
@@ -9545,7 +9543,154 @@
           <w:szCs w:val="28"/>
           <w:rtl w:val="0"/>
         </w:rPr>
-        <w:t xml:space="preserve">4. Кнопка "Вычислить":    </w:t>
+        <w:t xml:space="preserve">При нажатии данной кнопки будет удалена выбранная вершина и все ребра, связанные с этой вершиной. Щелчок на вершину, которую нужно удалить, выберет ее и все соединенные с ней ребра будут также удалены.  При этом будет отображаться текстовое пояснение с просьбой кликнуть на вершину.</w:t>
+      </w:r>
+    </w:p>
+    <w:p>
+      <w:pPr>
+        <w:spacing w:line="360" w:lineRule="auto"/>
+        <w:ind w:firstLine="720"/>
+        <w:jc w:val="both"/>
+        <w:rPr>
+          <w:rFonts w:ascii="Times New Roman" w:cs="Times New Roman" w:eastAsia="Times New Roman" w:hAnsi="Times New Roman"/>
+          <w:sz w:val="28"/>
+          <w:szCs w:val="28"/>
+        </w:rPr>
+      </w:pPr>
+      <w:r>
+        <w:rPr>
+          <w:rFonts w:ascii="Times New Roman" w:cs="Times New Roman" w:eastAsia="Times New Roman" w:hAnsi="Times New Roman"/>
+          <w:sz w:val="28"/>
+          <w:szCs w:val="28"/>
+          <w:rtl w:val="0"/>
+        </w:rPr>
+        <w:t xml:space="preserve">4. Кнопка "Удалить ребро":    </w:t>
+      </w:r>
+    </w:p>
+    <w:p>
+      <w:pPr>
+        <w:spacing w:line="360" w:lineRule="auto"/>
+        <w:ind w:firstLine="720"/>
+        <w:jc w:val="both"/>
+        <w:rPr>
+          <w:rFonts w:ascii="Times New Roman" w:cs="Times New Roman" w:eastAsia="Times New Roman" w:hAnsi="Times New Roman"/>
+          <w:sz w:val="28"/>
+          <w:szCs w:val="28"/>
+        </w:rPr>
+      </w:pPr>
+      <w:r>
+        <w:rPr>
+          <w:rFonts w:ascii="Times New Roman" w:cs="Times New Roman" w:eastAsia="Times New Roman" w:hAnsi="Times New Roman"/>
+          <w:sz w:val="28"/>
+          <w:szCs w:val="28"/>
+          <w:rtl w:val="0"/>
+        </w:rPr>
+        <w:t xml:space="preserve">Для удаления ребра между двумя вершинами необходимо выполнить следующие шаги:      </w:t>
+      </w:r>
+    </w:p>
+    <w:p>
+      <w:pPr>
+        <w:spacing w:line="360" w:lineRule="auto"/>
+        <w:ind w:firstLine="720"/>
+        <w:jc w:val="both"/>
+        <w:rPr>
+          <w:rFonts w:ascii="Times New Roman" w:cs="Times New Roman" w:eastAsia="Times New Roman" w:hAnsi="Times New Roman"/>
+          <w:sz w:val="28"/>
+          <w:szCs w:val="28"/>
+        </w:rPr>
+      </w:pPr>
+      <w:r>
+        <w:rPr>
+          <w:rFonts w:ascii="Times New Roman" w:cs="Times New Roman" w:eastAsia="Times New Roman" w:hAnsi="Times New Roman"/>
+          <w:sz w:val="28"/>
+          <w:szCs w:val="28"/>
+          <w:rtl w:val="0"/>
+        </w:rPr>
+        <w:t xml:space="preserve">1. Выделите одну вершину, щелкнув на нее.      </w:t>
+      </w:r>
+    </w:p>
+    <w:p>
+      <w:pPr>
+        <w:spacing w:line="360" w:lineRule="auto"/>
+        <w:ind w:firstLine="720"/>
+        <w:jc w:val="both"/>
+        <w:rPr>
+          <w:rFonts w:ascii="Times New Roman" w:cs="Times New Roman" w:eastAsia="Times New Roman" w:hAnsi="Times New Roman"/>
+          <w:sz w:val="28"/>
+          <w:szCs w:val="28"/>
+        </w:rPr>
+      </w:pPr>
+      <w:r>
+        <w:rPr>
+          <w:rFonts w:ascii="Times New Roman" w:cs="Times New Roman" w:eastAsia="Times New Roman" w:hAnsi="Times New Roman"/>
+          <w:sz w:val="28"/>
+          <w:szCs w:val="28"/>
+          <w:rtl w:val="0"/>
+        </w:rPr>
+        <w:t xml:space="preserve">2. Выделите вторую вершину, щелкнув на нее.     </w:t>
+      </w:r>
+    </w:p>
+    <w:p>
+      <w:pPr>
+        <w:spacing w:line="360" w:lineRule="auto"/>
+        <w:ind w:firstLine="720"/>
+        <w:jc w:val="both"/>
+        <w:rPr>
+          <w:rFonts w:ascii="Times New Roman" w:cs="Times New Roman" w:eastAsia="Times New Roman" w:hAnsi="Times New Roman"/>
+          <w:sz w:val="28"/>
+          <w:szCs w:val="28"/>
+        </w:rPr>
+      </w:pPr>
+      <w:r>
+        <w:rPr>
+          <w:rFonts w:ascii="Times New Roman" w:cs="Times New Roman" w:eastAsia="Times New Roman" w:hAnsi="Times New Roman"/>
+          <w:sz w:val="28"/>
+          <w:szCs w:val="28"/>
+          <w:rtl w:val="0"/>
+        </w:rPr>
+        <w:t xml:space="preserve">3. После выполнения этих шагов между выделенными вершинами будет удалено ребро, если оно существует.   </w:t>
+      </w:r>
+    </w:p>
+    <w:p>
+      <w:pPr>
+        <w:spacing w:line="360" w:lineRule="auto"/>
+        <w:ind w:firstLine="720"/>
+        <w:jc w:val="both"/>
+        <w:rPr>
+          <w:rFonts w:ascii="Times New Roman" w:cs="Times New Roman" w:eastAsia="Times New Roman" w:hAnsi="Times New Roman"/>
+          <w:sz w:val="28"/>
+          <w:szCs w:val="28"/>
+        </w:rPr>
+      </w:pPr>
+      <w:r>
+        <w:rPr>
+          <w:rFonts w:ascii="Times New Roman" w:cs="Times New Roman" w:eastAsia="Times New Roman" w:hAnsi="Times New Roman"/>
+          <w:sz w:val="28"/>
+          <w:szCs w:val="28"/>
+          <w:rtl w:val="0"/>
+        </w:rPr>
+        <w:t xml:space="preserve"> Ребро будет нарисовано между выбранными вершинами на холсте.  </w:t>
+      </w:r>
+    </w:p>
+    <w:p>
+      <w:pPr>
+        <w:spacing w:line="360" w:lineRule="auto"/>
+        <w:ind w:firstLine="720"/>
+        <w:jc w:val="both"/>
+        <w:rPr>
+          <w:rFonts w:ascii="Times New Roman" w:cs="Times New Roman" w:eastAsia="Times New Roman" w:hAnsi="Times New Roman"/>
+          <w:sz w:val="28"/>
+          <w:szCs w:val="28"/>
+        </w:rPr>
+      </w:pPr>
+      <w:r>
+        <w:rPr>
+          <w:rFonts w:ascii="Times New Roman" w:cs="Times New Roman" w:eastAsia="Times New Roman" w:hAnsi="Times New Roman"/>
+          <w:sz w:val="28"/>
+          <w:szCs w:val="28"/>
+          <w:rtl w:val="0"/>
+        </w:rPr>
+        <w:t xml:space="preserve">Текстовые пояснения при этом также будут отображаться на графическом интерфейсе. Для удобства, первая вершина выделяется цветом.</w:t>
       </w:r>
     </w:p>
     <w:p>
@@ -9578,7 +9723,7 @@
           <w:szCs w:val="28"/>
           <w:rtl w:val="0"/>
         </w:rPr>
-        <w:t xml:space="preserve">При нажатии данной кнопки будет запущен алгоритм Косарайю для поиска сильно связных компонент графа.   Результатом выполнения алгоритма будет визуализация сильно связных компонент графа на холсте.  </w:t>
+        <w:t xml:space="preserve">5. Кнопка "Вычислить":    </w:t>
       </w:r>
     </w:p>
     <w:p>
@@ -9611,7 +9756,7 @@
           <w:szCs w:val="28"/>
           <w:rtl w:val="0"/>
         </w:rPr>
-        <w:t xml:space="preserve">5. Кнопка "Файл":    </w:t>
+        <w:t xml:space="preserve">При нажатии данной кнопки будет запущен алгоритм Косарайю для поиска сильно связных компонент графа. После нажатия на холсте будет представлен первый шаг алгоритма. Выводиться текстовое пояснение, что агоритм был запущен и объяснение того, что произошло на первом шаге. Также при нажатии этой кнопки, кнопки, ответственные за удаление/добавление ребер и вершин, становятся недоступными, пока не будут выполнены все шаги алгоритма.</w:t>
       </w:r>
     </w:p>
     <w:p>
@@ -9644,7 +9789,7 @@
           <w:szCs w:val="28"/>
           <w:rtl w:val="0"/>
         </w:rPr>
-        <w:t xml:space="preserve">При нажатии данной кнопки открывается проводник для выбора файла.    Пользователь может выбрать файл, содержащий описание графа в виде списка ребер.    Выбранный файл будет загружен, и граф из файла будет отображен на холсте.  </w:t>
+        <w:t xml:space="preserve">6. Кнопка "Файл":    </w:t>
       </w:r>
     </w:p>
     <w:p>
@@ -9677,7 +9822,91 @@
           <w:szCs w:val="28"/>
           <w:rtl w:val="0"/>
         </w:rPr>
-        <w:t xml:space="preserve">Примечания: </w:t>
+        <w:t xml:space="preserve">При нажатии данной кнопки открывается проводник для выбора файла.    Пользователь может выбрать файл, содержащий описание графа в виде списка ребер. Выбранный файл будет загружен, и граф из файла будет отображен на холсте.  </w:t>
+      </w:r>
+    </w:p>
+    <w:p>
+      <w:pPr>
+        <w:spacing w:line="360" w:lineRule="auto"/>
+        <w:ind w:firstLine="720"/>
+        <w:jc w:val="both"/>
+        <w:rPr>
+          <w:rFonts w:ascii="Times New Roman" w:cs="Times New Roman" w:eastAsia="Times New Roman" w:hAnsi="Times New Roman"/>
+          <w:sz w:val="28"/>
+          <w:szCs w:val="28"/>
+        </w:rPr>
+      </w:pPr>
+      <w:r>
+        <w:rPr>
+          <w:rFonts w:ascii="Times New Roman" w:cs="Times New Roman" w:eastAsia="Times New Roman" w:hAnsi="Times New Roman"/>
+          <w:sz w:val="28"/>
+          <w:szCs w:val="28"/>
+          <w:rtl w:val="0"/>
+        </w:rPr>
+        <w:t xml:space="preserve">7. Кнопка "Следующий шаг":    </w:t>
+      </w:r>
+    </w:p>
+    <w:p>
+      <w:pPr>
+        <w:spacing w:line="360" w:lineRule="auto"/>
+        <w:ind w:firstLine="720"/>
+        <w:jc w:val="both"/>
+        <w:rPr>
+          <w:rFonts w:ascii="Times New Roman" w:cs="Times New Roman" w:eastAsia="Times New Roman" w:hAnsi="Times New Roman"/>
+          <w:sz w:val="28"/>
+          <w:szCs w:val="28"/>
+        </w:rPr>
+      </w:pPr>
+      <w:r>
+        <w:rPr>
+          <w:rFonts w:ascii="Times New Roman" w:cs="Times New Roman" w:eastAsia="Times New Roman" w:hAnsi="Times New Roman"/>
+          <w:sz w:val="28"/>
+          <w:szCs w:val="28"/>
+          <w:rtl w:val="0"/>
+        </w:rPr>
+        <w:t xml:space="preserve">При нажатии данной кнопки происходит переход к следующему шагу алгоритма. При этом выводятся текстовые пояснения того, какие изменения произошли на данном шаге. Если был выполнен последний шаг алгоритма, то выполнение алгоритма завершаются и кнопки, ответственные за удаление/добавление ребер и вершин, вновь становятся доступными.</w:t>
+      </w:r>
+    </w:p>
+    <w:p>
+      <w:pPr>
+        <w:spacing w:line="360" w:lineRule="auto"/>
+        <w:ind w:firstLine="720"/>
+        <w:jc w:val="both"/>
+        <w:rPr>
+          <w:rFonts w:ascii="Times New Roman" w:cs="Times New Roman" w:eastAsia="Times New Roman" w:hAnsi="Times New Roman"/>
+          <w:sz w:val="28"/>
+          <w:szCs w:val="28"/>
+        </w:rPr>
+      </w:pPr>
+      <w:r>
+        <w:rPr>
+          <w:rFonts w:ascii="Times New Roman" w:cs="Times New Roman" w:eastAsia="Times New Roman" w:hAnsi="Times New Roman"/>
+          <w:sz w:val="28"/>
+          <w:szCs w:val="28"/>
+          <w:rtl w:val="0"/>
+        </w:rPr>
+        <w:t xml:space="preserve">8. Кнопка "Результат":    </w:t>
+      </w:r>
+    </w:p>
+    <w:p>
+      <w:pPr>
+        <w:spacing w:line="360" w:lineRule="auto"/>
+        <w:ind w:firstLine="720"/>
+        <w:jc w:val="both"/>
+        <w:rPr>
+          <w:rFonts w:ascii="Times New Roman" w:cs="Times New Roman" w:eastAsia="Times New Roman" w:hAnsi="Times New Roman"/>
+          <w:sz w:val="28"/>
+          <w:szCs w:val="28"/>
+        </w:rPr>
+      </w:pPr>
+      <w:r>
+        <w:rPr>
+          <w:rFonts w:ascii="Times New Roman" w:cs="Times New Roman" w:eastAsia="Times New Roman" w:hAnsi="Times New Roman"/>
+          <w:sz w:val="28"/>
+          <w:szCs w:val="28"/>
+          <w:rtl w:val="0"/>
+        </w:rPr>
+        <w:t xml:space="preserve">При нажатии данной кнопки сразу визуализируется конечный результат выполнения программы. Кнопки, ответственные за удаление/добавление ребер и вершин, вновь становятся доступными.. Появляется текстовое пояснение, что на холсте представлено конечное разбиение вершин на компоненты связности. Выполнение алгоритма завершено.</w:t>
       </w:r>
     </w:p>
     <w:p>
@@ -9710,7 +9939,7 @@
           <w:szCs w:val="28"/>
           <w:rtl w:val="0"/>
         </w:rPr>
-        <w:t xml:space="preserve">Вся визуализация графа и выполнение операций происходят на холсте программы. Для выделения вершины и соединения ребер необходимо использовать щелчки мыши. Графический интерфейс программы обеспечивает удобное взаимодействие с графами и операциями над ними. </w:t>
+        <w:t xml:space="preserve">Примечания: </w:t>
       </w:r>
     </w:p>
     <w:p>
@@ -9732,6 +9961,39 @@
         <w:jc w:val="both"/>
         <w:rPr>
           <w:rFonts w:ascii="Times New Roman" w:cs="Times New Roman" w:eastAsia="Times New Roman" w:hAnsi="Times New Roman"/>
+          <w:sz w:val="28"/>
+          <w:szCs w:val="28"/>
+        </w:rPr>
+      </w:pPr>
+      <w:r>
+        <w:rPr>
+          <w:rFonts w:ascii="Times New Roman" w:cs="Times New Roman" w:eastAsia="Times New Roman" w:hAnsi="Times New Roman"/>
+          <w:sz w:val="28"/>
+          <w:szCs w:val="28"/>
+          <w:rtl w:val="0"/>
+        </w:rPr>
+        <w:t xml:space="preserve">Вся визуализация графа и выполнение операций происходят на холсте программы. Для выделения вершины и соединения ребер необходимо использовать щелчки мыши. Графический интерфейс программы обеспечивает удобное взаимодействие с графами и операциями над ними. </w:t>
+      </w:r>
+    </w:p>
+    <w:p>
+      <w:pPr>
+        <w:keepNext w:val="0"/>
+        <w:keepLines w:val="0"/>
+        <w:pageBreakBefore w:val="0"/>
+        <w:widowControl w:val="1"/>
+        <w:pBdr>
+          <w:top w:space="0" w:sz="0" w:val="nil"/>
+          <w:left w:space="0" w:sz="0" w:val="nil"/>
+          <w:bottom w:space="0" w:sz="0" w:val="nil"/>
+          <w:right w:space="0" w:sz="0" w:val="nil"/>
+          <w:between w:space="0" w:sz="0" w:val="nil"/>
+        </w:pBdr>
+        <w:shd w:fill="auto" w:val="clear"/>
+        <w:spacing w:after="0" w:before="0" w:line="360" w:lineRule="auto"/>
+        <w:ind w:left="0" w:right="0" w:firstLine="720"/>
+        <w:jc w:val="both"/>
+        <w:rPr>
+          <w:rFonts w:ascii="Times New Roman" w:cs="Times New Roman" w:eastAsia="Times New Roman" w:hAnsi="Times New Roman"/>
           <w:b w:val="1"/>
           <w:sz w:val="28"/>
           <w:szCs w:val="28"/>
@@ -9817,7 +10079,7 @@
           <w:szCs w:val="28"/>
           <w:rtl w:val="0"/>
         </w:rPr>
-        <w:t xml:space="preserve">Должна быть возможность считывания входных данных из файла. Данные будут представлены в следующем виде: на каждой строке будут записаны через пробел индексы двух вершин, соответствующие вершинам и направленному ребру графа. Также входные данные могут создаваться при работе в приложении, то есть при добавлении вершин и ребер на панели приложения, а именно при нажатии мышки или соответствующей кнопки на панели приложения, задается некоторый граф, на котором будет запускаться алгоритм. После задания графа в приложении или с помощью файла данные будут преобразованы к спискам смежности.</w:t>
+        <w:t xml:space="preserve">Должна быть возможность считывания входных данных из файла. Данные будут представлены в следующем виде: на каждой строке будут записаны через пробел индексы двух вершин (индексы заданы в виде чисел), соответствующие вершинам и направленному ребру графа. Также входные данные могут создаваться при работе в приложении, то есть при добавлении вершин и ребер на панели приложения, а именно при нажатии мышки или соответствующей кнопки на панели приложения, задается некоторый граф, на котором будет запускаться алгоритм. После задания графа в приложении или с помощью файла данные будут преобразованы к спискам смежности.</w:t>
       </w:r>
     </w:p>
     <w:p>
@@ -10444,6 +10706,7 @@
       <w:tr>
         <w:trPr>
           <w:cantSplit w:val="0"/>
+          <w:trHeight w:val="766.9545048828126" w:hRule="atLeast"/>
           <w:tblHeader w:val="0"/>
         </w:trPr>
         <w:tc>
@@ -10531,6 +10794,87 @@
               <w:rPr>
                 <w:rtl w:val="0"/>
               </w:rPr>
+            </w:r>
+          </w:p>
+        </w:tc>
+      </w:tr>
+      <w:tr>
+        <w:trPr>
+          <w:cantSplit w:val="0"/>
+          <w:trHeight w:val="706.9545048828126" w:hRule="atLeast"/>
+          <w:tblHeader w:val="0"/>
+        </w:trPr>
+        <w:tc>
+          <w:tcPr>
+            <w:tcBorders>
+              <w:top w:color="000000" w:space="0" w:sz="8" w:val="single"/>
+              <w:left w:color="000000" w:space="0" w:sz="8" w:val="single"/>
+              <w:bottom w:color="000000" w:space="0" w:sz="8" w:val="single"/>
+              <w:right w:color="000000" w:space="0" w:sz="8" w:val="single"/>
+            </w:tcBorders>
+            <w:tcMar>
+              <w:top w:w="100.0" w:type="dxa"/>
+              <w:left w:w="100.0" w:type="dxa"/>
+              <w:bottom w:w="100.0" w:type="dxa"/>
+              <w:right w:w="100.0" w:type="dxa"/>
+            </w:tcMar>
+            <w:vAlign w:val="center"/>
+          </w:tcPr>
+          <w:p>
+            <w:pPr>
+              <w:widowControl w:val="0"/>
+              <w:spacing w:after="380" w:line="411.42960000000005" w:lineRule="auto"/>
+              <w:rPr>
+                <w:rFonts w:ascii="Times New Roman" w:cs="Times New Roman" w:eastAsia="Times New Roman" w:hAnsi="Times New Roman"/>
+                <w:sz w:val="28"/>
+                <w:szCs w:val="28"/>
+              </w:rPr>
+            </w:pPr>
+            <w:r>
+              <w:rPr>
+                <w:rFonts w:ascii="Times New Roman" w:cs="Times New Roman" w:eastAsia="Times New Roman" w:hAnsi="Times New Roman"/>
+                <w:sz w:val="28"/>
+                <w:szCs w:val="28"/>
+                <w:rtl w:val="0"/>
+              </w:rPr>
+              <w:t xml:space="preserve">Спецификация</w:t>
+            </w:r>
+          </w:p>
+        </w:tc>
+        <w:tc>
+          <w:tcPr>
+            <w:tcBorders>
+              <w:top w:color="000000" w:space="0" w:sz="8" w:val="single"/>
+              <w:left w:color="000000" w:space="0" w:sz="8" w:val="single"/>
+              <w:bottom w:color="000000" w:space="0" w:sz="8" w:val="single"/>
+              <w:right w:color="000000" w:space="0" w:sz="8" w:val="single"/>
+            </w:tcBorders>
+            <w:tcMar>
+              <w:top w:w="100.0" w:type="dxa"/>
+              <w:left w:w="100.0" w:type="dxa"/>
+              <w:bottom w:w="100.0" w:type="dxa"/>
+              <w:right w:w="100.0" w:type="dxa"/>
+            </w:tcMar>
+            <w:vAlign w:val="center"/>
+          </w:tcPr>
+          <w:p>
+            <w:pPr>
+              <w:widowControl w:val="0"/>
+              <w:spacing w:after="380" w:line="411.42960000000005" w:lineRule="auto"/>
+              <w:rPr>
+                <w:rFonts w:ascii="Times New Roman" w:cs="Times New Roman" w:eastAsia="Times New Roman" w:hAnsi="Times New Roman"/>
+                <w:sz w:val="28"/>
+                <w:szCs w:val="28"/>
+              </w:rPr>
+            </w:pPr>
+            <w:r>
+              <w:rPr>
+                <w:rFonts w:ascii="Times New Roman" w:cs="Times New Roman" w:eastAsia="Times New Roman" w:hAnsi="Times New Roman"/>
+                <w:sz w:val="28"/>
+                <w:szCs w:val="28"/>
+                <w:rtl w:val="0"/>
+              </w:rPr>
+              <w:t xml:space="preserve">До 3 июля</w:t>
             </w:r>
           </w:p>
         </w:tc>
@@ -10573,7 +10917,7 @@
                 <w:szCs w:val="28"/>
                 <w:rtl w:val="0"/>
               </w:rPr>
-              <w:t xml:space="preserve">Спецификация</w:t>
+              <w:t xml:space="preserve">План разработки</w:t>
             </w:r>
           </w:p>
         </w:tc>
@@ -10611,6 +10955,87 @@
                 <w:rtl w:val="0"/>
               </w:rPr>
               <w:t xml:space="preserve">До 3 июля</w:t>
+            </w:r>
+          </w:p>
+        </w:tc>
+      </w:tr>
+      <w:tr>
+        <w:trPr>
+          <w:cantSplit w:val="0"/>
+          <w:trHeight w:val="871.9545048828126" w:hRule="atLeast"/>
+          <w:tblHeader w:val="0"/>
+        </w:trPr>
+        <w:tc>
+          <w:tcPr>
+            <w:tcBorders>
+              <w:top w:color="000000" w:space="0" w:sz="8" w:val="single"/>
+              <w:left w:color="000000" w:space="0" w:sz="8" w:val="single"/>
+              <w:bottom w:color="000000" w:space="0" w:sz="8" w:val="single"/>
+              <w:right w:color="000000" w:space="0" w:sz="8" w:val="single"/>
+            </w:tcBorders>
+            <w:tcMar>
+              <w:top w:w="100.0" w:type="dxa"/>
+              <w:left w:w="100.0" w:type="dxa"/>
+              <w:bottom w:w="100.0" w:type="dxa"/>
+              <w:right w:w="100.0" w:type="dxa"/>
+            </w:tcMar>
+            <w:vAlign w:val="center"/>
+          </w:tcPr>
+          <w:p>
+            <w:pPr>
+              <w:widowControl w:val="0"/>
+              <w:spacing w:after="380" w:line="411.42960000000005" w:lineRule="auto"/>
+              <w:rPr>
+                <w:rFonts w:ascii="Times New Roman" w:cs="Times New Roman" w:eastAsia="Times New Roman" w:hAnsi="Times New Roman"/>
+                <w:sz w:val="28"/>
+                <w:szCs w:val="28"/>
+              </w:rPr>
+            </w:pPr>
+            <w:r>
+              <w:rPr>
+                <w:rFonts w:ascii="Times New Roman" w:cs="Times New Roman" w:eastAsia="Times New Roman" w:hAnsi="Times New Roman"/>
+                <w:sz w:val="28"/>
+                <w:szCs w:val="28"/>
+                <w:rtl w:val="0"/>
+              </w:rPr>
+              <w:t xml:space="preserve">Написание прототипа</w:t>
+            </w:r>
+          </w:p>
+        </w:tc>
+        <w:tc>
+          <w:tcPr>
+            <w:tcBorders>
+              <w:top w:color="000000" w:space="0" w:sz="8" w:val="single"/>
+              <w:left w:color="000000" w:space="0" w:sz="8" w:val="single"/>
+              <w:bottom w:color="000000" w:space="0" w:sz="8" w:val="single"/>
+              <w:right w:color="000000" w:space="0" w:sz="8" w:val="single"/>
+            </w:tcBorders>
+            <w:tcMar>
+              <w:top w:w="100.0" w:type="dxa"/>
+              <w:left w:w="100.0" w:type="dxa"/>
+              <w:bottom w:w="100.0" w:type="dxa"/>
+              <w:right w:w="100.0" w:type="dxa"/>
+            </w:tcMar>
+            <w:vAlign w:val="center"/>
+          </w:tcPr>
+          <w:p>
+            <w:pPr>
+              <w:widowControl w:val="0"/>
+              <w:spacing w:after="380" w:line="411.42960000000005" w:lineRule="auto"/>
+              <w:rPr>
+                <w:rFonts w:ascii="Times New Roman" w:cs="Times New Roman" w:eastAsia="Times New Roman" w:hAnsi="Times New Roman"/>
+                <w:sz w:val="28"/>
+                <w:szCs w:val="28"/>
+              </w:rPr>
+            </w:pPr>
+            <w:r>
+              <w:rPr>
+                <w:rFonts w:ascii="Times New Roman" w:cs="Times New Roman" w:eastAsia="Times New Roman" w:hAnsi="Times New Roman"/>
+                <w:sz w:val="28"/>
+                <w:szCs w:val="28"/>
+                <w:rtl w:val="0"/>
+              </w:rPr>
+              <w:t xml:space="preserve">До 5 июля</w:t>
             </w:r>
           </w:p>
         </w:tc>
@@ -10653,7 +11078,7 @@
                 <w:szCs w:val="28"/>
                 <w:rtl w:val="0"/>
               </w:rPr>
-              <w:t xml:space="preserve">План разработки</w:t>
+              <w:t xml:space="preserve">Реализация алгоритма Косарайю</w:t>
             </w:r>
           </w:p>
         </w:tc>
@@ -10690,7 +11115,7 @@
                 <w:szCs w:val="28"/>
                 <w:rtl w:val="0"/>
               </w:rPr>
-              <w:t xml:space="preserve">До 3 июля</w:t>
+              <w:t xml:space="preserve">До 6 июля</w:t>
             </w:r>
           </w:p>
         </w:tc>
@@ -10733,7 +11158,7 @@
                 <w:szCs w:val="28"/>
                 <w:rtl w:val="0"/>
               </w:rPr>
-              <w:t xml:space="preserve">Написание прототипа</w:t>
+              <w:t xml:space="preserve">Объединение двух частей проекта</w:t>
             </w:r>
           </w:p>
         </w:tc>
@@ -10770,7 +11195,7 @@
                 <w:szCs w:val="28"/>
                 <w:rtl w:val="0"/>
               </w:rPr>
-              <w:t xml:space="preserve">До 5 июля</w:t>
+              <w:t xml:space="preserve">До 7 июля</w:t>
             </w:r>
           </w:p>
         </w:tc>
@@ -10813,7 +11238,7 @@
                 <w:szCs w:val="28"/>
                 <w:rtl w:val="0"/>
               </w:rPr>
-              <w:t xml:space="preserve">Реализация алгоритма Косарайю</w:t>
+              <w:t xml:space="preserve">Сдача 1-ой версии</w:t>
             </w:r>
           </w:p>
         </w:tc>
@@ -10850,7 +11275,7 @@
                 <w:szCs w:val="28"/>
                 <w:rtl w:val="0"/>
               </w:rPr>
-              <w:t xml:space="preserve">До 6 июля</w:t>
+              <w:t xml:space="preserve">7-8 июля</w:t>
             </w:r>
           </w:p>
         </w:tc>
@@ -10893,7 +11318,7 @@
                 <w:szCs w:val="28"/>
                 <w:rtl w:val="0"/>
               </w:rPr>
-              <w:t xml:space="preserve">Объединение двух частей проекта</w:t>
+              <w:t xml:space="preserve">Исправление замечаний и ошибок, реализация дополнительного функционала</w:t>
             </w:r>
           </w:p>
         </w:tc>
@@ -10930,167 +11355,7 @@
                 <w:szCs w:val="28"/>
                 <w:rtl w:val="0"/>
               </w:rPr>
-              <w:t xml:space="preserve">До 7 июля</w:t>
-            </w:r>
-          </w:p>
-        </w:tc>
-      </w:tr>
-      <w:tr>
-        <w:trPr>
-          <w:cantSplit w:val="0"/>
-          <w:tblHeader w:val="0"/>
-        </w:trPr>
-        <w:tc>
-          <w:tcPr>
-            <w:tcBorders>
-              <w:top w:color="000000" w:space="0" w:sz="8" w:val="single"/>
-              <w:left w:color="000000" w:space="0" w:sz="8" w:val="single"/>
-              <w:bottom w:color="000000" w:space="0" w:sz="8" w:val="single"/>
-              <w:right w:color="000000" w:space="0" w:sz="8" w:val="single"/>
-            </w:tcBorders>
-            <w:tcMar>
-              <w:top w:w="100.0" w:type="dxa"/>
-              <w:left w:w="100.0" w:type="dxa"/>
-              <w:bottom w:w="100.0" w:type="dxa"/>
-              <w:right w:w="100.0" w:type="dxa"/>
-            </w:tcMar>
-            <w:vAlign w:val="center"/>
-          </w:tcPr>
-          <w:p>
-            <w:pPr>
-              <w:widowControl w:val="0"/>
-              <w:spacing w:after="380" w:line="411.42960000000005" w:lineRule="auto"/>
-              <w:rPr>
-                <w:rFonts w:ascii="Times New Roman" w:cs="Times New Roman" w:eastAsia="Times New Roman" w:hAnsi="Times New Roman"/>
-                <w:sz w:val="28"/>
-                <w:szCs w:val="28"/>
-              </w:rPr>
-            </w:pPr>
-            <w:r>
-              <w:rPr>
-                <w:rFonts w:ascii="Times New Roman" w:cs="Times New Roman" w:eastAsia="Times New Roman" w:hAnsi="Times New Roman"/>
-                <w:sz w:val="28"/>
-                <w:szCs w:val="28"/>
-                <w:rtl w:val="0"/>
-              </w:rPr>
-              <w:t xml:space="preserve">Сдача 1-ой версии</w:t>
-            </w:r>
-          </w:p>
-        </w:tc>
-        <w:tc>
-          <w:tcPr>
-            <w:tcBorders>
-              <w:top w:color="000000" w:space="0" w:sz="8" w:val="single"/>
-              <w:left w:color="000000" w:space="0" w:sz="8" w:val="single"/>
-              <w:bottom w:color="000000" w:space="0" w:sz="8" w:val="single"/>
-              <w:right w:color="000000" w:space="0" w:sz="8" w:val="single"/>
-            </w:tcBorders>
-            <w:tcMar>
-              <w:top w:w="100.0" w:type="dxa"/>
-              <w:left w:w="100.0" w:type="dxa"/>
-              <w:bottom w:w="100.0" w:type="dxa"/>
-              <w:right w:w="100.0" w:type="dxa"/>
-            </w:tcMar>
-            <w:vAlign w:val="center"/>
-          </w:tcPr>
-          <w:p>
-            <w:pPr>
-              <w:widowControl w:val="0"/>
-              <w:spacing w:after="380" w:line="411.42960000000005" w:lineRule="auto"/>
-              <w:rPr>
-                <w:rFonts w:ascii="Times New Roman" w:cs="Times New Roman" w:eastAsia="Times New Roman" w:hAnsi="Times New Roman"/>
-                <w:sz w:val="28"/>
-                <w:szCs w:val="28"/>
-              </w:rPr>
-            </w:pPr>
-            <w:r>
-              <w:rPr>
-                <w:rFonts w:ascii="Times New Roman" w:cs="Times New Roman" w:eastAsia="Times New Roman" w:hAnsi="Times New Roman"/>
-                <w:sz w:val="28"/>
-                <w:szCs w:val="28"/>
-                <w:rtl w:val="0"/>
-              </w:rPr>
-              <w:t xml:space="preserve">7-8 июля</w:t>
-            </w:r>
-          </w:p>
-        </w:tc>
-      </w:tr>
-      <w:tr>
-        <w:trPr>
-          <w:cantSplit w:val="0"/>
-          <w:tblHeader w:val="0"/>
-        </w:trPr>
-        <w:tc>
-          <w:tcPr>
-            <w:tcBorders>
-              <w:top w:color="000000" w:space="0" w:sz="8" w:val="single"/>
-              <w:left w:color="000000" w:space="0" w:sz="8" w:val="single"/>
-              <w:bottom w:color="000000" w:space="0" w:sz="8" w:val="single"/>
-              <w:right w:color="000000" w:space="0" w:sz="8" w:val="single"/>
-            </w:tcBorders>
-            <w:tcMar>
-              <w:top w:w="100.0" w:type="dxa"/>
-              <w:left w:w="100.0" w:type="dxa"/>
-              <w:bottom w:w="100.0" w:type="dxa"/>
-              <w:right w:w="100.0" w:type="dxa"/>
-            </w:tcMar>
-            <w:vAlign w:val="center"/>
-          </w:tcPr>
-          <w:p>
-            <w:pPr>
-              <w:widowControl w:val="0"/>
-              <w:spacing w:after="380" w:line="411.42960000000005" w:lineRule="auto"/>
-              <w:rPr>
-                <w:rFonts w:ascii="Times New Roman" w:cs="Times New Roman" w:eastAsia="Times New Roman" w:hAnsi="Times New Roman"/>
-                <w:sz w:val="28"/>
-                <w:szCs w:val="28"/>
-              </w:rPr>
-            </w:pPr>
-            <w:r>
-              <w:rPr>
-                <w:rFonts w:ascii="Times New Roman" w:cs="Times New Roman" w:eastAsia="Times New Roman" w:hAnsi="Times New Roman"/>
-                <w:sz w:val="28"/>
-                <w:szCs w:val="28"/>
-                <w:rtl w:val="0"/>
-              </w:rPr>
-              <w:t xml:space="preserve">Исправление замечаний и ошибок, реализация дополнительного функционала</w:t>
-            </w:r>
-          </w:p>
-        </w:tc>
-        <w:tc>
-          <w:tcPr>
-            <w:tcBorders>
-              <w:top w:color="000000" w:space="0" w:sz="8" w:val="single"/>
-              <w:left w:color="000000" w:space="0" w:sz="8" w:val="single"/>
-              <w:bottom w:color="000000" w:space="0" w:sz="8" w:val="single"/>
-              <w:right w:color="000000" w:space="0" w:sz="8" w:val="single"/>
-            </w:tcBorders>
-            <w:tcMar>
-              <w:top w:w="100.0" w:type="dxa"/>
-              <w:left w:w="100.0" w:type="dxa"/>
-              <w:bottom w:w="100.0" w:type="dxa"/>
-              <w:right w:w="100.0" w:type="dxa"/>
-            </w:tcMar>
-            <w:vAlign w:val="center"/>
-          </w:tcPr>
-          <w:p>
-            <w:pPr>
-              <w:widowControl w:val="0"/>
-              <w:spacing w:after="380" w:line="411.42960000000005" w:lineRule="auto"/>
-              <w:rPr>
-                <w:rFonts w:ascii="Times New Roman" w:cs="Times New Roman" w:eastAsia="Times New Roman" w:hAnsi="Times New Roman"/>
-                <w:sz w:val="28"/>
-                <w:szCs w:val="28"/>
-              </w:rPr>
-            </w:pPr>
-            <w:r>
-              <w:rPr>
-                <w:rFonts w:ascii="Times New Roman" w:cs="Times New Roman" w:eastAsia="Times New Roman" w:hAnsi="Times New Roman"/>
-                <w:sz w:val="28"/>
-                <w:szCs w:val="28"/>
-                <w:rtl w:val="0"/>
-              </w:rPr>
-              <w:t xml:space="preserve">10-13 июля (возможно 8 июля)</w:t>
+              <w:t xml:space="preserve">10-13 июля </w:t>
             </w:r>
           </w:p>
         </w:tc>
@@ -11140,7 +11405,7 @@
         </w:pBdr>
         <w:shd w:fill="auto" w:val="clear"/>
         <w:spacing w:after="0" w:before="0" w:line="360" w:lineRule="auto"/>
-        <w:ind w:left="0" w:right="0" w:firstLine="0"/>
+        <w:ind w:left="0" w:right="0" w:firstLine="720"/>
         <w:jc w:val="both"/>
         <w:rPr>
           <w:rFonts w:ascii="Times New Roman" w:cs="Times New Roman" w:eastAsia="Times New Roman" w:hAnsi="Times New Roman"/>
@@ -13044,12 +13309,12 @@
           <wp:inline distB="114300" distT="114300" distL="114300" distR="114300">
             <wp:extent cx="6119820" cy="2692400"/>
             <wp:effectExtent b="0" l="0" r="0" t="0"/>
-            <wp:docPr id="2" name="image2.png"/>
+            <wp:docPr id="1" name="image3.png"/>
             <a:graphic>
               <a:graphicData uri="http://schemas.openxmlformats.org/drawingml/2006/picture">
                 <pic:pic>
                   <pic:nvPicPr>
-                    <pic:cNvPr id="0" name="image2.png"/>
+                    <pic:cNvPr id="0" name="image3.png"/>
                     <pic:cNvPicPr preferRelativeResize="0"/>
                   </pic:nvPicPr>
                   <pic:blipFill>

</xml_diff>

<commit_message>
the report has been corrected
</commit_message>
<xml_diff>
--- a/report.docx
+++ b/report.docx
@@ -8920,12 +8920,12 @@
           <wp:inline distB="114300" distT="114300" distL="114300" distR="114300">
             <wp:extent cx="5645700" cy="3834990"/>
             <wp:effectExtent b="0" l="0" r="0" t="0"/>
-            <wp:docPr id="2" name="image2.png"/>
+            <wp:docPr id="2" name="image1.png"/>
             <a:graphic>
               <a:graphicData uri="http://schemas.openxmlformats.org/drawingml/2006/picture">
                 <pic:pic>
                   <pic:nvPicPr>
-                    <pic:cNvPr id="0" name="image2.png"/>
+                    <pic:cNvPr id="0" name="image1.png"/>
                     <pic:cNvPicPr preferRelativeResize="0"/>
                   </pic:nvPicPr>
                   <pic:blipFill>
@@ -9007,11 +9007,856 @@
         <w:jc w:val="left"/>
         <w:rPr>
           <w:rFonts w:ascii="Times New Roman" w:cs="Times New Roman" w:eastAsia="Times New Roman" w:hAnsi="Times New Roman"/>
+          <w:sz w:val="28"/>
+          <w:szCs w:val="28"/>
+        </w:rPr>
+      </w:pPr>
+      <w:r>
+        <w:rPr>
+          <w:rtl w:val="0"/>
+        </w:rPr>
+      </w:r>
+    </w:p>
+    <w:p>
+      <w:pPr>
+        <w:keepNext w:val="0"/>
+        <w:keepLines w:val="0"/>
+        <w:pageBreakBefore w:val="0"/>
+        <w:widowControl w:val="1"/>
+        <w:pBdr>
+          <w:top w:space="0" w:sz="0" w:val="nil"/>
+          <w:left w:space="0" w:sz="0" w:val="nil"/>
+          <w:bottom w:space="0" w:sz="0" w:val="nil"/>
+          <w:right w:space="0" w:sz="0" w:val="nil"/>
+          <w:between w:space="0" w:sz="0" w:val="nil"/>
+        </w:pBdr>
+        <w:shd w:fill="auto" w:val="clear"/>
+        <w:spacing w:after="0" w:before="0" w:line="360" w:lineRule="auto"/>
+        <w:ind w:left="0" w:right="0" w:firstLine="720"/>
+        <w:jc w:val="both"/>
+        <w:rPr>
+          <w:rFonts w:ascii="Times New Roman" w:cs="Times New Roman" w:eastAsia="Times New Roman" w:hAnsi="Times New Roman"/>
+          <w:sz w:val="28"/>
+          <w:szCs w:val="28"/>
+        </w:rPr>
+      </w:pPr>
+      <w:r>
+        <w:rPr>
+          <w:rFonts w:ascii="Times New Roman" w:cs="Times New Roman" w:eastAsia="Times New Roman" w:hAnsi="Times New Roman"/>
+          <w:sz w:val="28"/>
+          <w:szCs w:val="28"/>
+          <w:rtl w:val="0"/>
+        </w:rPr>
+        <w:t xml:space="preserve">Функциональность программы:  </w:t>
+      </w:r>
+    </w:p>
+    <w:p>
+      <w:pPr>
+        <w:keepNext w:val="0"/>
+        <w:keepLines w:val="0"/>
+        <w:pageBreakBefore w:val="0"/>
+        <w:widowControl w:val="1"/>
+        <w:pBdr>
+          <w:top w:space="0" w:sz="0" w:val="nil"/>
+          <w:left w:space="0" w:sz="0" w:val="nil"/>
+          <w:bottom w:space="0" w:sz="0" w:val="nil"/>
+          <w:right w:space="0" w:sz="0" w:val="nil"/>
+          <w:between w:space="0" w:sz="0" w:val="nil"/>
+        </w:pBdr>
+        <w:shd w:fill="auto" w:val="clear"/>
+        <w:spacing w:after="0" w:before="0" w:line="360" w:lineRule="auto"/>
+        <w:ind w:left="0" w:right="0" w:firstLine="720"/>
+        <w:jc w:val="both"/>
+        <w:rPr>
+          <w:rFonts w:ascii="Times New Roman" w:cs="Times New Roman" w:eastAsia="Times New Roman" w:hAnsi="Times New Roman"/>
+          <w:sz w:val="28"/>
+          <w:szCs w:val="28"/>
+        </w:rPr>
+      </w:pPr>
+      <w:r>
+        <w:rPr>
+          <w:rFonts w:ascii="Times New Roman" w:cs="Times New Roman" w:eastAsia="Times New Roman" w:hAnsi="Times New Roman"/>
+          <w:sz w:val="28"/>
+          <w:szCs w:val="28"/>
+          <w:rtl w:val="0"/>
+        </w:rPr>
+        <w:t xml:space="preserve">1. Кнопка "Очистить":   </w:t>
+      </w:r>
+    </w:p>
+    <w:p>
+      <w:pPr>
+        <w:keepNext w:val="0"/>
+        <w:keepLines w:val="0"/>
+        <w:pageBreakBefore w:val="0"/>
+        <w:widowControl w:val="1"/>
+        <w:pBdr>
+          <w:top w:space="0" w:sz="0" w:val="nil"/>
+          <w:left w:space="0" w:sz="0" w:val="nil"/>
+          <w:bottom w:space="0" w:sz="0" w:val="nil"/>
+          <w:right w:space="0" w:sz="0" w:val="nil"/>
+          <w:between w:space="0" w:sz="0" w:val="nil"/>
+        </w:pBdr>
+        <w:shd w:fill="auto" w:val="clear"/>
+        <w:spacing w:after="0" w:before="0" w:line="360" w:lineRule="auto"/>
+        <w:ind w:left="0" w:right="0" w:firstLine="720"/>
+        <w:jc w:val="both"/>
+        <w:rPr>
+          <w:rFonts w:ascii="Times New Roman" w:cs="Times New Roman" w:eastAsia="Times New Roman" w:hAnsi="Times New Roman"/>
+          <w:sz w:val="28"/>
+          <w:szCs w:val="28"/>
+        </w:rPr>
+      </w:pPr>
+      <w:r>
+        <w:rPr>
+          <w:rFonts w:ascii="Times New Roman" w:cs="Times New Roman" w:eastAsia="Times New Roman" w:hAnsi="Times New Roman"/>
+          <w:sz w:val="28"/>
+          <w:szCs w:val="28"/>
+          <w:rtl w:val="0"/>
+        </w:rPr>
+        <w:t xml:space="preserve">При нажатии данной кнопки весь граф на холсте будет удален. Все вершины и ребра, отображаемые на холсте, будут удалены, и холст будет очищен.  </w:t>
+      </w:r>
+    </w:p>
+    <w:p>
+      <w:pPr>
+        <w:keepNext w:val="0"/>
+        <w:keepLines w:val="0"/>
+        <w:pageBreakBefore w:val="0"/>
+        <w:widowControl w:val="1"/>
+        <w:pBdr>
+          <w:top w:space="0" w:sz="0" w:val="nil"/>
+          <w:left w:space="0" w:sz="0" w:val="nil"/>
+          <w:bottom w:space="0" w:sz="0" w:val="nil"/>
+          <w:right w:space="0" w:sz="0" w:val="nil"/>
+          <w:between w:space="0" w:sz="0" w:val="nil"/>
+        </w:pBdr>
+        <w:shd w:fill="auto" w:val="clear"/>
+        <w:spacing w:after="0" w:before="0" w:line="360" w:lineRule="auto"/>
+        <w:ind w:left="0" w:right="0" w:firstLine="720"/>
+        <w:jc w:val="both"/>
+        <w:rPr>
+          <w:rFonts w:ascii="Times New Roman" w:cs="Times New Roman" w:eastAsia="Times New Roman" w:hAnsi="Times New Roman"/>
+          <w:sz w:val="28"/>
+          <w:szCs w:val="28"/>
+        </w:rPr>
+      </w:pPr>
+      <w:r>
+        <w:rPr>
+          <w:rFonts w:ascii="Times New Roman" w:cs="Times New Roman" w:eastAsia="Times New Roman" w:hAnsi="Times New Roman"/>
+          <w:sz w:val="28"/>
+          <w:szCs w:val="28"/>
+          <w:rtl w:val="0"/>
+        </w:rPr>
+        <w:t xml:space="preserve">2. Кнопка "Добавить ребро":    </w:t>
+      </w:r>
+    </w:p>
+    <w:p>
+      <w:pPr>
+        <w:keepNext w:val="0"/>
+        <w:keepLines w:val="0"/>
+        <w:pageBreakBefore w:val="0"/>
+        <w:widowControl w:val="1"/>
+        <w:pBdr>
+          <w:top w:space="0" w:sz="0" w:val="nil"/>
+          <w:left w:space="0" w:sz="0" w:val="nil"/>
+          <w:bottom w:space="0" w:sz="0" w:val="nil"/>
+          <w:right w:space="0" w:sz="0" w:val="nil"/>
+          <w:between w:space="0" w:sz="0" w:val="nil"/>
+        </w:pBdr>
+        <w:shd w:fill="auto" w:val="clear"/>
+        <w:spacing w:after="0" w:before="0" w:line="360" w:lineRule="auto"/>
+        <w:ind w:left="0" w:right="0" w:firstLine="720"/>
+        <w:jc w:val="both"/>
+        <w:rPr>
+          <w:rFonts w:ascii="Times New Roman" w:cs="Times New Roman" w:eastAsia="Times New Roman" w:hAnsi="Times New Roman"/>
+          <w:sz w:val="28"/>
+          <w:szCs w:val="28"/>
+        </w:rPr>
+      </w:pPr>
+      <w:r>
+        <w:rPr>
+          <w:rFonts w:ascii="Times New Roman" w:cs="Times New Roman" w:eastAsia="Times New Roman" w:hAnsi="Times New Roman"/>
+          <w:sz w:val="28"/>
+          <w:szCs w:val="28"/>
+          <w:rtl w:val="0"/>
+        </w:rPr>
+        <w:t xml:space="preserve">Для соединения двух вершин необходимо выполнить следующие шаги:      </w:t>
+      </w:r>
+    </w:p>
+    <w:p>
+      <w:pPr>
+        <w:keepNext w:val="0"/>
+        <w:keepLines w:val="0"/>
+        <w:pageBreakBefore w:val="0"/>
+        <w:widowControl w:val="1"/>
+        <w:pBdr>
+          <w:top w:space="0" w:sz="0" w:val="nil"/>
+          <w:left w:space="0" w:sz="0" w:val="nil"/>
+          <w:bottom w:space="0" w:sz="0" w:val="nil"/>
+          <w:right w:space="0" w:sz="0" w:val="nil"/>
+          <w:between w:space="0" w:sz="0" w:val="nil"/>
+        </w:pBdr>
+        <w:shd w:fill="auto" w:val="clear"/>
+        <w:spacing w:after="0" w:before="0" w:line="360" w:lineRule="auto"/>
+        <w:ind w:left="0" w:right="0" w:firstLine="720"/>
+        <w:jc w:val="both"/>
+        <w:rPr>
+          <w:rFonts w:ascii="Times New Roman" w:cs="Times New Roman" w:eastAsia="Times New Roman" w:hAnsi="Times New Roman"/>
+          <w:sz w:val="28"/>
+          <w:szCs w:val="28"/>
+        </w:rPr>
+      </w:pPr>
+      <w:r>
+        <w:rPr>
+          <w:rFonts w:ascii="Times New Roman" w:cs="Times New Roman" w:eastAsia="Times New Roman" w:hAnsi="Times New Roman"/>
+          <w:sz w:val="28"/>
+          <w:szCs w:val="28"/>
+          <w:rtl w:val="0"/>
+        </w:rPr>
+        <w:t xml:space="preserve">1. Выделите одну вершину, щелкнув на нее.      </w:t>
+      </w:r>
+    </w:p>
+    <w:p>
+      <w:pPr>
+        <w:keepNext w:val="0"/>
+        <w:keepLines w:val="0"/>
+        <w:pageBreakBefore w:val="0"/>
+        <w:widowControl w:val="1"/>
+        <w:pBdr>
+          <w:top w:space="0" w:sz="0" w:val="nil"/>
+          <w:left w:space="0" w:sz="0" w:val="nil"/>
+          <w:bottom w:space="0" w:sz="0" w:val="nil"/>
+          <w:right w:space="0" w:sz="0" w:val="nil"/>
+          <w:between w:space="0" w:sz="0" w:val="nil"/>
+        </w:pBdr>
+        <w:shd w:fill="auto" w:val="clear"/>
+        <w:spacing w:after="0" w:before="0" w:line="360" w:lineRule="auto"/>
+        <w:ind w:left="0" w:right="0" w:firstLine="720"/>
+        <w:jc w:val="both"/>
+        <w:rPr>
+          <w:rFonts w:ascii="Times New Roman" w:cs="Times New Roman" w:eastAsia="Times New Roman" w:hAnsi="Times New Roman"/>
+          <w:sz w:val="28"/>
+          <w:szCs w:val="28"/>
+        </w:rPr>
+      </w:pPr>
+      <w:r>
+        <w:rPr>
+          <w:rFonts w:ascii="Times New Roman" w:cs="Times New Roman" w:eastAsia="Times New Roman" w:hAnsi="Times New Roman"/>
+          <w:sz w:val="28"/>
+          <w:szCs w:val="28"/>
+          <w:rtl w:val="0"/>
+        </w:rPr>
+        <w:t xml:space="preserve">2. Выделите вторую вершину, щелкнув на нее.     </w:t>
+      </w:r>
+    </w:p>
+    <w:p>
+      <w:pPr>
+        <w:keepNext w:val="0"/>
+        <w:keepLines w:val="0"/>
+        <w:pageBreakBefore w:val="0"/>
+        <w:widowControl w:val="1"/>
+        <w:pBdr>
+          <w:top w:space="0" w:sz="0" w:val="nil"/>
+          <w:left w:space="0" w:sz="0" w:val="nil"/>
+          <w:bottom w:space="0" w:sz="0" w:val="nil"/>
+          <w:right w:space="0" w:sz="0" w:val="nil"/>
+          <w:between w:space="0" w:sz="0" w:val="nil"/>
+        </w:pBdr>
+        <w:shd w:fill="auto" w:val="clear"/>
+        <w:spacing w:after="0" w:before="0" w:line="360" w:lineRule="auto"/>
+        <w:ind w:left="0" w:right="0" w:firstLine="720"/>
+        <w:jc w:val="both"/>
+        <w:rPr>
+          <w:rFonts w:ascii="Times New Roman" w:cs="Times New Roman" w:eastAsia="Times New Roman" w:hAnsi="Times New Roman"/>
+          <w:sz w:val="28"/>
+          <w:szCs w:val="28"/>
+        </w:rPr>
+      </w:pPr>
+      <w:r>
+        <w:rPr>
+          <w:rFonts w:ascii="Times New Roman" w:cs="Times New Roman" w:eastAsia="Times New Roman" w:hAnsi="Times New Roman"/>
+          <w:sz w:val="28"/>
+          <w:szCs w:val="28"/>
+          <w:rtl w:val="0"/>
+        </w:rPr>
+        <w:t xml:space="preserve">3. После выполнения этих шагов между выделенными вершинами будет установлено ребро.   </w:t>
+      </w:r>
+    </w:p>
+    <w:p>
+      <w:pPr>
+        <w:keepNext w:val="0"/>
+        <w:keepLines w:val="0"/>
+        <w:pageBreakBefore w:val="0"/>
+        <w:widowControl w:val="1"/>
+        <w:pBdr>
+          <w:top w:space="0" w:sz="0" w:val="nil"/>
+          <w:left w:space="0" w:sz="0" w:val="nil"/>
+          <w:bottom w:space="0" w:sz="0" w:val="nil"/>
+          <w:right w:space="0" w:sz="0" w:val="nil"/>
+          <w:between w:space="0" w:sz="0" w:val="nil"/>
+        </w:pBdr>
+        <w:shd w:fill="auto" w:val="clear"/>
+        <w:spacing w:after="0" w:before="0" w:line="360" w:lineRule="auto"/>
+        <w:ind w:left="0" w:right="0" w:firstLine="720"/>
+        <w:jc w:val="both"/>
+        <w:rPr>
+          <w:rFonts w:ascii="Times New Roman" w:cs="Times New Roman" w:eastAsia="Times New Roman" w:hAnsi="Times New Roman"/>
+          <w:sz w:val="28"/>
+          <w:szCs w:val="28"/>
+        </w:rPr>
+      </w:pPr>
+      <w:r>
+        <w:rPr>
+          <w:rFonts w:ascii="Times New Roman" w:cs="Times New Roman" w:eastAsia="Times New Roman" w:hAnsi="Times New Roman"/>
+          <w:sz w:val="28"/>
+          <w:szCs w:val="28"/>
+          <w:rtl w:val="0"/>
+        </w:rPr>
+        <w:t xml:space="preserve"> Ребро будет нарисовано между выбранными вершинами на холсте.  </w:t>
+      </w:r>
+    </w:p>
+    <w:p>
+      <w:pPr>
+        <w:keepNext w:val="0"/>
+        <w:keepLines w:val="0"/>
+        <w:pageBreakBefore w:val="0"/>
+        <w:widowControl w:val="1"/>
+        <w:pBdr>
+          <w:top w:space="0" w:sz="0" w:val="nil"/>
+          <w:left w:space="0" w:sz="0" w:val="nil"/>
+          <w:bottom w:space="0" w:sz="0" w:val="nil"/>
+          <w:right w:space="0" w:sz="0" w:val="nil"/>
+          <w:between w:space="0" w:sz="0" w:val="nil"/>
+        </w:pBdr>
+        <w:shd w:fill="auto" w:val="clear"/>
+        <w:spacing w:after="0" w:before="0" w:line="360" w:lineRule="auto"/>
+        <w:ind w:left="0" w:right="0" w:firstLine="720"/>
+        <w:jc w:val="both"/>
+        <w:rPr>
+          <w:rFonts w:ascii="Times New Roman" w:cs="Times New Roman" w:eastAsia="Times New Roman" w:hAnsi="Times New Roman"/>
+          <w:sz w:val="28"/>
+          <w:szCs w:val="28"/>
+        </w:rPr>
+      </w:pPr>
+      <w:r>
+        <w:rPr>
+          <w:rFonts w:ascii="Times New Roman" w:cs="Times New Roman" w:eastAsia="Times New Roman" w:hAnsi="Times New Roman"/>
+          <w:sz w:val="28"/>
+          <w:szCs w:val="28"/>
+          <w:rtl w:val="0"/>
+        </w:rPr>
+        <w:t xml:space="preserve">Текстовые пояснения при этом также будут отображаться на графическом интерфейсе. Для удобства, первая вершина выделяется цветом.</w:t>
+      </w:r>
+    </w:p>
+    <w:p>
+      <w:pPr>
+        <w:keepNext w:val="0"/>
+        <w:keepLines w:val="0"/>
+        <w:pageBreakBefore w:val="0"/>
+        <w:widowControl w:val="1"/>
+        <w:pBdr>
+          <w:top w:space="0" w:sz="0" w:val="nil"/>
+          <w:left w:space="0" w:sz="0" w:val="nil"/>
+          <w:bottom w:space="0" w:sz="0" w:val="nil"/>
+          <w:right w:space="0" w:sz="0" w:val="nil"/>
+          <w:between w:space="0" w:sz="0" w:val="nil"/>
+        </w:pBdr>
+        <w:shd w:fill="auto" w:val="clear"/>
+        <w:spacing w:after="0" w:before="0" w:line="360" w:lineRule="auto"/>
+        <w:ind w:left="0" w:right="0" w:firstLine="720"/>
+        <w:jc w:val="both"/>
+        <w:rPr>
+          <w:rFonts w:ascii="Times New Roman" w:cs="Times New Roman" w:eastAsia="Times New Roman" w:hAnsi="Times New Roman"/>
+          <w:sz w:val="28"/>
+          <w:szCs w:val="28"/>
+        </w:rPr>
+      </w:pPr>
+      <w:r>
+        <w:rPr>
+          <w:rFonts w:ascii="Times New Roman" w:cs="Times New Roman" w:eastAsia="Times New Roman" w:hAnsi="Times New Roman"/>
+          <w:sz w:val="28"/>
+          <w:szCs w:val="28"/>
+          <w:rtl w:val="0"/>
+        </w:rPr>
+        <w:t xml:space="preserve">3. Кнопка "Удалить вершину":    </w:t>
+      </w:r>
+    </w:p>
+    <w:p>
+      <w:pPr>
+        <w:keepNext w:val="0"/>
+        <w:keepLines w:val="0"/>
+        <w:pageBreakBefore w:val="0"/>
+        <w:widowControl w:val="1"/>
+        <w:pBdr>
+          <w:top w:space="0" w:sz="0" w:val="nil"/>
+          <w:left w:space="0" w:sz="0" w:val="nil"/>
+          <w:bottom w:space="0" w:sz="0" w:val="nil"/>
+          <w:right w:space="0" w:sz="0" w:val="nil"/>
+          <w:between w:space="0" w:sz="0" w:val="nil"/>
+        </w:pBdr>
+        <w:shd w:fill="auto" w:val="clear"/>
+        <w:spacing w:after="0" w:before="0" w:line="360" w:lineRule="auto"/>
+        <w:ind w:left="0" w:right="0" w:firstLine="720"/>
+        <w:jc w:val="both"/>
+        <w:rPr>
+          <w:rFonts w:ascii="Times New Roman" w:cs="Times New Roman" w:eastAsia="Times New Roman" w:hAnsi="Times New Roman"/>
+          <w:sz w:val="28"/>
+          <w:szCs w:val="28"/>
+        </w:rPr>
+      </w:pPr>
+      <w:r>
+        <w:rPr>
+          <w:rFonts w:ascii="Times New Roman" w:cs="Times New Roman" w:eastAsia="Times New Roman" w:hAnsi="Times New Roman"/>
+          <w:sz w:val="28"/>
+          <w:szCs w:val="28"/>
+          <w:rtl w:val="0"/>
+        </w:rPr>
+        <w:t xml:space="preserve">При нажатии данной кнопки будет удалена выбранная вершина и все ребра, связанные с этой вершиной. Щелчок на вершину, которую нужно удалить, выберет ее и все соединенные с ней ребра будут также удалены.  При этом будет отображаться текстовое пояснение с просьбой кликнуть на вершину.</w:t>
+      </w:r>
+    </w:p>
+    <w:p>
+      <w:pPr>
+        <w:spacing w:line="360" w:lineRule="auto"/>
+        <w:ind w:firstLine="720"/>
+        <w:jc w:val="both"/>
+        <w:rPr>
+          <w:rFonts w:ascii="Times New Roman" w:cs="Times New Roman" w:eastAsia="Times New Roman" w:hAnsi="Times New Roman"/>
+          <w:sz w:val="28"/>
+          <w:szCs w:val="28"/>
+        </w:rPr>
+      </w:pPr>
+      <w:r>
+        <w:rPr>
+          <w:rFonts w:ascii="Times New Roman" w:cs="Times New Roman" w:eastAsia="Times New Roman" w:hAnsi="Times New Roman"/>
+          <w:sz w:val="28"/>
+          <w:szCs w:val="28"/>
+          <w:rtl w:val="0"/>
+        </w:rPr>
+        <w:t xml:space="preserve">4. Кнопка "Удалить ребро":    </w:t>
+      </w:r>
+    </w:p>
+    <w:p>
+      <w:pPr>
+        <w:spacing w:line="360" w:lineRule="auto"/>
+        <w:ind w:firstLine="720"/>
+        <w:jc w:val="both"/>
+        <w:rPr>
+          <w:rFonts w:ascii="Times New Roman" w:cs="Times New Roman" w:eastAsia="Times New Roman" w:hAnsi="Times New Roman"/>
+          <w:sz w:val="28"/>
+          <w:szCs w:val="28"/>
+        </w:rPr>
+      </w:pPr>
+      <w:r>
+        <w:rPr>
+          <w:rFonts w:ascii="Times New Roman" w:cs="Times New Roman" w:eastAsia="Times New Roman" w:hAnsi="Times New Roman"/>
+          <w:sz w:val="28"/>
+          <w:szCs w:val="28"/>
+          <w:rtl w:val="0"/>
+        </w:rPr>
+        <w:t xml:space="preserve">Для удаления ребра между двумя вершинами необходимо выполнить следующие шаги:      </w:t>
+      </w:r>
+    </w:p>
+    <w:p>
+      <w:pPr>
+        <w:spacing w:line="360" w:lineRule="auto"/>
+        <w:ind w:firstLine="720"/>
+        <w:jc w:val="both"/>
+        <w:rPr>
+          <w:rFonts w:ascii="Times New Roman" w:cs="Times New Roman" w:eastAsia="Times New Roman" w:hAnsi="Times New Roman"/>
+          <w:sz w:val="28"/>
+          <w:szCs w:val="28"/>
+        </w:rPr>
+      </w:pPr>
+      <w:r>
+        <w:rPr>
+          <w:rFonts w:ascii="Times New Roman" w:cs="Times New Roman" w:eastAsia="Times New Roman" w:hAnsi="Times New Roman"/>
+          <w:sz w:val="28"/>
+          <w:szCs w:val="28"/>
+          <w:rtl w:val="0"/>
+        </w:rPr>
+        <w:t xml:space="preserve">1. Выделите одну вершину, щелкнув на нее.      </w:t>
+      </w:r>
+    </w:p>
+    <w:p>
+      <w:pPr>
+        <w:spacing w:line="360" w:lineRule="auto"/>
+        <w:ind w:firstLine="720"/>
+        <w:jc w:val="both"/>
+        <w:rPr>
+          <w:rFonts w:ascii="Times New Roman" w:cs="Times New Roman" w:eastAsia="Times New Roman" w:hAnsi="Times New Roman"/>
+          <w:sz w:val="28"/>
+          <w:szCs w:val="28"/>
+        </w:rPr>
+      </w:pPr>
+      <w:r>
+        <w:rPr>
+          <w:rFonts w:ascii="Times New Roman" w:cs="Times New Roman" w:eastAsia="Times New Roman" w:hAnsi="Times New Roman"/>
+          <w:sz w:val="28"/>
+          <w:szCs w:val="28"/>
+          <w:rtl w:val="0"/>
+        </w:rPr>
+        <w:t xml:space="preserve">2. Выделите вторую вершину, щелкнув на нее.     </w:t>
+      </w:r>
+    </w:p>
+    <w:p>
+      <w:pPr>
+        <w:spacing w:line="360" w:lineRule="auto"/>
+        <w:ind w:firstLine="720"/>
+        <w:jc w:val="both"/>
+        <w:rPr>
+          <w:rFonts w:ascii="Times New Roman" w:cs="Times New Roman" w:eastAsia="Times New Roman" w:hAnsi="Times New Roman"/>
+          <w:sz w:val="28"/>
+          <w:szCs w:val="28"/>
+        </w:rPr>
+      </w:pPr>
+      <w:r>
+        <w:rPr>
+          <w:rFonts w:ascii="Times New Roman" w:cs="Times New Roman" w:eastAsia="Times New Roman" w:hAnsi="Times New Roman"/>
+          <w:sz w:val="28"/>
+          <w:szCs w:val="28"/>
+          <w:rtl w:val="0"/>
+        </w:rPr>
+        <w:t xml:space="preserve">3. После выполнения этих шагов между выделенными вершинами будет удалено ребро, если оно существует.   </w:t>
+      </w:r>
+    </w:p>
+    <w:p>
+      <w:pPr>
+        <w:spacing w:line="360" w:lineRule="auto"/>
+        <w:ind w:firstLine="720"/>
+        <w:jc w:val="both"/>
+        <w:rPr>
+          <w:rFonts w:ascii="Times New Roman" w:cs="Times New Roman" w:eastAsia="Times New Roman" w:hAnsi="Times New Roman"/>
+          <w:sz w:val="28"/>
+          <w:szCs w:val="28"/>
+        </w:rPr>
+      </w:pPr>
+      <w:r>
+        <w:rPr>
+          <w:rFonts w:ascii="Times New Roman" w:cs="Times New Roman" w:eastAsia="Times New Roman" w:hAnsi="Times New Roman"/>
+          <w:sz w:val="28"/>
+          <w:szCs w:val="28"/>
+          <w:rtl w:val="0"/>
+        </w:rPr>
+        <w:t xml:space="preserve">Текстовые пояснения при этом также будут отображаться на графическом интерфейсе. Для удобства, первая вершина выделяется цветом.</w:t>
+      </w:r>
+    </w:p>
+    <w:p>
+      <w:pPr>
+        <w:keepNext w:val="0"/>
+        <w:keepLines w:val="0"/>
+        <w:pageBreakBefore w:val="0"/>
+        <w:widowControl w:val="1"/>
+        <w:pBdr>
+          <w:top w:space="0" w:sz="0" w:val="nil"/>
+          <w:left w:space="0" w:sz="0" w:val="nil"/>
+          <w:bottom w:space="0" w:sz="0" w:val="nil"/>
+          <w:right w:space="0" w:sz="0" w:val="nil"/>
+          <w:between w:space="0" w:sz="0" w:val="nil"/>
+        </w:pBdr>
+        <w:shd w:fill="auto" w:val="clear"/>
+        <w:spacing w:after="0" w:before="0" w:line="360" w:lineRule="auto"/>
+        <w:ind w:left="0" w:right="0" w:firstLine="720"/>
+        <w:jc w:val="both"/>
+        <w:rPr>
+          <w:rFonts w:ascii="Times New Roman" w:cs="Times New Roman" w:eastAsia="Times New Roman" w:hAnsi="Times New Roman"/>
+          <w:sz w:val="28"/>
+          <w:szCs w:val="28"/>
+        </w:rPr>
+      </w:pPr>
+      <w:r>
+        <w:rPr>
+          <w:rFonts w:ascii="Times New Roman" w:cs="Times New Roman" w:eastAsia="Times New Roman" w:hAnsi="Times New Roman"/>
+          <w:sz w:val="28"/>
+          <w:szCs w:val="28"/>
+          <w:rtl w:val="0"/>
+        </w:rPr>
+        <w:t xml:space="preserve">5. Кнопка "Вычислить":    </w:t>
+      </w:r>
+    </w:p>
+    <w:p>
+      <w:pPr>
+        <w:keepNext w:val="0"/>
+        <w:keepLines w:val="0"/>
+        <w:pageBreakBefore w:val="0"/>
+        <w:widowControl w:val="1"/>
+        <w:pBdr>
+          <w:top w:space="0" w:sz="0" w:val="nil"/>
+          <w:left w:space="0" w:sz="0" w:val="nil"/>
+          <w:bottom w:space="0" w:sz="0" w:val="nil"/>
+          <w:right w:space="0" w:sz="0" w:val="nil"/>
+          <w:between w:space="0" w:sz="0" w:val="nil"/>
+        </w:pBdr>
+        <w:shd w:fill="auto" w:val="clear"/>
+        <w:spacing w:after="0" w:before="0" w:line="360" w:lineRule="auto"/>
+        <w:ind w:left="0" w:right="0" w:firstLine="720"/>
+        <w:jc w:val="both"/>
+        <w:rPr>
+          <w:rFonts w:ascii="Times New Roman" w:cs="Times New Roman" w:eastAsia="Times New Roman" w:hAnsi="Times New Roman"/>
+          <w:sz w:val="28"/>
+          <w:szCs w:val="28"/>
+        </w:rPr>
+      </w:pPr>
+      <w:r>
+        <w:rPr>
+          <w:rFonts w:ascii="Times New Roman" w:cs="Times New Roman" w:eastAsia="Times New Roman" w:hAnsi="Times New Roman"/>
+          <w:sz w:val="28"/>
+          <w:szCs w:val="28"/>
+          <w:rtl w:val="0"/>
+        </w:rPr>
+        <w:t xml:space="preserve">При нажатии данной кнопки будет запущен алгоритм Косарайю для поиска сильно связных компонент графа. После нажатия на холсте будет представлен первый шаг алгоритма. Выводиться текстовое пояснение, что агоритм был запущен и объяснение того, что произошло на первом шаге. Также при нажатии этой кнопки, кнопки, ответственные за удаление/добавление ребер и вершин, становятся недоступными, пока не будут выполнены все шаги алгоритма.</w:t>
+      </w:r>
+    </w:p>
+    <w:p>
+      <w:pPr>
+        <w:keepNext w:val="0"/>
+        <w:keepLines w:val="0"/>
+        <w:pageBreakBefore w:val="0"/>
+        <w:widowControl w:val="1"/>
+        <w:pBdr>
+          <w:top w:space="0" w:sz="0" w:val="nil"/>
+          <w:left w:space="0" w:sz="0" w:val="nil"/>
+          <w:bottom w:space="0" w:sz="0" w:val="nil"/>
+          <w:right w:space="0" w:sz="0" w:val="nil"/>
+          <w:between w:space="0" w:sz="0" w:val="nil"/>
+        </w:pBdr>
+        <w:shd w:fill="auto" w:val="clear"/>
+        <w:spacing w:after="0" w:before="0" w:line="360" w:lineRule="auto"/>
+        <w:ind w:left="0" w:right="0" w:firstLine="720"/>
+        <w:jc w:val="both"/>
+        <w:rPr>
+          <w:rFonts w:ascii="Times New Roman" w:cs="Times New Roman" w:eastAsia="Times New Roman" w:hAnsi="Times New Roman"/>
+          <w:sz w:val="28"/>
+          <w:szCs w:val="28"/>
+        </w:rPr>
+      </w:pPr>
+      <w:r>
+        <w:rPr>
+          <w:rFonts w:ascii="Times New Roman" w:cs="Times New Roman" w:eastAsia="Times New Roman" w:hAnsi="Times New Roman"/>
+          <w:sz w:val="28"/>
+          <w:szCs w:val="28"/>
+          <w:rtl w:val="0"/>
+        </w:rPr>
+        <w:t xml:space="preserve">6. Кнопка "Файл":    </w:t>
+      </w:r>
+    </w:p>
+    <w:p>
+      <w:pPr>
+        <w:keepNext w:val="0"/>
+        <w:keepLines w:val="0"/>
+        <w:pageBreakBefore w:val="0"/>
+        <w:widowControl w:val="1"/>
+        <w:pBdr>
+          <w:top w:space="0" w:sz="0" w:val="nil"/>
+          <w:left w:space="0" w:sz="0" w:val="nil"/>
+          <w:bottom w:space="0" w:sz="0" w:val="nil"/>
+          <w:right w:space="0" w:sz="0" w:val="nil"/>
+          <w:between w:space="0" w:sz="0" w:val="nil"/>
+        </w:pBdr>
+        <w:shd w:fill="auto" w:val="clear"/>
+        <w:spacing w:after="0" w:before="0" w:line="360" w:lineRule="auto"/>
+        <w:ind w:left="0" w:right="0" w:firstLine="720"/>
+        <w:jc w:val="both"/>
+        <w:rPr>
+          <w:rFonts w:ascii="Times New Roman" w:cs="Times New Roman" w:eastAsia="Times New Roman" w:hAnsi="Times New Roman"/>
+          <w:sz w:val="28"/>
+          <w:szCs w:val="28"/>
+        </w:rPr>
+      </w:pPr>
+      <w:r>
+        <w:rPr>
+          <w:rFonts w:ascii="Times New Roman" w:cs="Times New Roman" w:eastAsia="Times New Roman" w:hAnsi="Times New Roman"/>
+          <w:sz w:val="28"/>
+          <w:szCs w:val="28"/>
+          <w:rtl w:val="0"/>
+        </w:rPr>
+        <w:t xml:space="preserve">При нажатии данной кнопки открывается проводник для выбора файла.    Пользователь может выбрать файл, содержащий описание графа в виде списка ребер. Выбранный файл будет загружен, и граф из файла будет отображен на холсте.  </w:t>
+      </w:r>
+    </w:p>
+    <w:p>
+      <w:pPr>
+        <w:spacing w:line="360" w:lineRule="auto"/>
+        <w:ind w:firstLine="720"/>
+        <w:jc w:val="both"/>
+        <w:rPr>
+          <w:rFonts w:ascii="Times New Roman" w:cs="Times New Roman" w:eastAsia="Times New Roman" w:hAnsi="Times New Roman"/>
+          <w:sz w:val="28"/>
+          <w:szCs w:val="28"/>
+        </w:rPr>
+      </w:pPr>
+      <w:r>
+        <w:rPr>
+          <w:rFonts w:ascii="Times New Roman" w:cs="Times New Roman" w:eastAsia="Times New Roman" w:hAnsi="Times New Roman"/>
+          <w:sz w:val="28"/>
+          <w:szCs w:val="28"/>
+          <w:rtl w:val="0"/>
+        </w:rPr>
+        <w:t xml:space="preserve">7. Кнопка "Следующий шаг":    </w:t>
+      </w:r>
+    </w:p>
+    <w:p>
+      <w:pPr>
+        <w:spacing w:line="360" w:lineRule="auto"/>
+        <w:ind w:firstLine="720"/>
+        <w:jc w:val="both"/>
+        <w:rPr>
+          <w:rFonts w:ascii="Times New Roman" w:cs="Times New Roman" w:eastAsia="Times New Roman" w:hAnsi="Times New Roman"/>
+          <w:sz w:val="28"/>
+          <w:szCs w:val="28"/>
+        </w:rPr>
+      </w:pPr>
+      <w:r>
+        <w:rPr>
+          <w:rFonts w:ascii="Times New Roman" w:cs="Times New Roman" w:eastAsia="Times New Roman" w:hAnsi="Times New Roman"/>
+          <w:sz w:val="28"/>
+          <w:szCs w:val="28"/>
+          <w:rtl w:val="0"/>
+        </w:rPr>
+        <w:t xml:space="preserve">При нажатии данной кнопки происходит переход к следующему шагу алгоритма. При этом выводятся текстовые пояснения того, какие изменения произошли на данном шаге. Если был выполнен последний шаг алгоритма, то выполнение алгоритма завершаются и кнопки, ответственные за удаление/добавление ребер и вершин, вновь становятся доступными.</w:t>
+      </w:r>
+    </w:p>
+    <w:p>
+      <w:pPr>
+        <w:spacing w:line="360" w:lineRule="auto"/>
+        <w:ind w:firstLine="720"/>
+        <w:jc w:val="both"/>
+        <w:rPr>
+          <w:rFonts w:ascii="Times New Roman" w:cs="Times New Roman" w:eastAsia="Times New Roman" w:hAnsi="Times New Roman"/>
+          <w:sz w:val="28"/>
+          <w:szCs w:val="28"/>
+        </w:rPr>
+      </w:pPr>
+      <w:r>
+        <w:rPr>
+          <w:rFonts w:ascii="Times New Roman" w:cs="Times New Roman" w:eastAsia="Times New Roman" w:hAnsi="Times New Roman"/>
+          <w:sz w:val="28"/>
+          <w:szCs w:val="28"/>
+          <w:rtl w:val="0"/>
+        </w:rPr>
+        <w:t xml:space="preserve">8. Кнопка "Результат":    </w:t>
+      </w:r>
+    </w:p>
+    <w:p>
+      <w:pPr>
+        <w:spacing w:line="360" w:lineRule="auto"/>
+        <w:ind w:firstLine="720"/>
+        <w:jc w:val="both"/>
+        <w:rPr>
+          <w:rFonts w:ascii="Times New Roman" w:cs="Times New Roman" w:eastAsia="Times New Roman" w:hAnsi="Times New Roman"/>
+          <w:sz w:val="28"/>
+          <w:szCs w:val="28"/>
+        </w:rPr>
+      </w:pPr>
+      <w:r>
+        <w:rPr>
+          <w:rFonts w:ascii="Times New Roman" w:cs="Times New Roman" w:eastAsia="Times New Roman" w:hAnsi="Times New Roman"/>
+          <w:sz w:val="28"/>
+          <w:szCs w:val="28"/>
+          <w:rtl w:val="0"/>
+        </w:rPr>
+        <w:t xml:space="preserve">При нажатии данной кнопки сразу визуализируется конечный результат выполнения программы. Кнопки, ответственные за удаление/добавление ребер и вершин, вновь становятся доступными.. Появляется текстовое пояснение, что на холсте представлено конечное разбиение вершин на компоненты связности. Выполнение алгоритма завершено.</w:t>
+      </w:r>
+    </w:p>
+    <w:p>
+      <w:pPr>
+        <w:keepNext w:val="0"/>
+        <w:keepLines w:val="0"/>
+        <w:pageBreakBefore w:val="0"/>
+        <w:widowControl w:val="1"/>
+        <w:pBdr>
+          <w:top w:space="0" w:sz="0" w:val="nil"/>
+          <w:left w:space="0" w:sz="0" w:val="nil"/>
+          <w:bottom w:space="0" w:sz="0" w:val="nil"/>
+          <w:right w:space="0" w:sz="0" w:val="nil"/>
+          <w:between w:space="0" w:sz="0" w:val="nil"/>
+        </w:pBdr>
+        <w:shd w:fill="auto" w:val="clear"/>
+        <w:spacing w:after="0" w:before="0" w:line="360" w:lineRule="auto"/>
+        <w:ind w:left="0" w:right="0" w:firstLine="720"/>
+        <w:jc w:val="both"/>
+        <w:rPr>
+          <w:rFonts w:ascii="Times New Roman" w:cs="Times New Roman" w:eastAsia="Times New Roman" w:hAnsi="Times New Roman"/>
+          <w:sz w:val="28"/>
+          <w:szCs w:val="28"/>
+        </w:rPr>
+      </w:pPr>
+      <w:r>
+        <w:rPr>
+          <w:rFonts w:ascii="Times New Roman" w:cs="Times New Roman" w:eastAsia="Times New Roman" w:hAnsi="Times New Roman"/>
+          <w:sz w:val="28"/>
+          <w:szCs w:val="28"/>
+          <w:rtl w:val="0"/>
+        </w:rPr>
+        <w:t xml:space="preserve">Примечания: </w:t>
+      </w:r>
+    </w:p>
+    <w:p>
+      <w:pPr>
+        <w:keepNext w:val="0"/>
+        <w:keepLines w:val="0"/>
+        <w:pageBreakBefore w:val="0"/>
+        <w:widowControl w:val="1"/>
+        <w:pBdr>
+          <w:top w:space="0" w:sz="0" w:val="nil"/>
+          <w:left w:space="0" w:sz="0" w:val="nil"/>
+          <w:bottom w:space="0" w:sz="0" w:val="nil"/>
+          <w:right w:space="0" w:sz="0" w:val="nil"/>
+          <w:between w:space="0" w:sz="0" w:val="nil"/>
+        </w:pBdr>
+        <w:shd w:fill="auto" w:val="clear"/>
+        <w:spacing w:after="0" w:before="0" w:line="360" w:lineRule="auto"/>
+        <w:ind w:left="0" w:right="0" w:firstLine="720"/>
+        <w:jc w:val="both"/>
+        <w:rPr>
+          <w:rFonts w:ascii="Times New Roman" w:cs="Times New Roman" w:eastAsia="Times New Roman" w:hAnsi="Times New Roman"/>
+          <w:sz w:val="28"/>
+          <w:szCs w:val="28"/>
+        </w:rPr>
+      </w:pPr>
+      <w:r>
+        <w:rPr>
+          <w:rFonts w:ascii="Times New Roman" w:cs="Times New Roman" w:eastAsia="Times New Roman" w:hAnsi="Times New Roman"/>
+          <w:sz w:val="28"/>
+          <w:szCs w:val="28"/>
+          <w:rtl w:val="0"/>
+        </w:rPr>
+        <w:t xml:space="preserve">Вся визуализация графа и выполнение операций происходят на холсте программы. Для выделения вершины и соединения ребер необходимо использовать щелчки мыши. Графический интерфейс программы обеспечивает удобное взаимодействие с графами и операциями над ними. </w:t>
+        <w:br w:type="textWrapping"/>
+        <w:tab/>
+        <w:t xml:space="preserve">Добавление вершин происходит при нажатии на холст мышкой. Также возможно перемещение вершин по холсту, если зажать вершину левой кнопкой мыши и перетащить ее по холсту. </w:t>
+      </w:r>
+    </w:p>
+    <w:p>
+      <w:pPr>
+        <w:keepNext w:val="0"/>
+        <w:keepLines w:val="0"/>
+        <w:pageBreakBefore w:val="0"/>
+        <w:widowControl w:val="1"/>
+        <w:pBdr>
+          <w:top w:space="0" w:sz="0" w:val="nil"/>
+          <w:left w:space="0" w:sz="0" w:val="nil"/>
+          <w:bottom w:space="0" w:sz="0" w:val="nil"/>
+          <w:right w:space="0" w:sz="0" w:val="nil"/>
+          <w:between w:space="0" w:sz="0" w:val="nil"/>
+        </w:pBdr>
+        <w:shd w:fill="auto" w:val="clear"/>
+        <w:spacing w:after="0" w:before="0" w:line="360" w:lineRule="auto"/>
+        <w:ind w:left="0" w:right="0" w:firstLine="720"/>
+        <w:jc w:val="both"/>
+        <w:rPr>
+          <w:rFonts w:ascii="Times New Roman" w:cs="Times New Roman" w:eastAsia="Times New Roman" w:hAnsi="Times New Roman"/>
           <w:b w:val="1"/>
           <w:sz w:val="28"/>
           <w:szCs w:val="28"/>
         </w:rPr>
       </w:pPr>
+      <w:r>
+        <w:rPr>
+          <w:rFonts w:ascii="Times New Roman" w:cs="Times New Roman" w:eastAsia="Times New Roman" w:hAnsi="Times New Roman"/>
+          <w:sz w:val="28"/>
+          <w:szCs w:val="28"/>
+          <w:rtl w:val="0"/>
+        </w:rPr>
+        <w:t xml:space="preserve"> </w:t>
+      </w:r>
       <w:r>
         <w:rPr>
           <w:rtl w:val="0"/>
@@ -9048,44 +9893,42 @@
           <w:b w:val="1"/>
           <w:sz w:val="28"/>
           <w:szCs w:val="28"/>
-        </w:rPr>
-        <w:drawing>
-          <wp:inline distB="114300" distT="114300" distL="114300" distR="114300">
-            <wp:extent cx="5571344" cy="3942397"/>
-            <wp:effectExtent b="0" l="0" r="0" t="0"/>
-            <wp:docPr id="3" name="image1.png"/>
-            <a:graphic>
-              <a:graphicData uri="http://schemas.openxmlformats.org/drawingml/2006/picture">
-                <pic:pic>
-                  <pic:nvPicPr>
-                    <pic:cNvPr id="0" name="image1.png"/>
-                    <pic:cNvPicPr preferRelativeResize="0"/>
-                  </pic:nvPicPr>
-                  <pic:blipFill>
-                    <a:blip r:embed="rId7"/>
-                    <a:srcRect b="0" l="0" r="0" t="0"/>
-                    <a:stretch>
-                      <a:fillRect/>
-                    </a:stretch>
-                  </pic:blipFill>
-                  <pic:spPr>
-                    <a:xfrm>
-                      <a:off x="0" y="0"/>
-                      <a:ext cx="5571344" cy="3942397"/>
-                    </a:xfrm>
-                    <a:prstGeom prst="rect"/>
-                    <a:ln/>
-                  </pic:spPr>
-                </pic:pic>
-              </a:graphicData>
-            </a:graphic>
-          </wp:inline>
-        </w:drawing>
-      </w:r>
-      <w:r>
-        <w:rPr>
-          <w:rtl w:val="0"/>
-        </w:rPr>
+          <w:rtl w:val="0"/>
+        </w:rPr>
+        <w:t xml:space="preserve">1.1.1. Требования к вводу исходных данных</w:t>
+      </w:r>
+    </w:p>
+    <w:p>
+      <w:pPr>
+        <w:keepNext w:val="0"/>
+        <w:keepLines w:val="0"/>
+        <w:pageBreakBefore w:val="0"/>
+        <w:widowControl w:val="1"/>
+        <w:pBdr>
+          <w:top w:space="0" w:sz="0" w:val="nil"/>
+          <w:left w:space="0" w:sz="0" w:val="nil"/>
+          <w:bottom w:space="0" w:sz="0" w:val="nil"/>
+          <w:right w:space="0" w:sz="0" w:val="nil"/>
+          <w:between w:space="0" w:sz="0" w:val="nil"/>
+        </w:pBdr>
+        <w:shd w:fill="auto" w:val="clear"/>
+        <w:spacing w:after="0" w:before="0" w:line="360" w:lineRule="auto"/>
+        <w:ind w:left="0" w:right="0" w:firstLine="720"/>
+        <w:jc w:val="both"/>
+        <w:rPr>
+          <w:rFonts w:ascii="Times New Roman" w:cs="Times New Roman" w:eastAsia="Times New Roman" w:hAnsi="Times New Roman"/>
+          <w:sz w:val="28"/>
+          <w:szCs w:val="28"/>
+        </w:rPr>
+      </w:pPr>
+      <w:r>
+        <w:rPr>
+          <w:rFonts w:ascii="Times New Roman" w:cs="Times New Roman" w:eastAsia="Times New Roman" w:hAnsi="Times New Roman"/>
+          <w:sz w:val="28"/>
+          <w:szCs w:val="28"/>
+          <w:rtl w:val="0"/>
+        </w:rPr>
+        <w:t xml:space="preserve">Должна быть возможность считывания входных данных из файла. Данные будут представлены в следующем виде: на каждой строке будут записаны через пробел индексы двух вершин (индексы заданы в виде чисел), соответствующие вершинам и направленному ребру графа. Также входные данные могут создаваться при работе в приложении, то есть при добавлении вершин и ребер на панели приложения, а именно при нажатии мышки или соответствующей кнопки на панели приложения, задается некоторый граф, на котором будет запускаться алгоритм. После задания графа в приложении или с помощью файла данные будут преобразованы к спискам смежности.</w:t>
       </w:r>
     </w:p>
     <w:p>
@@ -9107,18 +9950,15 @@
         <w:jc w:val="left"/>
         <w:rPr>
           <w:rFonts w:ascii="Times New Roman" w:cs="Times New Roman" w:eastAsia="Times New Roman" w:hAnsi="Times New Roman"/>
-          <w:sz w:val="28"/>
-          <w:szCs w:val="28"/>
-        </w:rPr>
-      </w:pPr>
-      <w:r>
-        <w:rPr>
-          <w:rFonts w:ascii="Times New Roman" w:cs="Times New Roman" w:eastAsia="Times New Roman" w:hAnsi="Times New Roman"/>
-          <w:sz w:val="28"/>
-          <w:szCs w:val="28"/>
-          <w:rtl w:val="0"/>
-        </w:rPr>
-        <w:t xml:space="preserve">Рисунок 2. Скриншот выбора файла.</w:t>
+          <w:b w:val="1"/>
+          <w:sz w:val="28"/>
+          <w:szCs w:val="28"/>
+        </w:rPr>
+      </w:pPr>
+      <w:r>
+        <w:rPr>
+          <w:rtl w:val="0"/>
+        </w:rPr>
       </w:r>
     </w:p>
     <w:p>
@@ -9140,997 +9980,6 @@
         <w:jc w:val="left"/>
         <w:rPr>
           <w:rFonts w:ascii="Times New Roman" w:cs="Times New Roman" w:eastAsia="Times New Roman" w:hAnsi="Times New Roman"/>
-          <w:sz w:val="28"/>
-          <w:szCs w:val="28"/>
-        </w:rPr>
-      </w:pPr>
-      <w:r>
-        <w:rPr>
-          <w:rtl w:val="0"/>
-        </w:rPr>
-      </w:r>
-    </w:p>
-    <w:p>
-      <w:pPr>
-        <w:keepNext w:val="0"/>
-        <w:keepLines w:val="0"/>
-        <w:pageBreakBefore w:val="0"/>
-        <w:widowControl w:val="1"/>
-        <w:pBdr>
-          <w:top w:space="0" w:sz="0" w:val="nil"/>
-          <w:left w:space="0" w:sz="0" w:val="nil"/>
-          <w:bottom w:space="0" w:sz="0" w:val="nil"/>
-          <w:right w:space="0" w:sz="0" w:val="nil"/>
-          <w:between w:space="0" w:sz="0" w:val="nil"/>
-        </w:pBdr>
-        <w:shd w:fill="auto" w:val="clear"/>
-        <w:spacing w:after="0" w:before="0" w:line="360" w:lineRule="auto"/>
-        <w:ind w:left="0" w:right="0" w:firstLine="720"/>
-        <w:jc w:val="both"/>
-        <w:rPr>
-          <w:rFonts w:ascii="Times New Roman" w:cs="Times New Roman" w:eastAsia="Times New Roman" w:hAnsi="Times New Roman"/>
-          <w:sz w:val="28"/>
-          <w:szCs w:val="28"/>
-        </w:rPr>
-      </w:pPr>
-      <w:r>
-        <w:rPr>
-          <w:rFonts w:ascii="Times New Roman" w:cs="Times New Roman" w:eastAsia="Times New Roman" w:hAnsi="Times New Roman"/>
-          <w:sz w:val="28"/>
-          <w:szCs w:val="28"/>
-          <w:rtl w:val="0"/>
-        </w:rPr>
-        <w:t xml:space="preserve">Функциональность программы:  </w:t>
-      </w:r>
-    </w:p>
-    <w:p>
-      <w:pPr>
-        <w:keepNext w:val="0"/>
-        <w:keepLines w:val="0"/>
-        <w:pageBreakBefore w:val="0"/>
-        <w:widowControl w:val="1"/>
-        <w:pBdr>
-          <w:top w:space="0" w:sz="0" w:val="nil"/>
-          <w:left w:space="0" w:sz="0" w:val="nil"/>
-          <w:bottom w:space="0" w:sz="0" w:val="nil"/>
-          <w:right w:space="0" w:sz="0" w:val="nil"/>
-          <w:between w:space="0" w:sz="0" w:val="nil"/>
-        </w:pBdr>
-        <w:shd w:fill="auto" w:val="clear"/>
-        <w:spacing w:after="0" w:before="0" w:line="360" w:lineRule="auto"/>
-        <w:ind w:left="0" w:right="0" w:firstLine="720"/>
-        <w:jc w:val="both"/>
-        <w:rPr>
-          <w:rFonts w:ascii="Times New Roman" w:cs="Times New Roman" w:eastAsia="Times New Roman" w:hAnsi="Times New Roman"/>
-          <w:sz w:val="28"/>
-          <w:szCs w:val="28"/>
-        </w:rPr>
-      </w:pPr>
-      <w:r>
-        <w:rPr>
-          <w:rFonts w:ascii="Times New Roman" w:cs="Times New Roman" w:eastAsia="Times New Roman" w:hAnsi="Times New Roman"/>
-          <w:sz w:val="28"/>
-          <w:szCs w:val="28"/>
-          <w:rtl w:val="0"/>
-        </w:rPr>
-        <w:t xml:space="preserve">1. Кнопка "Очистить":   </w:t>
-      </w:r>
-    </w:p>
-    <w:p>
-      <w:pPr>
-        <w:keepNext w:val="0"/>
-        <w:keepLines w:val="0"/>
-        <w:pageBreakBefore w:val="0"/>
-        <w:widowControl w:val="1"/>
-        <w:pBdr>
-          <w:top w:space="0" w:sz="0" w:val="nil"/>
-          <w:left w:space="0" w:sz="0" w:val="nil"/>
-          <w:bottom w:space="0" w:sz="0" w:val="nil"/>
-          <w:right w:space="0" w:sz="0" w:val="nil"/>
-          <w:between w:space="0" w:sz="0" w:val="nil"/>
-        </w:pBdr>
-        <w:shd w:fill="auto" w:val="clear"/>
-        <w:spacing w:after="0" w:before="0" w:line="360" w:lineRule="auto"/>
-        <w:ind w:left="0" w:right="0" w:firstLine="720"/>
-        <w:jc w:val="both"/>
-        <w:rPr>
-          <w:rFonts w:ascii="Times New Roman" w:cs="Times New Roman" w:eastAsia="Times New Roman" w:hAnsi="Times New Roman"/>
-          <w:sz w:val="28"/>
-          <w:szCs w:val="28"/>
-        </w:rPr>
-      </w:pPr>
-      <w:r>
-        <w:rPr>
-          <w:rFonts w:ascii="Times New Roman" w:cs="Times New Roman" w:eastAsia="Times New Roman" w:hAnsi="Times New Roman"/>
-          <w:sz w:val="28"/>
-          <w:szCs w:val="28"/>
-          <w:rtl w:val="0"/>
-        </w:rPr>
-        <w:t xml:space="preserve">При нажатии данной кнопки весь граф на холсте будет удален. Все вершины и ребра, отображаемые на холсте, будут удалены, и холст будет очищен.  </w:t>
-      </w:r>
-    </w:p>
-    <w:p>
-      <w:pPr>
-        <w:keepNext w:val="0"/>
-        <w:keepLines w:val="0"/>
-        <w:pageBreakBefore w:val="0"/>
-        <w:widowControl w:val="1"/>
-        <w:pBdr>
-          <w:top w:space="0" w:sz="0" w:val="nil"/>
-          <w:left w:space="0" w:sz="0" w:val="nil"/>
-          <w:bottom w:space="0" w:sz="0" w:val="nil"/>
-          <w:right w:space="0" w:sz="0" w:val="nil"/>
-          <w:between w:space="0" w:sz="0" w:val="nil"/>
-        </w:pBdr>
-        <w:shd w:fill="auto" w:val="clear"/>
-        <w:spacing w:after="0" w:before="0" w:line="360" w:lineRule="auto"/>
-        <w:ind w:left="0" w:right="0" w:firstLine="720"/>
-        <w:jc w:val="both"/>
-        <w:rPr>
-          <w:rFonts w:ascii="Times New Roman" w:cs="Times New Roman" w:eastAsia="Times New Roman" w:hAnsi="Times New Roman"/>
-          <w:sz w:val="28"/>
-          <w:szCs w:val="28"/>
-        </w:rPr>
-      </w:pPr>
-      <w:r>
-        <w:rPr>
-          <w:rFonts w:ascii="Times New Roman" w:cs="Times New Roman" w:eastAsia="Times New Roman" w:hAnsi="Times New Roman"/>
-          <w:sz w:val="28"/>
-          <w:szCs w:val="28"/>
-          <w:rtl w:val="0"/>
-        </w:rPr>
-        <w:t xml:space="preserve">2. Кнопка "Добавить ребро":    </w:t>
-      </w:r>
-    </w:p>
-    <w:p>
-      <w:pPr>
-        <w:keepNext w:val="0"/>
-        <w:keepLines w:val="0"/>
-        <w:pageBreakBefore w:val="0"/>
-        <w:widowControl w:val="1"/>
-        <w:pBdr>
-          <w:top w:space="0" w:sz="0" w:val="nil"/>
-          <w:left w:space="0" w:sz="0" w:val="nil"/>
-          <w:bottom w:space="0" w:sz="0" w:val="nil"/>
-          <w:right w:space="0" w:sz="0" w:val="nil"/>
-          <w:between w:space="0" w:sz="0" w:val="nil"/>
-        </w:pBdr>
-        <w:shd w:fill="auto" w:val="clear"/>
-        <w:spacing w:after="0" w:before="0" w:line="360" w:lineRule="auto"/>
-        <w:ind w:left="0" w:right="0" w:firstLine="720"/>
-        <w:jc w:val="both"/>
-        <w:rPr>
-          <w:rFonts w:ascii="Times New Roman" w:cs="Times New Roman" w:eastAsia="Times New Roman" w:hAnsi="Times New Roman"/>
-          <w:sz w:val="28"/>
-          <w:szCs w:val="28"/>
-        </w:rPr>
-      </w:pPr>
-      <w:r>
-        <w:rPr>
-          <w:rFonts w:ascii="Times New Roman" w:cs="Times New Roman" w:eastAsia="Times New Roman" w:hAnsi="Times New Roman"/>
-          <w:sz w:val="28"/>
-          <w:szCs w:val="28"/>
-          <w:rtl w:val="0"/>
-        </w:rPr>
-        <w:t xml:space="preserve">Для соединения двух вершин необходимо выполнить следующие шаги:      </w:t>
-      </w:r>
-    </w:p>
-    <w:p>
-      <w:pPr>
-        <w:keepNext w:val="0"/>
-        <w:keepLines w:val="0"/>
-        <w:pageBreakBefore w:val="0"/>
-        <w:widowControl w:val="1"/>
-        <w:pBdr>
-          <w:top w:space="0" w:sz="0" w:val="nil"/>
-          <w:left w:space="0" w:sz="0" w:val="nil"/>
-          <w:bottom w:space="0" w:sz="0" w:val="nil"/>
-          <w:right w:space="0" w:sz="0" w:val="nil"/>
-          <w:between w:space="0" w:sz="0" w:val="nil"/>
-        </w:pBdr>
-        <w:shd w:fill="auto" w:val="clear"/>
-        <w:spacing w:after="0" w:before="0" w:line="360" w:lineRule="auto"/>
-        <w:ind w:left="0" w:right="0" w:firstLine="720"/>
-        <w:jc w:val="both"/>
-        <w:rPr>
-          <w:rFonts w:ascii="Times New Roman" w:cs="Times New Roman" w:eastAsia="Times New Roman" w:hAnsi="Times New Roman"/>
-          <w:sz w:val="28"/>
-          <w:szCs w:val="28"/>
-        </w:rPr>
-      </w:pPr>
-      <w:r>
-        <w:rPr>
-          <w:rFonts w:ascii="Times New Roman" w:cs="Times New Roman" w:eastAsia="Times New Roman" w:hAnsi="Times New Roman"/>
-          <w:sz w:val="28"/>
-          <w:szCs w:val="28"/>
-          <w:rtl w:val="0"/>
-        </w:rPr>
-        <w:t xml:space="preserve">1. Выделите одну вершину, щелкнув на нее.      </w:t>
-      </w:r>
-    </w:p>
-    <w:p>
-      <w:pPr>
-        <w:keepNext w:val="0"/>
-        <w:keepLines w:val="0"/>
-        <w:pageBreakBefore w:val="0"/>
-        <w:widowControl w:val="1"/>
-        <w:pBdr>
-          <w:top w:space="0" w:sz="0" w:val="nil"/>
-          <w:left w:space="0" w:sz="0" w:val="nil"/>
-          <w:bottom w:space="0" w:sz="0" w:val="nil"/>
-          <w:right w:space="0" w:sz="0" w:val="nil"/>
-          <w:between w:space="0" w:sz="0" w:val="nil"/>
-        </w:pBdr>
-        <w:shd w:fill="auto" w:val="clear"/>
-        <w:spacing w:after="0" w:before="0" w:line="360" w:lineRule="auto"/>
-        <w:ind w:left="0" w:right="0" w:firstLine="720"/>
-        <w:jc w:val="both"/>
-        <w:rPr>
-          <w:rFonts w:ascii="Times New Roman" w:cs="Times New Roman" w:eastAsia="Times New Roman" w:hAnsi="Times New Roman"/>
-          <w:sz w:val="28"/>
-          <w:szCs w:val="28"/>
-        </w:rPr>
-      </w:pPr>
-      <w:r>
-        <w:rPr>
-          <w:rFonts w:ascii="Times New Roman" w:cs="Times New Roman" w:eastAsia="Times New Roman" w:hAnsi="Times New Roman"/>
-          <w:sz w:val="28"/>
-          <w:szCs w:val="28"/>
-          <w:rtl w:val="0"/>
-        </w:rPr>
-        <w:t xml:space="preserve">2. Выделите вторую вершину, щелкнув на нее.     </w:t>
-      </w:r>
-    </w:p>
-    <w:p>
-      <w:pPr>
-        <w:keepNext w:val="0"/>
-        <w:keepLines w:val="0"/>
-        <w:pageBreakBefore w:val="0"/>
-        <w:widowControl w:val="1"/>
-        <w:pBdr>
-          <w:top w:space="0" w:sz="0" w:val="nil"/>
-          <w:left w:space="0" w:sz="0" w:val="nil"/>
-          <w:bottom w:space="0" w:sz="0" w:val="nil"/>
-          <w:right w:space="0" w:sz="0" w:val="nil"/>
-          <w:between w:space="0" w:sz="0" w:val="nil"/>
-        </w:pBdr>
-        <w:shd w:fill="auto" w:val="clear"/>
-        <w:spacing w:after="0" w:before="0" w:line="360" w:lineRule="auto"/>
-        <w:ind w:left="0" w:right="0" w:firstLine="720"/>
-        <w:jc w:val="both"/>
-        <w:rPr>
-          <w:rFonts w:ascii="Times New Roman" w:cs="Times New Roman" w:eastAsia="Times New Roman" w:hAnsi="Times New Roman"/>
-          <w:sz w:val="28"/>
-          <w:szCs w:val="28"/>
-        </w:rPr>
-      </w:pPr>
-      <w:r>
-        <w:rPr>
-          <w:rFonts w:ascii="Times New Roman" w:cs="Times New Roman" w:eastAsia="Times New Roman" w:hAnsi="Times New Roman"/>
-          <w:sz w:val="28"/>
-          <w:szCs w:val="28"/>
-          <w:rtl w:val="0"/>
-        </w:rPr>
-        <w:t xml:space="preserve">3. После выполнения этих шагов между выделенными вершинами будет установлено ребро.   </w:t>
-      </w:r>
-    </w:p>
-    <w:p>
-      <w:pPr>
-        <w:keepNext w:val="0"/>
-        <w:keepLines w:val="0"/>
-        <w:pageBreakBefore w:val="0"/>
-        <w:widowControl w:val="1"/>
-        <w:pBdr>
-          <w:top w:space="0" w:sz="0" w:val="nil"/>
-          <w:left w:space="0" w:sz="0" w:val="nil"/>
-          <w:bottom w:space="0" w:sz="0" w:val="nil"/>
-          <w:right w:space="0" w:sz="0" w:val="nil"/>
-          <w:between w:space="0" w:sz="0" w:val="nil"/>
-        </w:pBdr>
-        <w:shd w:fill="auto" w:val="clear"/>
-        <w:spacing w:after="0" w:before="0" w:line="360" w:lineRule="auto"/>
-        <w:ind w:left="0" w:right="0" w:firstLine="720"/>
-        <w:jc w:val="both"/>
-        <w:rPr>
-          <w:rFonts w:ascii="Times New Roman" w:cs="Times New Roman" w:eastAsia="Times New Roman" w:hAnsi="Times New Roman"/>
-          <w:sz w:val="28"/>
-          <w:szCs w:val="28"/>
-        </w:rPr>
-      </w:pPr>
-      <w:r>
-        <w:rPr>
-          <w:rFonts w:ascii="Times New Roman" w:cs="Times New Roman" w:eastAsia="Times New Roman" w:hAnsi="Times New Roman"/>
-          <w:sz w:val="28"/>
-          <w:szCs w:val="28"/>
-          <w:rtl w:val="0"/>
-        </w:rPr>
-        <w:t xml:space="preserve"> Ребро будет нарисовано между выбранными вершинами на холсте.  </w:t>
-      </w:r>
-    </w:p>
-    <w:p>
-      <w:pPr>
-        <w:keepNext w:val="0"/>
-        <w:keepLines w:val="0"/>
-        <w:pageBreakBefore w:val="0"/>
-        <w:widowControl w:val="1"/>
-        <w:pBdr>
-          <w:top w:space="0" w:sz="0" w:val="nil"/>
-          <w:left w:space="0" w:sz="0" w:val="nil"/>
-          <w:bottom w:space="0" w:sz="0" w:val="nil"/>
-          <w:right w:space="0" w:sz="0" w:val="nil"/>
-          <w:between w:space="0" w:sz="0" w:val="nil"/>
-        </w:pBdr>
-        <w:shd w:fill="auto" w:val="clear"/>
-        <w:spacing w:after="0" w:before="0" w:line="360" w:lineRule="auto"/>
-        <w:ind w:left="0" w:right="0" w:firstLine="720"/>
-        <w:jc w:val="both"/>
-        <w:rPr>
-          <w:rFonts w:ascii="Times New Roman" w:cs="Times New Roman" w:eastAsia="Times New Roman" w:hAnsi="Times New Roman"/>
-          <w:sz w:val="28"/>
-          <w:szCs w:val="28"/>
-        </w:rPr>
-      </w:pPr>
-      <w:r>
-        <w:rPr>
-          <w:rFonts w:ascii="Times New Roman" w:cs="Times New Roman" w:eastAsia="Times New Roman" w:hAnsi="Times New Roman"/>
-          <w:sz w:val="28"/>
-          <w:szCs w:val="28"/>
-          <w:rtl w:val="0"/>
-        </w:rPr>
-        <w:t xml:space="preserve">Текстовые пояснения при этом также будут отображаться на графическом интерфейсе. Для удобства, первая вершина выделяется цветом.</w:t>
-      </w:r>
-    </w:p>
-    <w:p>
-      <w:pPr>
-        <w:keepNext w:val="0"/>
-        <w:keepLines w:val="0"/>
-        <w:pageBreakBefore w:val="0"/>
-        <w:widowControl w:val="1"/>
-        <w:pBdr>
-          <w:top w:space="0" w:sz="0" w:val="nil"/>
-          <w:left w:space="0" w:sz="0" w:val="nil"/>
-          <w:bottom w:space="0" w:sz="0" w:val="nil"/>
-          <w:right w:space="0" w:sz="0" w:val="nil"/>
-          <w:between w:space="0" w:sz="0" w:val="nil"/>
-        </w:pBdr>
-        <w:shd w:fill="auto" w:val="clear"/>
-        <w:spacing w:after="0" w:before="0" w:line="360" w:lineRule="auto"/>
-        <w:ind w:left="0" w:right="0" w:firstLine="720"/>
-        <w:jc w:val="both"/>
-        <w:rPr>
-          <w:rFonts w:ascii="Times New Roman" w:cs="Times New Roman" w:eastAsia="Times New Roman" w:hAnsi="Times New Roman"/>
-          <w:sz w:val="28"/>
-          <w:szCs w:val="28"/>
-        </w:rPr>
-      </w:pPr>
-      <w:r>
-        <w:rPr>
-          <w:rFonts w:ascii="Times New Roman" w:cs="Times New Roman" w:eastAsia="Times New Roman" w:hAnsi="Times New Roman"/>
-          <w:sz w:val="28"/>
-          <w:szCs w:val="28"/>
-          <w:rtl w:val="0"/>
-        </w:rPr>
-        <w:t xml:space="preserve">3. Кнопка "Удалить вершину":    </w:t>
-      </w:r>
-    </w:p>
-    <w:p>
-      <w:pPr>
-        <w:keepNext w:val="0"/>
-        <w:keepLines w:val="0"/>
-        <w:pageBreakBefore w:val="0"/>
-        <w:widowControl w:val="1"/>
-        <w:pBdr>
-          <w:top w:space="0" w:sz="0" w:val="nil"/>
-          <w:left w:space="0" w:sz="0" w:val="nil"/>
-          <w:bottom w:space="0" w:sz="0" w:val="nil"/>
-          <w:right w:space="0" w:sz="0" w:val="nil"/>
-          <w:between w:space="0" w:sz="0" w:val="nil"/>
-        </w:pBdr>
-        <w:shd w:fill="auto" w:val="clear"/>
-        <w:spacing w:after="0" w:before="0" w:line="360" w:lineRule="auto"/>
-        <w:ind w:left="0" w:right="0" w:firstLine="720"/>
-        <w:jc w:val="both"/>
-        <w:rPr>
-          <w:rFonts w:ascii="Times New Roman" w:cs="Times New Roman" w:eastAsia="Times New Roman" w:hAnsi="Times New Roman"/>
-          <w:sz w:val="28"/>
-          <w:szCs w:val="28"/>
-        </w:rPr>
-      </w:pPr>
-      <w:r>
-        <w:rPr>
-          <w:rFonts w:ascii="Times New Roman" w:cs="Times New Roman" w:eastAsia="Times New Roman" w:hAnsi="Times New Roman"/>
-          <w:sz w:val="28"/>
-          <w:szCs w:val="28"/>
-          <w:rtl w:val="0"/>
-        </w:rPr>
-        <w:t xml:space="preserve">При нажатии данной кнопки будет удалена выбранная вершина и все ребра, связанные с этой вершиной. Щелчок на вершину, которую нужно удалить, выберет ее и все соединенные с ней ребра будут также удалены.  При этом будет отображаться текстовое пояснение с просьбой кликнуть на вершину.</w:t>
-      </w:r>
-    </w:p>
-    <w:p>
-      <w:pPr>
-        <w:spacing w:line="360" w:lineRule="auto"/>
-        <w:ind w:firstLine="720"/>
-        <w:jc w:val="both"/>
-        <w:rPr>
-          <w:rFonts w:ascii="Times New Roman" w:cs="Times New Roman" w:eastAsia="Times New Roman" w:hAnsi="Times New Roman"/>
-          <w:sz w:val="28"/>
-          <w:szCs w:val="28"/>
-        </w:rPr>
-      </w:pPr>
-      <w:r>
-        <w:rPr>
-          <w:rFonts w:ascii="Times New Roman" w:cs="Times New Roman" w:eastAsia="Times New Roman" w:hAnsi="Times New Roman"/>
-          <w:sz w:val="28"/>
-          <w:szCs w:val="28"/>
-          <w:rtl w:val="0"/>
-        </w:rPr>
-        <w:t xml:space="preserve">4. Кнопка "Удалить ребро":    </w:t>
-      </w:r>
-    </w:p>
-    <w:p>
-      <w:pPr>
-        <w:spacing w:line="360" w:lineRule="auto"/>
-        <w:ind w:firstLine="720"/>
-        <w:jc w:val="both"/>
-        <w:rPr>
-          <w:rFonts w:ascii="Times New Roman" w:cs="Times New Roman" w:eastAsia="Times New Roman" w:hAnsi="Times New Roman"/>
-          <w:sz w:val="28"/>
-          <w:szCs w:val="28"/>
-        </w:rPr>
-      </w:pPr>
-      <w:r>
-        <w:rPr>
-          <w:rFonts w:ascii="Times New Roman" w:cs="Times New Roman" w:eastAsia="Times New Roman" w:hAnsi="Times New Roman"/>
-          <w:sz w:val="28"/>
-          <w:szCs w:val="28"/>
-          <w:rtl w:val="0"/>
-        </w:rPr>
-        <w:t xml:space="preserve">Для удаления ребра между двумя вершинами необходимо выполнить следующие шаги:      </w:t>
-      </w:r>
-    </w:p>
-    <w:p>
-      <w:pPr>
-        <w:spacing w:line="360" w:lineRule="auto"/>
-        <w:ind w:firstLine="720"/>
-        <w:jc w:val="both"/>
-        <w:rPr>
-          <w:rFonts w:ascii="Times New Roman" w:cs="Times New Roman" w:eastAsia="Times New Roman" w:hAnsi="Times New Roman"/>
-          <w:sz w:val="28"/>
-          <w:szCs w:val="28"/>
-        </w:rPr>
-      </w:pPr>
-      <w:r>
-        <w:rPr>
-          <w:rFonts w:ascii="Times New Roman" w:cs="Times New Roman" w:eastAsia="Times New Roman" w:hAnsi="Times New Roman"/>
-          <w:sz w:val="28"/>
-          <w:szCs w:val="28"/>
-          <w:rtl w:val="0"/>
-        </w:rPr>
-        <w:t xml:space="preserve">1. Выделите одну вершину, щелкнув на нее.      </w:t>
-      </w:r>
-    </w:p>
-    <w:p>
-      <w:pPr>
-        <w:spacing w:line="360" w:lineRule="auto"/>
-        <w:ind w:firstLine="720"/>
-        <w:jc w:val="both"/>
-        <w:rPr>
-          <w:rFonts w:ascii="Times New Roman" w:cs="Times New Roman" w:eastAsia="Times New Roman" w:hAnsi="Times New Roman"/>
-          <w:sz w:val="28"/>
-          <w:szCs w:val="28"/>
-        </w:rPr>
-      </w:pPr>
-      <w:r>
-        <w:rPr>
-          <w:rFonts w:ascii="Times New Roman" w:cs="Times New Roman" w:eastAsia="Times New Roman" w:hAnsi="Times New Roman"/>
-          <w:sz w:val="28"/>
-          <w:szCs w:val="28"/>
-          <w:rtl w:val="0"/>
-        </w:rPr>
-        <w:t xml:space="preserve">2. Выделите вторую вершину, щелкнув на нее.     </w:t>
-      </w:r>
-    </w:p>
-    <w:p>
-      <w:pPr>
-        <w:spacing w:line="360" w:lineRule="auto"/>
-        <w:ind w:firstLine="720"/>
-        <w:jc w:val="both"/>
-        <w:rPr>
-          <w:rFonts w:ascii="Times New Roman" w:cs="Times New Roman" w:eastAsia="Times New Roman" w:hAnsi="Times New Roman"/>
-          <w:sz w:val="28"/>
-          <w:szCs w:val="28"/>
-        </w:rPr>
-      </w:pPr>
-      <w:r>
-        <w:rPr>
-          <w:rFonts w:ascii="Times New Roman" w:cs="Times New Roman" w:eastAsia="Times New Roman" w:hAnsi="Times New Roman"/>
-          <w:sz w:val="28"/>
-          <w:szCs w:val="28"/>
-          <w:rtl w:val="0"/>
-        </w:rPr>
-        <w:t xml:space="preserve">3. После выполнения этих шагов между выделенными вершинами будет удалено ребро, если оно существует.   </w:t>
-      </w:r>
-    </w:p>
-    <w:p>
-      <w:pPr>
-        <w:spacing w:line="360" w:lineRule="auto"/>
-        <w:ind w:firstLine="720"/>
-        <w:jc w:val="both"/>
-        <w:rPr>
-          <w:rFonts w:ascii="Times New Roman" w:cs="Times New Roman" w:eastAsia="Times New Roman" w:hAnsi="Times New Roman"/>
-          <w:sz w:val="28"/>
-          <w:szCs w:val="28"/>
-        </w:rPr>
-      </w:pPr>
-      <w:r>
-        <w:rPr>
-          <w:rFonts w:ascii="Times New Roman" w:cs="Times New Roman" w:eastAsia="Times New Roman" w:hAnsi="Times New Roman"/>
-          <w:sz w:val="28"/>
-          <w:szCs w:val="28"/>
-          <w:rtl w:val="0"/>
-        </w:rPr>
-        <w:t xml:space="preserve"> Ребро будет нарисовано между выбранными вершинами на холсте.  </w:t>
-      </w:r>
-    </w:p>
-    <w:p>
-      <w:pPr>
-        <w:spacing w:line="360" w:lineRule="auto"/>
-        <w:ind w:firstLine="720"/>
-        <w:jc w:val="both"/>
-        <w:rPr>
-          <w:rFonts w:ascii="Times New Roman" w:cs="Times New Roman" w:eastAsia="Times New Roman" w:hAnsi="Times New Roman"/>
-          <w:sz w:val="28"/>
-          <w:szCs w:val="28"/>
-        </w:rPr>
-      </w:pPr>
-      <w:r>
-        <w:rPr>
-          <w:rFonts w:ascii="Times New Roman" w:cs="Times New Roman" w:eastAsia="Times New Roman" w:hAnsi="Times New Roman"/>
-          <w:sz w:val="28"/>
-          <w:szCs w:val="28"/>
-          <w:rtl w:val="0"/>
-        </w:rPr>
-        <w:t xml:space="preserve">Текстовые пояснения при этом также будут отображаться на графическом интерфейсе. Для удобства, первая вершина выделяется цветом.</w:t>
-      </w:r>
-    </w:p>
-    <w:p>
-      <w:pPr>
-        <w:keepNext w:val="0"/>
-        <w:keepLines w:val="0"/>
-        <w:pageBreakBefore w:val="0"/>
-        <w:widowControl w:val="1"/>
-        <w:pBdr>
-          <w:top w:space="0" w:sz="0" w:val="nil"/>
-          <w:left w:space="0" w:sz="0" w:val="nil"/>
-          <w:bottom w:space="0" w:sz="0" w:val="nil"/>
-          <w:right w:space="0" w:sz="0" w:val="nil"/>
-          <w:between w:space="0" w:sz="0" w:val="nil"/>
-        </w:pBdr>
-        <w:shd w:fill="auto" w:val="clear"/>
-        <w:spacing w:after="0" w:before="0" w:line="360" w:lineRule="auto"/>
-        <w:ind w:left="0" w:right="0" w:firstLine="720"/>
-        <w:jc w:val="both"/>
-        <w:rPr>
-          <w:rFonts w:ascii="Times New Roman" w:cs="Times New Roman" w:eastAsia="Times New Roman" w:hAnsi="Times New Roman"/>
-          <w:sz w:val="28"/>
-          <w:szCs w:val="28"/>
-        </w:rPr>
-      </w:pPr>
-      <w:r>
-        <w:rPr>
-          <w:rFonts w:ascii="Times New Roman" w:cs="Times New Roman" w:eastAsia="Times New Roman" w:hAnsi="Times New Roman"/>
-          <w:sz w:val="28"/>
-          <w:szCs w:val="28"/>
-          <w:rtl w:val="0"/>
-        </w:rPr>
-        <w:t xml:space="preserve">5. Кнопка "Вычислить":    </w:t>
-      </w:r>
-    </w:p>
-    <w:p>
-      <w:pPr>
-        <w:keepNext w:val="0"/>
-        <w:keepLines w:val="0"/>
-        <w:pageBreakBefore w:val="0"/>
-        <w:widowControl w:val="1"/>
-        <w:pBdr>
-          <w:top w:space="0" w:sz="0" w:val="nil"/>
-          <w:left w:space="0" w:sz="0" w:val="nil"/>
-          <w:bottom w:space="0" w:sz="0" w:val="nil"/>
-          <w:right w:space="0" w:sz="0" w:val="nil"/>
-          <w:between w:space="0" w:sz="0" w:val="nil"/>
-        </w:pBdr>
-        <w:shd w:fill="auto" w:val="clear"/>
-        <w:spacing w:after="0" w:before="0" w:line="360" w:lineRule="auto"/>
-        <w:ind w:left="0" w:right="0" w:firstLine="720"/>
-        <w:jc w:val="both"/>
-        <w:rPr>
-          <w:rFonts w:ascii="Times New Roman" w:cs="Times New Roman" w:eastAsia="Times New Roman" w:hAnsi="Times New Roman"/>
-          <w:sz w:val="28"/>
-          <w:szCs w:val="28"/>
-        </w:rPr>
-      </w:pPr>
-      <w:r>
-        <w:rPr>
-          <w:rFonts w:ascii="Times New Roman" w:cs="Times New Roman" w:eastAsia="Times New Roman" w:hAnsi="Times New Roman"/>
-          <w:sz w:val="28"/>
-          <w:szCs w:val="28"/>
-          <w:rtl w:val="0"/>
-        </w:rPr>
-        <w:t xml:space="preserve">При нажатии данной кнопки будет запущен алгоритм Косарайю для поиска сильно связных компонент графа. После нажатия на холсте будет представлен первый шаг алгоритма. Выводиться текстовое пояснение, что агоритм был запущен и объяснение того, что произошло на первом шаге. Также при нажатии этой кнопки, кнопки, ответственные за удаление/добавление ребер и вершин, становятся недоступными, пока не будут выполнены все шаги алгоритма.</w:t>
-      </w:r>
-    </w:p>
-    <w:p>
-      <w:pPr>
-        <w:keepNext w:val="0"/>
-        <w:keepLines w:val="0"/>
-        <w:pageBreakBefore w:val="0"/>
-        <w:widowControl w:val="1"/>
-        <w:pBdr>
-          <w:top w:space="0" w:sz="0" w:val="nil"/>
-          <w:left w:space="0" w:sz="0" w:val="nil"/>
-          <w:bottom w:space="0" w:sz="0" w:val="nil"/>
-          <w:right w:space="0" w:sz="0" w:val="nil"/>
-          <w:between w:space="0" w:sz="0" w:val="nil"/>
-        </w:pBdr>
-        <w:shd w:fill="auto" w:val="clear"/>
-        <w:spacing w:after="0" w:before="0" w:line="360" w:lineRule="auto"/>
-        <w:ind w:left="0" w:right="0" w:firstLine="720"/>
-        <w:jc w:val="both"/>
-        <w:rPr>
-          <w:rFonts w:ascii="Times New Roman" w:cs="Times New Roman" w:eastAsia="Times New Roman" w:hAnsi="Times New Roman"/>
-          <w:sz w:val="28"/>
-          <w:szCs w:val="28"/>
-        </w:rPr>
-      </w:pPr>
-      <w:r>
-        <w:rPr>
-          <w:rFonts w:ascii="Times New Roman" w:cs="Times New Roman" w:eastAsia="Times New Roman" w:hAnsi="Times New Roman"/>
-          <w:sz w:val="28"/>
-          <w:szCs w:val="28"/>
-          <w:rtl w:val="0"/>
-        </w:rPr>
-        <w:t xml:space="preserve">6. Кнопка "Файл":    </w:t>
-      </w:r>
-    </w:p>
-    <w:p>
-      <w:pPr>
-        <w:keepNext w:val="0"/>
-        <w:keepLines w:val="0"/>
-        <w:pageBreakBefore w:val="0"/>
-        <w:widowControl w:val="1"/>
-        <w:pBdr>
-          <w:top w:space="0" w:sz="0" w:val="nil"/>
-          <w:left w:space="0" w:sz="0" w:val="nil"/>
-          <w:bottom w:space="0" w:sz="0" w:val="nil"/>
-          <w:right w:space="0" w:sz="0" w:val="nil"/>
-          <w:between w:space="0" w:sz="0" w:val="nil"/>
-        </w:pBdr>
-        <w:shd w:fill="auto" w:val="clear"/>
-        <w:spacing w:after="0" w:before="0" w:line="360" w:lineRule="auto"/>
-        <w:ind w:left="0" w:right="0" w:firstLine="720"/>
-        <w:jc w:val="both"/>
-        <w:rPr>
-          <w:rFonts w:ascii="Times New Roman" w:cs="Times New Roman" w:eastAsia="Times New Roman" w:hAnsi="Times New Roman"/>
-          <w:sz w:val="28"/>
-          <w:szCs w:val="28"/>
-        </w:rPr>
-      </w:pPr>
-      <w:r>
-        <w:rPr>
-          <w:rFonts w:ascii="Times New Roman" w:cs="Times New Roman" w:eastAsia="Times New Roman" w:hAnsi="Times New Roman"/>
-          <w:sz w:val="28"/>
-          <w:szCs w:val="28"/>
-          <w:rtl w:val="0"/>
-        </w:rPr>
-        <w:t xml:space="preserve">При нажатии данной кнопки открывается проводник для выбора файла.    Пользователь может выбрать файл, содержащий описание графа в виде списка ребер. Выбранный файл будет загружен, и граф из файла будет отображен на холсте.  </w:t>
-      </w:r>
-    </w:p>
-    <w:p>
-      <w:pPr>
-        <w:spacing w:line="360" w:lineRule="auto"/>
-        <w:ind w:firstLine="720"/>
-        <w:jc w:val="both"/>
-        <w:rPr>
-          <w:rFonts w:ascii="Times New Roman" w:cs="Times New Roman" w:eastAsia="Times New Roman" w:hAnsi="Times New Roman"/>
-          <w:sz w:val="28"/>
-          <w:szCs w:val="28"/>
-        </w:rPr>
-      </w:pPr>
-      <w:r>
-        <w:rPr>
-          <w:rFonts w:ascii="Times New Roman" w:cs="Times New Roman" w:eastAsia="Times New Roman" w:hAnsi="Times New Roman"/>
-          <w:sz w:val="28"/>
-          <w:szCs w:val="28"/>
-          <w:rtl w:val="0"/>
-        </w:rPr>
-        <w:t xml:space="preserve">7. Кнопка "Следующий шаг":    </w:t>
-      </w:r>
-    </w:p>
-    <w:p>
-      <w:pPr>
-        <w:spacing w:line="360" w:lineRule="auto"/>
-        <w:ind w:firstLine="720"/>
-        <w:jc w:val="both"/>
-        <w:rPr>
-          <w:rFonts w:ascii="Times New Roman" w:cs="Times New Roman" w:eastAsia="Times New Roman" w:hAnsi="Times New Roman"/>
-          <w:sz w:val="28"/>
-          <w:szCs w:val="28"/>
-        </w:rPr>
-      </w:pPr>
-      <w:r>
-        <w:rPr>
-          <w:rFonts w:ascii="Times New Roman" w:cs="Times New Roman" w:eastAsia="Times New Roman" w:hAnsi="Times New Roman"/>
-          <w:sz w:val="28"/>
-          <w:szCs w:val="28"/>
-          <w:rtl w:val="0"/>
-        </w:rPr>
-        <w:t xml:space="preserve">При нажатии данной кнопки происходит переход к следующему шагу алгоритма. При этом выводятся текстовые пояснения того, какие изменения произошли на данном шаге. Если был выполнен последний шаг алгоритма, то выполнение алгоритма завершаются и кнопки, ответственные за удаление/добавление ребер и вершин, вновь становятся доступными.</w:t>
-      </w:r>
-    </w:p>
-    <w:p>
-      <w:pPr>
-        <w:spacing w:line="360" w:lineRule="auto"/>
-        <w:ind w:firstLine="720"/>
-        <w:jc w:val="both"/>
-        <w:rPr>
-          <w:rFonts w:ascii="Times New Roman" w:cs="Times New Roman" w:eastAsia="Times New Roman" w:hAnsi="Times New Roman"/>
-          <w:sz w:val="28"/>
-          <w:szCs w:val="28"/>
-        </w:rPr>
-      </w:pPr>
-      <w:r>
-        <w:rPr>
-          <w:rFonts w:ascii="Times New Roman" w:cs="Times New Roman" w:eastAsia="Times New Roman" w:hAnsi="Times New Roman"/>
-          <w:sz w:val="28"/>
-          <w:szCs w:val="28"/>
-          <w:rtl w:val="0"/>
-        </w:rPr>
-        <w:t xml:space="preserve">8. Кнопка "Результат":    </w:t>
-      </w:r>
-    </w:p>
-    <w:p>
-      <w:pPr>
-        <w:spacing w:line="360" w:lineRule="auto"/>
-        <w:ind w:firstLine="720"/>
-        <w:jc w:val="both"/>
-        <w:rPr>
-          <w:rFonts w:ascii="Times New Roman" w:cs="Times New Roman" w:eastAsia="Times New Roman" w:hAnsi="Times New Roman"/>
-          <w:sz w:val="28"/>
-          <w:szCs w:val="28"/>
-        </w:rPr>
-      </w:pPr>
-      <w:r>
-        <w:rPr>
-          <w:rFonts w:ascii="Times New Roman" w:cs="Times New Roman" w:eastAsia="Times New Roman" w:hAnsi="Times New Roman"/>
-          <w:sz w:val="28"/>
-          <w:szCs w:val="28"/>
-          <w:rtl w:val="0"/>
-        </w:rPr>
-        <w:t xml:space="preserve">При нажатии данной кнопки сразу визуализируется конечный результат выполнения программы. Кнопки, ответственные за удаление/добавление ребер и вершин, вновь становятся доступными.. Появляется текстовое пояснение, что на холсте представлено конечное разбиение вершин на компоненты связности. Выполнение алгоритма завершено.</w:t>
-      </w:r>
-    </w:p>
-    <w:p>
-      <w:pPr>
-        <w:keepNext w:val="0"/>
-        <w:keepLines w:val="0"/>
-        <w:pageBreakBefore w:val="0"/>
-        <w:widowControl w:val="1"/>
-        <w:pBdr>
-          <w:top w:space="0" w:sz="0" w:val="nil"/>
-          <w:left w:space="0" w:sz="0" w:val="nil"/>
-          <w:bottom w:space="0" w:sz="0" w:val="nil"/>
-          <w:right w:space="0" w:sz="0" w:val="nil"/>
-          <w:between w:space="0" w:sz="0" w:val="nil"/>
-        </w:pBdr>
-        <w:shd w:fill="auto" w:val="clear"/>
-        <w:spacing w:after="0" w:before="0" w:line="360" w:lineRule="auto"/>
-        <w:ind w:left="0" w:right="0" w:firstLine="720"/>
-        <w:jc w:val="both"/>
-        <w:rPr>
-          <w:rFonts w:ascii="Times New Roman" w:cs="Times New Roman" w:eastAsia="Times New Roman" w:hAnsi="Times New Roman"/>
-          <w:sz w:val="28"/>
-          <w:szCs w:val="28"/>
-        </w:rPr>
-      </w:pPr>
-      <w:r>
-        <w:rPr>
-          <w:rFonts w:ascii="Times New Roman" w:cs="Times New Roman" w:eastAsia="Times New Roman" w:hAnsi="Times New Roman"/>
-          <w:sz w:val="28"/>
-          <w:szCs w:val="28"/>
-          <w:rtl w:val="0"/>
-        </w:rPr>
-        <w:t xml:space="preserve">Примечания: </w:t>
-      </w:r>
-    </w:p>
-    <w:p>
-      <w:pPr>
-        <w:keepNext w:val="0"/>
-        <w:keepLines w:val="0"/>
-        <w:pageBreakBefore w:val="0"/>
-        <w:widowControl w:val="1"/>
-        <w:pBdr>
-          <w:top w:space="0" w:sz="0" w:val="nil"/>
-          <w:left w:space="0" w:sz="0" w:val="nil"/>
-          <w:bottom w:space="0" w:sz="0" w:val="nil"/>
-          <w:right w:space="0" w:sz="0" w:val="nil"/>
-          <w:between w:space="0" w:sz="0" w:val="nil"/>
-        </w:pBdr>
-        <w:shd w:fill="auto" w:val="clear"/>
-        <w:spacing w:after="0" w:before="0" w:line="360" w:lineRule="auto"/>
-        <w:ind w:left="0" w:right="0" w:firstLine="720"/>
-        <w:jc w:val="both"/>
-        <w:rPr>
-          <w:rFonts w:ascii="Times New Roman" w:cs="Times New Roman" w:eastAsia="Times New Roman" w:hAnsi="Times New Roman"/>
-          <w:sz w:val="28"/>
-          <w:szCs w:val="28"/>
-        </w:rPr>
-      </w:pPr>
-      <w:r>
-        <w:rPr>
-          <w:rFonts w:ascii="Times New Roman" w:cs="Times New Roman" w:eastAsia="Times New Roman" w:hAnsi="Times New Roman"/>
-          <w:sz w:val="28"/>
-          <w:szCs w:val="28"/>
-          <w:rtl w:val="0"/>
-        </w:rPr>
-        <w:t xml:space="preserve">Вся визуализация графа и выполнение операций происходят на холсте программы. Для выделения вершины и соединения ребер необходимо использовать щелчки мыши. Графический интерфейс программы обеспечивает удобное взаимодействие с графами и операциями над ними. </w:t>
-      </w:r>
-    </w:p>
-    <w:p>
-      <w:pPr>
-        <w:keepNext w:val="0"/>
-        <w:keepLines w:val="0"/>
-        <w:pageBreakBefore w:val="0"/>
-        <w:widowControl w:val="1"/>
-        <w:pBdr>
-          <w:top w:space="0" w:sz="0" w:val="nil"/>
-          <w:left w:space="0" w:sz="0" w:val="nil"/>
-          <w:bottom w:space="0" w:sz="0" w:val="nil"/>
-          <w:right w:space="0" w:sz="0" w:val="nil"/>
-          <w:between w:space="0" w:sz="0" w:val="nil"/>
-        </w:pBdr>
-        <w:shd w:fill="auto" w:val="clear"/>
-        <w:spacing w:after="0" w:before="0" w:line="360" w:lineRule="auto"/>
-        <w:ind w:left="0" w:right="0" w:firstLine="720"/>
-        <w:jc w:val="both"/>
-        <w:rPr>
-          <w:rFonts w:ascii="Times New Roman" w:cs="Times New Roman" w:eastAsia="Times New Roman" w:hAnsi="Times New Roman"/>
-          <w:b w:val="1"/>
-          <w:sz w:val="28"/>
-          <w:szCs w:val="28"/>
-        </w:rPr>
-      </w:pPr>
-      <w:r>
-        <w:rPr>
-          <w:rFonts w:ascii="Times New Roman" w:cs="Times New Roman" w:eastAsia="Times New Roman" w:hAnsi="Times New Roman"/>
-          <w:sz w:val="28"/>
-          <w:szCs w:val="28"/>
-          <w:rtl w:val="0"/>
-        </w:rPr>
-        <w:t xml:space="preserve"> </w:t>
-      </w:r>
-      <w:r>
-        <w:rPr>
-          <w:rtl w:val="0"/>
-        </w:rPr>
-      </w:r>
-    </w:p>
-    <w:p>
-      <w:pPr>
-        <w:keepNext w:val="0"/>
-        <w:keepLines w:val="0"/>
-        <w:pageBreakBefore w:val="0"/>
-        <w:widowControl w:val="1"/>
-        <w:pBdr>
-          <w:top w:space="0" w:sz="0" w:val="nil"/>
-          <w:left w:space="0" w:sz="0" w:val="nil"/>
-          <w:bottom w:space="0" w:sz="0" w:val="nil"/>
-          <w:right w:space="0" w:sz="0" w:val="nil"/>
-          <w:between w:space="0" w:sz="0" w:val="nil"/>
-        </w:pBdr>
-        <w:shd w:fill="auto" w:val="clear"/>
-        <w:spacing w:after="0" w:before="0" w:line="360" w:lineRule="auto"/>
-        <w:ind w:left="0" w:right="0" w:firstLine="720"/>
-        <w:jc w:val="left"/>
-        <w:rPr>
-          <w:rFonts w:ascii="Times New Roman" w:cs="Times New Roman" w:eastAsia="Times New Roman" w:hAnsi="Times New Roman"/>
-          <w:b w:val="1"/>
-          <w:sz w:val="28"/>
-          <w:szCs w:val="28"/>
-        </w:rPr>
-      </w:pPr>
-      <w:r>
-        <w:rPr>
-          <w:rFonts w:ascii="Times New Roman" w:cs="Times New Roman" w:eastAsia="Times New Roman" w:hAnsi="Times New Roman"/>
-          <w:b w:val="1"/>
-          <w:sz w:val="28"/>
-          <w:szCs w:val="28"/>
-          <w:rtl w:val="0"/>
-        </w:rPr>
-        <w:t xml:space="preserve">1.1.1. Требования к вводу исходных данных</w:t>
-      </w:r>
-    </w:p>
-    <w:p>
-      <w:pPr>
-        <w:keepNext w:val="0"/>
-        <w:keepLines w:val="0"/>
-        <w:pageBreakBefore w:val="0"/>
-        <w:widowControl w:val="1"/>
-        <w:pBdr>
-          <w:top w:space="0" w:sz="0" w:val="nil"/>
-          <w:left w:space="0" w:sz="0" w:val="nil"/>
-          <w:bottom w:space="0" w:sz="0" w:val="nil"/>
-          <w:right w:space="0" w:sz="0" w:val="nil"/>
-          <w:between w:space="0" w:sz="0" w:val="nil"/>
-        </w:pBdr>
-        <w:shd w:fill="auto" w:val="clear"/>
-        <w:spacing w:after="0" w:before="0" w:line="360" w:lineRule="auto"/>
-        <w:ind w:left="0" w:right="0" w:firstLine="720"/>
-        <w:jc w:val="both"/>
-        <w:rPr>
-          <w:rFonts w:ascii="Times New Roman" w:cs="Times New Roman" w:eastAsia="Times New Roman" w:hAnsi="Times New Roman"/>
-          <w:sz w:val="28"/>
-          <w:szCs w:val="28"/>
-        </w:rPr>
-      </w:pPr>
-      <w:r>
-        <w:rPr>
-          <w:rFonts w:ascii="Times New Roman" w:cs="Times New Roman" w:eastAsia="Times New Roman" w:hAnsi="Times New Roman"/>
-          <w:sz w:val="28"/>
-          <w:szCs w:val="28"/>
-          <w:rtl w:val="0"/>
-        </w:rPr>
-        <w:t xml:space="preserve">Должна быть возможность считывания входных данных из файла. Данные будут представлены в следующем виде: на каждой строке будут записаны через пробел индексы двух вершин (индексы заданы в виде чисел), соответствующие вершинам и направленному ребру графа. Также входные данные могут создаваться при работе в приложении, то есть при добавлении вершин и ребер на панели приложения, а именно при нажатии мышки или соответствующей кнопки на панели приложения, задается некоторый граф, на котором будет запускаться алгоритм. После задания графа в приложении или с помощью файла данные будут преобразованы к спискам смежности.</w:t>
-      </w:r>
-    </w:p>
-    <w:p>
-      <w:pPr>
-        <w:keepNext w:val="0"/>
-        <w:keepLines w:val="0"/>
-        <w:pageBreakBefore w:val="0"/>
-        <w:widowControl w:val="1"/>
-        <w:pBdr>
-          <w:top w:space="0" w:sz="0" w:val="nil"/>
-          <w:left w:space="0" w:sz="0" w:val="nil"/>
-          <w:bottom w:space="0" w:sz="0" w:val="nil"/>
-          <w:right w:space="0" w:sz="0" w:val="nil"/>
-          <w:between w:space="0" w:sz="0" w:val="nil"/>
-        </w:pBdr>
-        <w:shd w:fill="auto" w:val="clear"/>
-        <w:spacing w:after="0" w:before="0" w:line="360" w:lineRule="auto"/>
-        <w:ind w:left="0" w:right="0" w:firstLine="720"/>
-        <w:jc w:val="left"/>
-        <w:rPr>
-          <w:rFonts w:ascii="Times New Roman" w:cs="Times New Roman" w:eastAsia="Times New Roman" w:hAnsi="Times New Roman"/>
-          <w:b w:val="1"/>
-          <w:sz w:val="28"/>
-          <w:szCs w:val="28"/>
-        </w:rPr>
-      </w:pPr>
-      <w:r>
-        <w:rPr>
-          <w:rtl w:val="0"/>
-        </w:rPr>
-      </w:r>
-    </w:p>
-    <w:p>
-      <w:pPr>
-        <w:keepNext w:val="0"/>
-        <w:keepLines w:val="0"/>
-        <w:pageBreakBefore w:val="0"/>
-        <w:widowControl w:val="1"/>
-        <w:pBdr>
-          <w:top w:space="0" w:sz="0" w:val="nil"/>
-          <w:left w:space="0" w:sz="0" w:val="nil"/>
-          <w:bottom w:space="0" w:sz="0" w:val="nil"/>
-          <w:right w:space="0" w:sz="0" w:val="nil"/>
-          <w:between w:space="0" w:sz="0" w:val="nil"/>
-        </w:pBdr>
-        <w:shd w:fill="auto" w:val="clear"/>
-        <w:spacing w:after="0" w:before="0" w:line="360" w:lineRule="auto"/>
-        <w:ind w:left="0" w:right="0" w:firstLine="720"/>
-        <w:jc w:val="left"/>
-        <w:rPr>
-          <w:rFonts w:ascii="Times New Roman" w:cs="Times New Roman" w:eastAsia="Times New Roman" w:hAnsi="Times New Roman"/>
           <w:sz w:val="26"/>
           <w:szCs w:val="26"/>
         </w:rPr>
@@ -10177,7 +10026,7 @@
           <w:rtl w:val="0"/>
         </w:rPr>
         <w:tab/>
-        <w:t xml:space="preserve">Визуализация алгоритма должна быть пошаговой и шаги не должны быть крупными. Это означает, что пользователи должны видеть каждый отдельный шаг алгоритма и иметь возможность контролировать процесс его выполнения. Это может быть реализовано, например, путем отображения каждого шага на экране и предоставления кнопок для перехода к следующему шагу.</w:t>
+        <w:t xml:space="preserve">Приложение предусматривает возможность взаимодействия с графическим интерфейсом, при нажатии левой кнопки мышки по холсту добавляется вершина, также есть возможность перетаскивать вершины по холсту зажатием левой кнопки мышки.</w:t>
       </w:r>
     </w:p>
     <w:p>
@@ -10191,7 +10040,6 @@
         </w:pBdr>
         <w:shd w:fill="ffffff" w:val="clear"/>
         <w:spacing w:line="360" w:lineRule="auto"/>
-        <w:ind w:firstLine="720"/>
         <w:jc w:val="both"/>
         <w:rPr>
           <w:rFonts w:ascii="Times New Roman" w:cs="Times New Roman" w:eastAsia="Times New Roman" w:hAnsi="Times New Roman"/>
@@ -10206,30 +10054,29 @@
           <w:szCs w:val="26"/>
           <w:rtl w:val="0"/>
         </w:rPr>
-        <w:t xml:space="preserve">Помимо визуализации алгоритма, в приложении должны также выводиться текстовые пояснения происходящего для пользователя. Это означает, что при выполнении алгоритма на экране должны появляться текстовые сообщения, объясняющие каждый шаг алгоритма и его результаты.</w:t>
-      </w:r>
-    </w:p>
-    <w:p>
-      <w:pPr>
-        <w:keepNext w:val="0"/>
-        <w:keepLines w:val="0"/>
-        <w:pageBreakBefore w:val="0"/>
-        <w:widowControl w:val="1"/>
+        <w:tab/>
+        <w:t xml:space="preserve">Приложение ясное и удобное для пользователя, при нажатии кнопок выводятся текстовые пояснение с просьбой кликнуть на вершину, а в случае добавления/удаления ребра будет ожидаться нажатие двух вершин и после нажатия на первую вершину она будет выделяться цветом. Также кнопки “Следующий шаг”  и “Результат” заблокированы, пока не запущен алгоритм, без запуска алгоритма в них нет потребности. И наоборот, при запуске алгоритма добавление/удаление вершин и ребер недоступно, так как алгоритм уже запущен на текущем графе. </w:t>
+        <w:br w:type="textWrapping"/>
+        <w:tab/>
+        <w:t xml:space="preserve">Алгоритм предоставляет возможность пошагового отображения итераций, для этого можно воспользоваться кнопкой “Следующий шаг”, на каждом шаге будут также выведены текстовые пояснения того, какие изменения произошли. Также во время работы алгоритма будет выполняться обход графа в глубину, поэтому на каждом шаге будет подсвечиваться текущая вершина. В конце алгоритма мы должны получить разбиение вершин на компоненты сильной связности, оно будет выполнено с помощью раскрашивания вершин в разные цвета, в зависимости от того, какой компоненте они принадлежат. После завершения алгоритма будет выведена соответствующая надпись и кнопки будут разблокированы. Вершины будут сохранять раскраску до тех пор, пока граф не будет изменен, а именно пока не будет удалено/добавлено хоть одно ребро или вершина.</w:t>
+      </w:r>
+    </w:p>
+    <w:p>
+      <w:pPr>
         <w:pBdr>
-          <w:top w:space="0" w:sz="0" w:val="nil"/>
-          <w:left w:space="0" w:sz="0" w:val="nil"/>
-          <w:bottom w:space="0" w:sz="0" w:val="nil"/>
-          <w:right w:space="0" w:sz="0" w:val="nil"/>
-          <w:between w:space="0" w:sz="0" w:val="nil"/>
+          <w:top w:color="auto" w:space="0" w:sz="0" w:val="none"/>
+          <w:left w:color="auto" w:space="0" w:sz="0" w:val="none"/>
+          <w:bottom w:color="auto" w:space="0" w:sz="0" w:val="none"/>
+          <w:right w:color="auto" w:space="0" w:sz="0" w:val="none"/>
+          <w:between w:color="auto" w:space="0" w:sz="0" w:val="none"/>
         </w:pBdr>
-        <w:shd w:fill="auto" w:val="clear"/>
-        <w:spacing w:after="0" w:before="0" w:line="360" w:lineRule="auto"/>
-        <w:ind w:left="0" w:right="0" w:firstLine="0"/>
-        <w:jc w:val="left"/>
-        <w:rPr>
-          <w:rFonts w:ascii="Times New Roman" w:cs="Times New Roman" w:eastAsia="Times New Roman" w:hAnsi="Times New Roman"/>
-          <w:sz w:val="28"/>
-          <w:szCs w:val="28"/>
+        <w:shd w:fill="ffffff" w:val="clear"/>
+        <w:spacing w:line="360" w:lineRule="auto"/>
+        <w:jc w:val="both"/>
+        <w:rPr>
+          <w:rFonts w:ascii="Times New Roman" w:cs="Times New Roman" w:eastAsia="Times New Roman" w:hAnsi="Times New Roman"/>
+          <w:sz w:val="26"/>
+          <w:szCs w:val="26"/>
         </w:rPr>
       </w:pPr>
       <w:r>
@@ -10962,6 +10809,86 @@
       <w:tr>
         <w:trPr>
           <w:cantSplit w:val="0"/>
+          <w:tblHeader w:val="0"/>
+        </w:trPr>
+        <w:tc>
+          <w:tcPr>
+            <w:tcBorders>
+              <w:top w:color="000000" w:space="0" w:sz="8" w:val="single"/>
+              <w:left w:color="000000" w:space="0" w:sz="8" w:val="single"/>
+              <w:bottom w:color="000000" w:space="0" w:sz="8" w:val="single"/>
+              <w:right w:color="000000" w:space="0" w:sz="8" w:val="single"/>
+            </w:tcBorders>
+            <w:tcMar>
+              <w:top w:w="100.0" w:type="dxa"/>
+              <w:left w:w="100.0" w:type="dxa"/>
+              <w:bottom w:w="100.0" w:type="dxa"/>
+              <w:right w:w="100.0" w:type="dxa"/>
+            </w:tcMar>
+            <w:vAlign w:val="center"/>
+          </w:tcPr>
+          <w:p>
+            <w:pPr>
+              <w:widowControl w:val="0"/>
+              <w:spacing w:after="380" w:line="411.42960000000005" w:lineRule="auto"/>
+              <w:rPr>
+                <w:rFonts w:ascii="Times New Roman" w:cs="Times New Roman" w:eastAsia="Times New Roman" w:hAnsi="Times New Roman"/>
+                <w:sz w:val="28"/>
+                <w:szCs w:val="28"/>
+              </w:rPr>
+            </w:pPr>
+            <w:r>
+              <w:rPr>
+                <w:rFonts w:ascii="Times New Roman" w:cs="Times New Roman" w:eastAsia="Times New Roman" w:hAnsi="Times New Roman"/>
+                <w:sz w:val="28"/>
+                <w:szCs w:val="28"/>
+                <w:rtl w:val="0"/>
+              </w:rPr>
+              <w:t xml:space="preserve">Написание прототипа</w:t>
+            </w:r>
+          </w:p>
+        </w:tc>
+        <w:tc>
+          <w:tcPr>
+            <w:tcBorders>
+              <w:top w:color="000000" w:space="0" w:sz="8" w:val="single"/>
+              <w:left w:color="000000" w:space="0" w:sz="8" w:val="single"/>
+              <w:bottom w:color="000000" w:space="0" w:sz="8" w:val="single"/>
+              <w:right w:color="000000" w:space="0" w:sz="8" w:val="single"/>
+            </w:tcBorders>
+            <w:tcMar>
+              <w:top w:w="100.0" w:type="dxa"/>
+              <w:left w:w="100.0" w:type="dxa"/>
+              <w:bottom w:w="100.0" w:type="dxa"/>
+              <w:right w:w="100.0" w:type="dxa"/>
+            </w:tcMar>
+            <w:vAlign w:val="center"/>
+          </w:tcPr>
+          <w:p>
+            <w:pPr>
+              <w:widowControl w:val="0"/>
+              <w:spacing w:after="380" w:line="411.42960000000005" w:lineRule="auto"/>
+              <w:rPr>
+                <w:rFonts w:ascii="Times New Roman" w:cs="Times New Roman" w:eastAsia="Times New Roman" w:hAnsi="Times New Roman"/>
+                <w:sz w:val="28"/>
+                <w:szCs w:val="28"/>
+              </w:rPr>
+            </w:pPr>
+            <w:r>
+              <w:rPr>
+                <w:rFonts w:ascii="Times New Roman" w:cs="Times New Roman" w:eastAsia="Times New Roman" w:hAnsi="Times New Roman"/>
+                <w:sz w:val="28"/>
+                <w:szCs w:val="28"/>
+                <w:rtl w:val="0"/>
+              </w:rPr>
+              <w:t xml:space="preserve">До 5 июля</w:t>
+            </w:r>
+          </w:p>
+        </w:tc>
+      </w:tr>
+      <w:tr>
+        <w:trPr>
+          <w:cantSplit w:val="0"/>
           <w:trHeight w:val="871.9545048828126" w:hRule="atLeast"/>
           <w:tblHeader w:val="0"/>
         </w:trPr>
@@ -10998,7 +10925,12 @@
                 <w:szCs w:val="28"/>
                 <w:rtl w:val="0"/>
               </w:rPr>
-              <w:t xml:space="preserve">Написание прототипа</w:t>
+              <w:t xml:space="preserve">Сдача прототипа</w:t>
+            </w:r>
+            <w:r>
+              <w:rPr>
+                <w:rtl w:val="0"/>
+              </w:rPr>
             </w:r>
           </w:p>
         </w:tc>
@@ -11035,7 +10967,7 @@
                 <w:szCs w:val="28"/>
                 <w:rtl w:val="0"/>
               </w:rPr>
-              <w:t xml:space="preserve">До 5 июля</w:t>
+              <w:t xml:space="preserve">5 июля</w:t>
             </w:r>
           </w:p>
         </w:tc>
@@ -11318,7 +11250,7 @@
                 <w:szCs w:val="28"/>
                 <w:rtl w:val="0"/>
               </w:rPr>
-              <w:t xml:space="preserve">Исправление замечаний и ошибок, реализация дополнительного функционала</w:t>
+              <w:t xml:space="preserve">Исправление замечаний и ошибок, реализация дополнительного функционала. Сдача 2-ой и 3-ей версии.</w:t>
             </w:r>
           </w:p>
         </w:tc>
@@ -11454,6 +11386,42 @@
           <w:rtl w:val="0"/>
         </w:rPr>
         <w:t xml:space="preserve">Сдача 1-ой версии проекта планируется на 7-8 июля. После сдачи первой версии будут исправлены замечания и ошибки, а также реализован дополнительный функционал при необходимости для сдачи второй и третьей версии проекта. Дополнительные сроки и детали разработки могут быть определены в дальнейшем в зависимости от потребностей проекта и обсуждений с командой разработчиков. Также планируется написать план тестирования, который будет сдан совместно с прототипом к 5-му июля.</w:t>
+        <w:br w:type="textWrapping"/>
+        <w:tab/>
+        <w:t xml:space="preserve">В первой версии будет реализован сам алгоритм с возможностью пошаговой визуализации его итераций или получения сразу конечного представления результата алгоритма, а также весь необходимый функционал для добавления/удаления ребер и вершин.</w:t>
+      </w:r>
+    </w:p>
+    <w:p>
+      <w:pPr>
+        <w:keepNext w:val="0"/>
+        <w:keepLines w:val="0"/>
+        <w:pageBreakBefore w:val="0"/>
+        <w:widowControl w:val="1"/>
+        <w:pBdr>
+          <w:top w:space="0" w:sz="0" w:val="nil"/>
+          <w:left w:space="0" w:sz="0" w:val="nil"/>
+          <w:bottom w:space="0" w:sz="0" w:val="nil"/>
+          <w:right w:space="0" w:sz="0" w:val="nil"/>
+          <w:between w:space="0" w:sz="0" w:val="nil"/>
+        </w:pBdr>
+        <w:shd w:fill="auto" w:val="clear"/>
+        <w:spacing w:after="0" w:before="0" w:line="360" w:lineRule="auto"/>
+        <w:ind w:left="0" w:right="0" w:firstLine="720"/>
+        <w:jc w:val="both"/>
+        <w:rPr>
+          <w:rFonts w:ascii="Times New Roman" w:cs="Times New Roman" w:eastAsia="Times New Roman" w:hAnsi="Times New Roman"/>
+          <w:sz w:val="28"/>
+          <w:szCs w:val="28"/>
+        </w:rPr>
+      </w:pPr>
+      <w:r>
+        <w:rPr>
+          <w:rFonts w:ascii="Times New Roman" w:cs="Times New Roman" w:eastAsia="Times New Roman" w:hAnsi="Times New Roman"/>
+          <w:sz w:val="28"/>
+          <w:szCs w:val="28"/>
+          <w:rtl w:val="0"/>
+        </w:rPr>
+        <w:t xml:space="preserve">Во второй версии планируется добавить кнопку “Предыдущий шаг”, для отката к прошлому шага алгоритма, при этом восстанавливается вид графа на предыдущем шаге и текстовые пояснения. Также будет добавлена возможность сохранять текущее представление графа в файл. Также будет добавлена возможность переименовывать вершины с помощью кнопки “Переименовать вершину”, которая будет ожидать нажатие на вершину и ввода нового имени вершины в соответствующее поле. Также планируется добавить возможность сохранения текущего представления графа в виде изображения. Также будут исправлены возможные ошибки и замечания, которые были не замечены в первой версии. </w:t>
       </w:r>
     </w:p>
     <w:p>
@@ -13309,16 +13277,16 @@
           <wp:inline distB="114300" distT="114300" distL="114300" distR="114300">
             <wp:extent cx="6119820" cy="2692400"/>
             <wp:effectExtent b="0" l="0" r="0" t="0"/>
-            <wp:docPr id="1" name="image3.png"/>
+            <wp:docPr id="1" name="image2.png"/>
             <a:graphic>
               <a:graphicData uri="http://schemas.openxmlformats.org/drawingml/2006/picture">
                 <pic:pic>
                   <pic:nvPicPr>
-                    <pic:cNvPr id="0" name="image3.png"/>
+                    <pic:cNvPr id="0" name="image2.png"/>
                     <pic:cNvPicPr preferRelativeResize="0"/>
                   </pic:nvPicPr>
                   <pic:blipFill>
-                    <a:blip r:embed="rId8"/>
+                    <a:blip r:embed="rId7"/>
                     <a:srcRect b="0" l="0" r="0" t="0"/>
                     <a:stretch>
                       <a:fillRect/>
@@ -13361,7 +13329,7 @@
           <w:szCs w:val="26"/>
           <w:rtl w:val="0"/>
         </w:rPr>
-        <w:t xml:space="preserve">Рисунок 3. UML-диаграмма.</w:t>
+        <w:t xml:space="preserve">Рисунок 2. UML-диаграмма.</w:t>
       </w:r>
     </w:p>
     <w:p>
@@ -15356,7 +15324,7 @@
       </w:r>
     </w:p>
     <w:sectPr>
-      <w:footerReference r:id="rId9" w:type="default"/>
+      <w:footerReference r:id="rId8" w:type="default"/>
       <w:pgSz w:h="16838" w:w="11906" w:orient="portrait"/>
       <w:pgMar w:bottom="1134" w:top="1134" w:left="1701" w:right="567" w:header="425" w:footer="709"/>
       <w:pgNumType w:start="1"/>

</xml_diff>